<commit_message>
Change to scenarios to force git example.
</commit_message>
<xml_diff>
--- a/documents/use-case-scenarios/use-case-scenarios-ee-matt.docx
+++ b/documents/use-case-scenarios/use-case-scenarios-ee-matt.docx
@@ -13,8 +13,6 @@
           <w:lang w:eastAsia="ja-JP"/>
         </w:rPr>
       </w:pPr>
-      <w:bookmarkStart w:id="0" w:name="_GoBack"/>
-      <w:bookmarkEnd w:id="0"/>
     </w:p>
     <w:tbl>
       <w:tblPr>
@@ -106,15 +104,7 @@
                 <w:u w:val="single"/>
                 <w:lang w:eastAsia="ja-JP"/>
               </w:rPr>
-              <w:t>Employee</w:t>
-            </w:r>
-            <w:r>
-              <w:rPr>
-                <w:rFonts w:ascii="Courier New" w:eastAsia="MS Mincho" w:hAnsi="Courier New" w:cs="Courier New"/>
-                <w:u w:val="single"/>
-                <w:lang w:eastAsia="ja-JP"/>
-              </w:rPr>
-              <w:t>Login</w:t>
+              <w:t>EmployeeLogin</w:t>
             </w:r>
             <w:proofErr w:type="spellEnd"/>
           </w:p>
@@ -301,21 +291,7 @@
                 <w:rFonts w:ascii="Times New Roman" w:eastAsia="MS Mincho" w:hAnsi="Times New Roman" w:cs="Times New Roman"/>
                 <w:lang w:eastAsia="ja-JP"/>
               </w:rPr>
-              <w:t xml:space="preserve">Bob wants to </w:t>
-            </w:r>
-            <w:r>
-              <w:rPr>
-                <w:rFonts w:ascii="Times New Roman" w:eastAsia="MS Mincho" w:hAnsi="Times New Roman" w:cs="Times New Roman"/>
-                <w:lang w:eastAsia="ja-JP"/>
-              </w:rPr>
-              <w:t>perform some function related to his goals</w:t>
-            </w:r>
-            <w:r>
-              <w:rPr>
-                <w:rFonts w:ascii="Times New Roman" w:eastAsia="MS Mincho" w:hAnsi="Times New Roman" w:cs="Times New Roman"/>
-                <w:lang w:eastAsia="ja-JP"/>
-              </w:rPr>
-              <w:t xml:space="preserve">, so he opens a browser, navigates to the network resource hosting </w:t>
+              <w:t xml:space="preserve">Bob wants to perform some function related to his goals, so he opens a browser, navigates to the network resource hosting </w:t>
             </w:r>
             <w:proofErr w:type="spellStart"/>
             <w:r>
@@ -377,14 +353,23 @@
                 <w:rFonts w:ascii="Times New Roman" w:eastAsia="MS Mincho" w:hAnsi="Times New Roman" w:cs="Times New Roman"/>
                 <w:lang w:eastAsia="ja-JP"/>
               </w:rPr>
-              <w:t xml:space="preserve"> attempts to validate Bob’s credentials by hashing the provided password, querying its database for an entry matching Bob’s username, and comparing the associated hash value with the hashed password submitted </w:t>
-            </w:r>
-            <w:r>
-              <w:rPr>
-                <w:rFonts w:ascii="Times New Roman" w:eastAsia="MS Mincho" w:hAnsi="Times New Roman" w:cs="Times New Roman"/>
-                <w:lang w:eastAsia="ja-JP"/>
-              </w:rPr>
-              <w:t xml:space="preserve">by Bob. </w:t>
+              <w:t xml:space="preserve"> takes submitted form and performs form validation. </w:t>
+            </w:r>
+            <w:proofErr w:type="spellStart"/>
+            <w:r>
+              <w:rPr>
+                <w:rFonts w:ascii="Times New Roman" w:eastAsia="MS Mincho" w:hAnsi="Times New Roman" w:cs="Times New Roman"/>
+                <w:lang w:eastAsia="ja-JP"/>
+              </w:rPr>
+              <w:t>GoalManager</w:t>
+            </w:r>
+            <w:proofErr w:type="spellEnd"/>
+            <w:r>
+              <w:rPr>
+                <w:rFonts w:ascii="Times New Roman" w:eastAsia="MS Mincho" w:hAnsi="Times New Roman" w:cs="Times New Roman"/>
+                <w:lang w:eastAsia="ja-JP"/>
+              </w:rPr>
+              <w:t xml:space="preserve"> attempts to validate Bob’s credentials by hashing the provided password, querying its database for an entry matching Bob’s username, and comparing the associated hash value with the hashed password submitted by Bob. </w:t>
             </w:r>
             <w:proofErr w:type="spellStart"/>
             <w:r>
@@ -436,18 +421,6 @@
         </w:tc>
       </w:tr>
     </w:tbl>
-    <w:p>
-      <w:pPr>
-        <w:spacing w:after="0" w:line="240" w:lineRule="auto"/>
-        <w:rPr>
-          <w:rFonts w:ascii="Times New Roman" w:eastAsia="MS Mincho" w:hAnsi="Times New Roman" w:cs="Times New Roman"/>
-          <w:b/>
-          <w:sz w:val="24"/>
-          <w:szCs w:val="24"/>
-          <w:lang w:eastAsia="ja-JP"/>
-        </w:rPr>
-      </w:pPr>
-    </w:p>
     <w:p>
       <w:pPr>
         <w:spacing w:after="0" w:line="240" w:lineRule="auto"/>
@@ -1101,14 +1074,21 @@
                 <w:rFonts w:ascii="Times New Roman" w:eastAsia="MS Mincho" w:hAnsi="Times New Roman" w:cs="Times New Roman"/>
                 <w:lang w:eastAsia="ja-JP"/>
               </w:rPr>
-              <w:t xml:space="preserve">, </w:t>
-            </w:r>
-            <w:r>
-              <w:rPr>
-                <w:rFonts w:ascii="Times New Roman" w:eastAsia="MS Mincho" w:hAnsi="Times New Roman" w:cs="Times New Roman"/>
-                <w:lang w:eastAsia="ja-JP"/>
-              </w:rPr>
-              <w:t>but provides invalid credentials to the login webpage.</w:t>
+              <w:t>, but provides invalid credentials to the login webpage</w:t>
+            </w:r>
+            <w:r>
+              <w:rPr>
+                <w:rFonts w:ascii="Times New Roman" w:eastAsia="MS Mincho" w:hAnsi="Times New Roman" w:cs="Times New Roman"/>
+                <w:lang w:eastAsia="ja-JP"/>
+              </w:rPr>
+              <w:t xml:space="preserve"> form</w:t>
+            </w:r>
+            <w:r>
+              <w:rPr>
+                <w:rFonts w:ascii="Times New Roman" w:eastAsia="MS Mincho" w:hAnsi="Times New Roman" w:cs="Times New Roman"/>
+                <w:lang w:eastAsia="ja-JP"/>
+              </w:rPr>
+              <w:t>.</w:t>
             </w:r>
           </w:p>
           <w:p>
@@ -1161,6 +1141,29 @@
                 <w:rFonts w:ascii="Times New Roman" w:eastAsia="MS Mincho" w:hAnsi="Times New Roman" w:cs="Times New Roman"/>
                 <w:lang w:eastAsia="ja-JP"/>
               </w:rPr>
+              <w:t xml:space="preserve">takes submitted form and performs form validation. </w:t>
+            </w:r>
+            <w:proofErr w:type="spellStart"/>
+            <w:r>
+              <w:rPr>
+                <w:rFonts w:ascii="Times New Roman" w:eastAsia="MS Mincho" w:hAnsi="Times New Roman" w:cs="Times New Roman"/>
+                <w:lang w:eastAsia="ja-JP"/>
+              </w:rPr>
+              <w:t>GoalManager</w:t>
+            </w:r>
+            <w:proofErr w:type="spellEnd"/>
+            <w:r>
+              <w:rPr>
+                <w:rFonts w:ascii="Times New Roman" w:eastAsia="MS Mincho" w:hAnsi="Times New Roman" w:cs="Times New Roman"/>
+                <w:lang w:eastAsia="ja-JP"/>
+              </w:rPr>
+              <w:t xml:space="preserve"> </w:t>
+            </w:r>
+            <w:r>
+              <w:rPr>
+                <w:rFonts w:ascii="Times New Roman" w:eastAsia="MS Mincho" w:hAnsi="Times New Roman" w:cs="Times New Roman"/>
+                <w:lang w:eastAsia="ja-JP"/>
+              </w:rPr>
               <w:t xml:space="preserve">attempts to validate Bob’s credentials by hashing the provided password, querying its database for an entry matching Bob’s username, and comparing the associated </w:t>
             </w:r>
             <w:r>
@@ -1235,14 +1238,7 @@
                 <w:rFonts w:ascii="Times New Roman" w:eastAsia="MS Mincho" w:hAnsi="Times New Roman" w:cs="Times New Roman"/>
                 <w:lang w:eastAsia="ja-JP"/>
               </w:rPr>
-              <w:t xml:space="preserve">Bob </w:t>
-            </w:r>
-            <w:r>
-              <w:rPr>
-                <w:rFonts w:ascii="Times New Roman" w:eastAsia="MS Mincho" w:hAnsi="Times New Roman" w:cs="Times New Roman"/>
-                <w:lang w:eastAsia="ja-JP"/>
-              </w:rPr>
-              <w:t>receives an invalid login error on the login webpage.</w:t>
+              <w:t>Bob receives an invalid login error on the login webpage.</w:t>
             </w:r>
           </w:p>
         </w:tc>
@@ -1934,7 +1930,21 @@
                 <w:rFonts w:ascii="Times New Roman" w:eastAsia="MS Mincho" w:hAnsi="Times New Roman" w:cs="Times New Roman"/>
                 <w:lang w:eastAsia="ja-JP"/>
               </w:rPr>
-              <w:t xml:space="preserve"> validates Bob’s credentials, presenting the default webpage for valid Employees.</w:t>
+              <w:t xml:space="preserve"> </w:t>
+            </w:r>
+            <w:r>
+              <w:rPr>
+                <w:rFonts w:ascii="Times New Roman" w:eastAsia="MS Mincho" w:hAnsi="Times New Roman" w:cs="Times New Roman"/>
+                <w:lang w:eastAsia="ja-JP"/>
+              </w:rPr>
+              <w:t xml:space="preserve">performs form validation and </w:t>
+            </w:r>
+            <w:r>
+              <w:rPr>
+                <w:rFonts w:ascii="Times New Roman" w:eastAsia="MS Mincho" w:hAnsi="Times New Roman" w:cs="Times New Roman"/>
+                <w:lang w:eastAsia="ja-JP"/>
+              </w:rPr>
+              <w:t>validates Bob’s credentials, presenting the default webpage for Employees.</w:t>
             </w:r>
           </w:p>
           <w:p>
@@ -2066,8 +2076,6 @@
         </w:rPr>
       </w:pPr>
     </w:p>
-    <w:p/>
-    <w:p/>
     <w:p/>
     <w:p/>
     <w:p/>
@@ -2132,6 +2140,7 @@
                 <w:i/>
                 <w:lang w:eastAsia="ja-JP"/>
               </w:rPr>
+              <w:lastRenderedPageBreak/>
               <w:t>Scenario name</w:t>
             </w:r>
             <w:r>
@@ -2368,21 +2377,7 @@
                 <w:rFonts w:ascii="Times New Roman" w:eastAsia="MS Mincho" w:hAnsi="Times New Roman" w:cs="Times New Roman"/>
                 <w:lang w:eastAsia="ja-JP"/>
               </w:rPr>
-              <w:t xml:space="preserve">Bob wants to </w:t>
-            </w:r>
-            <w:r>
-              <w:rPr>
-                <w:rFonts w:ascii="Times New Roman" w:eastAsia="MS Mincho" w:hAnsi="Times New Roman" w:cs="Times New Roman"/>
-                <w:lang w:eastAsia="ja-JP"/>
-              </w:rPr>
-              <w:t>set a new goal for himself</w:t>
-            </w:r>
-            <w:r>
-              <w:rPr>
-                <w:rFonts w:ascii="Times New Roman" w:eastAsia="MS Mincho" w:hAnsi="Times New Roman" w:cs="Times New Roman"/>
-                <w:lang w:eastAsia="ja-JP"/>
-              </w:rPr>
-              <w:t xml:space="preserve">, so he opens a browser, navigates to the network resource hosting </w:t>
+              <w:t xml:space="preserve">Bob wants to set a new goal for himself, so he opens a browser, navigates to the network resource hosting </w:t>
             </w:r>
             <w:proofErr w:type="spellStart"/>
             <w:r>
@@ -2444,7 +2439,21 @@
                 <w:rFonts w:ascii="Times New Roman" w:eastAsia="MS Mincho" w:hAnsi="Times New Roman" w:cs="Times New Roman"/>
                 <w:lang w:eastAsia="ja-JP"/>
               </w:rPr>
-              <w:t xml:space="preserve"> validates Bob’s credentials, presenting the default webpage for valid Employees.</w:t>
+              <w:t xml:space="preserve"> </w:t>
+            </w:r>
+            <w:r>
+              <w:rPr>
+                <w:rFonts w:ascii="Times New Roman" w:eastAsia="MS Mincho" w:hAnsi="Times New Roman" w:cs="Times New Roman"/>
+                <w:lang w:eastAsia="ja-JP"/>
+              </w:rPr>
+              <w:t xml:space="preserve">performs form validation and </w:t>
+            </w:r>
+            <w:r>
+              <w:rPr>
+                <w:rFonts w:ascii="Times New Roman" w:eastAsia="MS Mincho" w:hAnsi="Times New Roman" w:cs="Times New Roman"/>
+                <w:lang w:eastAsia="ja-JP"/>
+              </w:rPr>
+              <w:t>validates Bob’s credentials, presenting the default webpage for Employees.</w:t>
             </w:r>
           </w:p>
           <w:p>
@@ -2474,21 +2483,7 @@
                 <w:rFonts w:ascii="Times New Roman" w:eastAsia="MS Mincho" w:hAnsi="Times New Roman" w:cs="Times New Roman"/>
                 <w:lang w:eastAsia="ja-JP"/>
               </w:rPr>
-              <w:t>Bob navigates to the button that activates the “</w:t>
-            </w:r>
-            <w:r>
-              <w:rPr>
-                <w:rFonts w:ascii="Times New Roman" w:eastAsia="MS Mincho" w:hAnsi="Times New Roman" w:cs="Times New Roman"/>
-                <w:lang w:eastAsia="ja-JP"/>
-              </w:rPr>
-              <w:t>Set New Goal</w:t>
-            </w:r>
-            <w:r>
-              <w:rPr>
-                <w:rFonts w:ascii="Times New Roman" w:eastAsia="MS Mincho" w:hAnsi="Times New Roman" w:cs="Times New Roman"/>
-                <w:lang w:eastAsia="ja-JP"/>
-              </w:rPr>
-              <w:t>” function.</w:t>
+              <w:t>Bob navigates to the button that activates the “Set New Goal” function.</w:t>
             </w:r>
           </w:p>
           <w:p>
@@ -2527,14 +2522,7 @@
                 <w:rFonts w:ascii="Times New Roman" w:eastAsia="MS Mincho" w:hAnsi="Times New Roman" w:cs="Times New Roman"/>
                 <w:lang w:eastAsia="ja-JP"/>
               </w:rPr>
-              <w:t xml:space="preserve"> </w:t>
-            </w:r>
-            <w:r>
-              <w:rPr>
-                <w:rFonts w:ascii="Times New Roman" w:eastAsia="MS Mincho" w:hAnsi="Times New Roman" w:cs="Times New Roman"/>
-                <w:lang w:eastAsia="ja-JP"/>
-              </w:rPr>
-              <w:t>presents the webpage interface for setting new Employee goals to Bob.</w:t>
+              <w:t xml:space="preserve"> presents the webpage interface for setting new Employee goals to Bob.</w:t>
             </w:r>
           </w:p>
           <w:p>
@@ -2698,7 +2686,21 @@
                 <w:rFonts w:ascii="Times New Roman" w:eastAsia="MS Mincho" w:hAnsi="Times New Roman" w:cs="Times New Roman"/>
                 <w:lang w:eastAsia="ja-JP"/>
               </w:rPr>
-              <w:t>b back to the Employee webpage.</w:t>
+              <w:t xml:space="preserve">b back to the </w:t>
+            </w:r>
+            <w:r>
+              <w:rPr>
+                <w:rFonts w:ascii="Times New Roman" w:eastAsia="MS Mincho" w:hAnsi="Times New Roman" w:cs="Times New Roman"/>
+                <w:lang w:eastAsia="ja-JP"/>
+              </w:rPr>
+              <w:t xml:space="preserve">default </w:t>
+            </w:r>
+            <w:r>
+              <w:rPr>
+                <w:rFonts w:ascii="Times New Roman" w:eastAsia="MS Mincho" w:hAnsi="Times New Roman" w:cs="Times New Roman"/>
+                <w:lang w:eastAsia="ja-JP"/>
+              </w:rPr>
+              <w:t>Employee webpage.</w:t>
             </w:r>
           </w:p>
         </w:tc>
@@ -2767,6 +2769,7 @@
                 <w:i/>
                 <w:lang w:eastAsia="ja-JP"/>
               </w:rPr>
+              <w:lastRenderedPageBreak/>
               <w:t>Scenario name</w:t>
             </w:r>
             <w:r>
@@ -2808,7 +2811,7 @@
                 <w:u w:val="single"/>
                 <w:lang w:eastAsia="ja-JP"/>
               </w:rPr>
-              <w:t>Employee</w:t>
+              <w:t>EmployeeSetGoal</w:t>
             </w:r>
             <w:r>
               <w:rPr>
@@ -2816,7 +2819,7 @@
                 <w:u w:val="single"/>
                 <w:lang w:eastAsia="ja-JP"/>
               </w:rPr>
-              <w:t>UpdateGoal</w:t>
+              <w:t>Failure</w:t>
             </w:r>
             <w:proofErr w:type="spellEnd"/>
           </w:p>
@@ -2940,6 +2943,561 @@
       </w:tr>
       <w:tr>
         <w:trPr>
+          <w:trHeight w:val="5326"/>
+        </w:trPr>
+        <w:tc>
+          <w:tcPr>
+            <w:tcW w:w="2332" w:type="dxa"/>
+            <w:shd w:val="clear" w:color="auto" w:fill="FFFFFF"/>
+            <w:tcMar>
+              <w:top w:w="72" w:type="dxa"/>
+              <w:left w:w="156" w:type="dxa"/>
+              <w:bottom w:w="72" w:type="dxa"/>
+              <w:right w:w="156" w:type="dxa"/>
+            </w:tcMar>
+            <w:hideMark/>
+          </w:tcPr>
+          <w:p>
+            <w:pPr>
+              <w:spacing w:after="0" w:line="240" w:lineRule="auto"/>
+              <w:rPr>
+                <w:rFonts w:ascii="Times New Roman" w:eastAsia="MS Mincho" w:hAnsi="Times New Roman" w:cs="Times New Roman"/>
+                <w:sz w:val="24"/>
+                <w:szCs w:val="24"/>
+                <w:lang w:eastAsia="ja-JP"/>
+              </w:rPr>
+            </w:pPr>
+            <w:r>
+              <w:rPr>
+                <w:rFonts w:ascii="Times New Roman" w:eastAsia="MS Mincho" w:hAnsi="Times New Roman" w:cs="Times New Roman"/>
+                <w:i/>
+                <w:lang w:eastAsia="ja-JP"/>
+              </w:rPr>
+              <w:t>Flow of events</w:t>
+            </w:r>
+          </w:p>
+        </w:tc>
+        <w:tc>
+          <w:tcPr>
+            <w:tcW w:w="6660" w:type="dxa"/>
+            <w:shd w:val="clear" w:color="auto" w:fill="FFFFFF"/>
+            <w:tcMar>
+              <w:top w:w="72" w:type="dxa"/>
+              <w:left w:w="156" w:type="dxa"/>
+              <w:bottom w:w="72" w:type="dxa"/>
+              <w:right w:w="156" w:type="dxa"/>
+            </w:tcMar>
+            <w:hideMark/>
+          </w:tcPr>
+          <w:p>
+            <w:pPr>
+              <w:numPr>
+                <w:ilvl w:val="0"/>
+                <w:numId w:val="7"/>
+              </w:numPr>
+              <w:spacing w:after="0" w:line="240" w:lineRule="auto"/>
+              <w:rPr>
+                <w:rFonts w:ascii="Times New Roman" w:eastAsia="MS Mincho" w:hAnsi="Times New Roman" w:cs="Times New Roman"/>
+                <w:lang w:eastAsia="ja-JP"/>
+              </w:rPr>
+            </w:pPr>
+            <w:r>
+              <w:rPr>
+                <w:rFonts w:ascii="Times New Roman" w:eastAsia="MS Mincho" w:hAnsi="Times New Roman" w:cs="Times New Roman"/>
+                <w:lang w:eastAsia="ja-JP"/>
+              </w:rPr>
+              <w:t xml:space="preserve">Bob wants to set a new goal for himself, so he opens a browser, navigates to the network resource hosting </w:t>
+            </w:r>
+            <w:proofErr w:type="spellStart"/>
+            <w:r>
+              <w:rPr>
+                <w:rFonts w:ascii="Times New Roman" w:eastAsia="MS Mincho" w:hAnsi="Times New Roman" w:cs="Times New Roman"/>
+                <w:lang w:eastAsia="ja-JP"/>
+              </w:rPr>
+              <w:t>GoalManager</w:t>
+            </w:r>
+            <w:proofErr w:type="spellEnd"/>
+            <w:r>
+              <w:rPr>
+                <w:rFonts w:ascii="Times New Roman" w:eastAsia="MS Mincho" w:hAnsi="Times New Roman" w:cs="Times New Roman"/>
+                <w:lang w:eastAsia="ja-JP"/>
+              </w:rPr>
+              <w:t>, and logs in with his credentials.</w:t>
+            </w:r>
+          </w:p>
+          <w:p>
+            <w:pPr>
+              <w:spacing w:after="0" w:line="240" w:lineRule="auto"/>
+              <w:ind w:left="360"/>
+              <w:rPr>
+                <w:rFonts w:ascii="Times New Roman" w:eastAsia="MS Mincho" w:hAnsi="Times New Roman" w:cs="Times New Roman"/>
+                <w:lang w:eastAsia="ja-JP"/>
+              </w:rPr>
+            </w:pPr>
+            <w:r>
+              <w:rPr>
+                <w:rFonts w:ascii="Times New Roman" w:eastAsia="MS Mincho" w:hAnsi="Times New Roman" w:cs="Times New Roman"/>
+                <w:lang w:eastAsia="ja-JP"/>
+              </w:rPr>
+              <w:t xml:space="preserve"> </w:t>
+            </w:r>
+          </w:p>
+          <w:p>
+            <w:pPr>
+              <w:numPr>
+                <w:ilvl w:val="0"/>
+                <w:numId w:val="7"/>
+              </w:numPr>
+              <w:spacing w:after="0" w:line="240" w:lineRule="auto"/>
+              <w:rPr>
+                <w:rFonts w:ascii="Times New Roman" w:eastAsia="MS Mincho" w:hAnsi="Times New Roman" w:cs="Times New Roman"/>
+                <w:lang w:eastAsia="ja-JP"/>
+              </w:rPr>
+            </w:pPr>
+            <w:proofErr w:type="spellStart"/>
+            <w:r>
+              <w:rPr>
+                <w:rFonts w:ascii="Times New Roman" w:eastAsia="MS Mincho" w:hAnsi="Times New Roman" w:cs="Times New Roman"/>
+                <w:lang w:eastAsia="ja-JP"/>
+              </w:rPr>
+              <w:t>GoalManager</w:t>
+            </w:r>
+            <w:proofErr w:type="spellEnd"/>
+            <w:r>
+              <w:rPr>
+                <w:rFonts w:ascii="Times New Roman" w:eastAsia="MS Mincho" w:hAnsi="Times New Roman" w:cs="Times New Roman"/>
+                <w:lang w:eastAsia="ja-JP"/>
+              </w:rPr>
+              <w:t xml:space="preserve"> performs form validation and validates Bob’s credentials, presenting the default webpage for Employees.</w:t>
+            </w:r>
+          </w:p>
+          <w:p>
+            <w:pPr>
+              <w:spacing w:after="0" w:line="240" w:lineRule="auto"/>
+              <w:ind w:left="720"/>
+              <w:rPr>
+                <w:rFonts w:ascii="Times New Roman" w:eastAsia="MS Mincho" w:hAnsi="Times New Roman" w:cs="Times New Roman"/>
+                <w:lang w:eastAsia="ja-JP"/>
+              </w:rPr>
+            </w:pPr>
+          </w:p>
+          <w:p>
+            <w:pPr>
+              <w:numPr>
+                <w:ilvl w:val="0"/>
+                <w:numId w:val="7"/>
+              </w:numPr>
+              <w:spacing w:after="0" w:line="240" w:lineRule="auto"/>
+              <w:rPr>
+                <w:rFonts w:ascii="Times New Roman" w:eastAsia="MS Mincho" w:hAnsi="Times New Roman" w:cs="Times New Roman"/>
+                <w:lang w:eastAsia="ja-JP"/>
+              </w:rPr>
+            </w:pPr>
+            <w:r>
+              <w:rPr>
+                <w:rFonts w:ascii="Times New Roman" w:eastAsia="MS Mincho" w:hAnsi="Times New Roman" w:cs="Times New Roman"/>
+                <w:lang w:eastAsia="ja-JP"/>
+              </w:rPr>
+              <w:t xml:space="preserve">Bob navigates to the button that activates the “Set New Goal” </w:t>
+            </w:r>
+            <w:r>
+              <w:rPr>
+                <w:rFonts w:ascii="Times New Roman" w:eastAsia="MS Mincho" w:hAnsi="Times New Roman" w:cs="Times New Roman"/>
+                <w:lang w:eastAsia="ja-JP"/>
+              </w:rPr>
+              <w:t>page</w:t>
+            </w:r>
+            <w:bookmarkStart w:id="0" w:name="_GoBack"/>
+            <w:bookmarkEnd w:id="0"/>
+            <w:r>
+              <w:rPr>
+                <w:rFonts w:ascii="Times New Roman" w:eastAsia="MS Mincho" w:hAnsi="Times New Roman" w:cs="Times New Roman"/>
+                <w:lang w:eastAsia="ja-JP"/>
+              </w:rPr>
+              <w:t>.</w:t>
+            </w:r>
+          </w:p>
+          <w:p>
+            <w:pPr>
+              <w:spacing w:after="0" w:line="240" w:lineRule="auto"/>
+              <w:ind w:left="720"/>
+              <w:rPr>
+                <w:rFonts w:ascii="Times New Roman" w:eastAsia="MS Mincho" w:hAnsi="Times New Roman" w:cs="Times New Roman"/>
+                <w:lang w:eastAsia="ja-JP"/>
+              </w:rPr>
+            </w:pPr>
+          </w:p>
+          <w:p>
+            <w:pPr>
+              <w:numPr>
+                <w:ilvl w:val="0"/>
+                <w:numId w:val="7"/>
+              </w:numPr>
+              <w:spacing w:after="0" w:line="240" w:lineRule="auto"/>
+              <w:rPr>
+                <w:rFonts w:ascii="Times New Roman" w:eastAsia="MS Mincho" w:hAnsi="Times New Roman" w:cs="Times New Roman"/>
+                <w:lang w:eastAsia="ja-JP"/>
+              </w:rPr>
+            </w:pPr>
+            <w:proofErr w:type="spellStart"/>
+            <w:r>
+              <w:rPr>
+                <w:rFonts w:ascii="Times New Roman" w:eastAsia="MS Mincho" w:hAnsi="Times New Roman" w:cs="Times New Roman"/>
+                <w:lang w:eastAsia="ja-JP"/>
+              </w:rPr>
+              <w:t>GoalManager</w:t>
+            </w:r>
+            <w:proofErr w:type="spellEnd"/>
+            <w:r>
+              <w:rPr>
+                <w:rFonts w:ascii="Times New Roman" w:eastAsia="MS Mincho" w:hAnsi="Times New Roman" w:cs="Times New Roman"/>
+                <w:lang w:eastAsia="ja-JP"/>
+              </w:rPr>
+              <w:t xml:space="preserve"> presents the webpage interface for setting new Employee goals to Bob.</w:t>
+            </w:r>
+          </w:p>
+          <w:p>
+            <w:pPr>
+              <w:spacing w:after="0" w:line="240" w:lineRule="auto"/>
+              <w:ind w:left="720"/>
+              <w:rPr>
+                <w:rFonts w:ascii="Times New Roman" w:eastAsia="MS Mincho" w:hAnsi="Times New Roman" w:cs="Times New Roman"/>
+                <w:lang w:eastAsia="ja-JP"/>
+              </w:rPr>
+            </w:pPr>
+          </w:p>
+          <w:p>
+            <w:pPr>
+              <w:numPr>
+                <w:ilvl w:val="0"/>
+                <w:numId w:val="7"/>
+              </w:numPr>
+              <w:spacing w:after="0" w:line="240" w:lineRule="auto"/>
+              <w:rPr>
+                <w:rFonts w:ascii="Times New Roman" w:eastAsia="MS Mincho" w:hAnsi="Times New Roman" w:cs="Times New Roman"/>
+                <w:lang w:eastAsia="ja-JP"/>
+              </w:rPr>
+            </w:pPr>
+            <w:r>
+              <w:rPr>
+                <w:rFonts w:ascii="Times New Roman" w:eastAsia="MS Mincho" w:hAnsi="Times New Roman" w:cs="Times New Roman"/>
+                <w:lang w:eastAsia="ja-JP"/>
+              </w:rPr>
+              <w:t>Bob populates the goal’s title, time class, content, and category drop-down field in the webpage form. Bob submits the form by clicking the Submit button</w:t>
+            </w:r>
+            <w:r>
+              <w:rPr>
+                <w:rFonts w:ascii="Times New Roman" w:eastAsia="MS Mincho" w:hAnsi="Times New Roman" w:cs="Times New Roman"/>
+                <w:lang w:eastAsia="ja-JP"/>
+              </w:rPr>
+              <w:t>, however some form data is invalid.</w:t>
+            </w:r>
+          </w:p>
+          <w:p>
+            <w:pPr>
+              <w:spacing w:after="0" w:line="240" w:lineRule="auto"/>
+              <w:ind w:left="720"/>
+              <w:rPr>
+                <w:rFonts w:ascii="Times New Roman" w:eastAsia="MS Mincho" w:hAnsi="Times New Roman" w:cs="Times New Roman"/>
+                <w:lang w:eastAsia="ja-JP"/>
+              </w:rPr>
+            </w:pPr>
+          </w:p>
+          <w:p>
+            <w:pPr>
+              <w:numPr>
+                <w:ilvl w:val="0"/>
+                <w:numId w:val="7"/>
+              </w:numPr>
+              <w:spacing w:after="0" w:line="240" w:lineRule="auto"/>
+              <w:rPr>
+                <w:rFonts w:ascii="Times New Roman" w:eastAsia="MS Mincho" w:hAnsi="Times New Roman" w:cs="Times New Roman"/>
+                <w:lang w:eastAsia="ja-JP"/>
+              </w:rPr>
+            </w:pPr>
+            <w:proofErr w:type="spellStart"/>
+            <w:r>
+              <w:rPr>
+                <w:rFonts w:ascii="Times New Roman" w:eastAsia="MS Mincho" w:hAnsi="Times New Roman" w:cs="Times New Roman"/>
+                <w:lang w:eastAsia="ja-JP"/>
+              </w:rPr>
+              <w:t>GoalManager</w:t>
+            </w:r>
+            <w:proofErr w:type="spellEnd"/>
+            <w:r>
+              <w:rPr>
+                <w:rFonts w:ascii="Times New Roman" w:eastAsia="MS Mincho" w:hAnsi="Times New Roman" w:cs="Times New Roman"/>
+                <w:lang w:eastAsia="ja-JP"/>
+              </w:rPr>
+              <w:t xml:space="preserve"> performs form validation on entries. Bob’s submission is </w:t>
+            </w:r>
+            <w:r>
+              <w:rPr>
+                <w:rFonts w:ascii="Times New Roman" w:eastAsia="MS Mincho" w:hAnsi="Times New Roman" w:cs="Times New Roman"/>
+                <w:lang w:eastAsia="ja-JP"/>
+              </w:rPr>
+              <w:t>in</w:t>
+            </w:r>
+            <w:r>
+              <w:rPr>
+                <w:rFonts w:ascii="Times New Roman" w:eastAsia="MS Mincho" w:hAnsi="Times New Roman" w:cs="Times New Roman"/>
+                <w:lang w:eastAsia="ja-JP"/>
+              </w:rPr>
+              <w:t xml:space="preserve">valid, and </w:t>
+            </w:r>
+            <w:proofErr w:type="spellStart"/>
+            <w:r>
+              <w:rPr>
+                <w:rFonts w:ascii="Times New Roman" w:eastAsia="MS Mincho" w:hAnsi="Times New Roman" w:cs="Times New Roman"/>
+                <w:lang w:eastAsia="ja-JP"/>
+              </w:rPr>
+              <w:t>GoalManager</w:t>
+            </w:r>
+            <w:proofErr w:type="spellEnd"/>
+            <w:r>
+              <w:rPr>
+                <w:rFonts w:ascii="Times New Roman" w:eastAsia="MS Mincho" w:hAnsi="Times New Roman" w:cs="Times New Roman"/>
+                <w:lang w:eastAsia="ja-JP"/>
+              </w:rPr>
+              <w:t xml:space="preserve"> returns Bob back to the </w:t>
+            </w:r>
+            <w:r>
+              <w:rPr>
+                <w:rFonts w:ascii="Times New Roman" w:eastAsia="MS Mincho" w:hAnsi="Times New Roman" w:cs="Times New Roman"/>
+                <w:lang w:eastAsia="ja-JP"/>
+              </w:rPr>
+              <w:t>webpage associated with the “Set New Goal” function</w:t>
+            </w:r>
+            <w:r>
+              <w:rPr>
+                <w:rFonts w:ascii="Times New Roman" w:eastAsia="MS Mincho" w:hAnsi="Times New Roman" w:cs="Times New Roman"/>
+                <w:lang w:eastAsia="ja-JP"/>
+              </w:rPr>
+              <w:t>.</w:t>
+            </w:r>
+          </w:p>
+        </w:tc>
+      </w:tr>
+    </w:tbl>
+    <w:p/>
+    <w:p/>
+    <w:p/>
+    <w:p/>
+    <w:p/>
+    <w:tbl>
+      <w:tblPr>
+        <w:tblW w:w="8992" w:type="dxa"/>
+        <w:tblBorders>
+          <w:top w:val="single" w:sz="8" w:space="0" w:color="000000"/>
+          <w:bottom w:val="single" w:sz="8" w:space="0" w:color="000000"/>
+          <w:insideH w:val="single" w:sz="8" w:space="0" w:color="000000"/>
+        </w:tblBorders>
+        <w:tblCellMar>
+          <w:left w:w="0" w:type="dxa"/>
+          <w:right w:w="0" w:type="dxa"/>
+        </w:tblCellMar>
+        <w:tblLook w:val="04A0" w:firstRow="1" w:lastRow="0" w:firstColumn="1" w:lastColumn="0" w:noHBand="0" w:noVBand="1"/>
+      </w:tblPr>
+      <w:tblGrid>
+        <w:gridCol w:w="2332"/>
+        <w:gridCol w:w="6660"/>
+      </w:tblGrid>
+      <w:tr>
+        <w:trPr>
+          <w:trHeight w:val="277"/>
+        </w:trPr>
+        <w:tc>
+          <w:tcPr>
+            <w:tcW w:w="2332" w:type="dxa"/>
+            <w:tcMar>
+              <w:top w:w="72" w:type="dxa"/>
+              <w:left w:w="156" w:type="dxa"/>
+              <w:bottom w:w="72" w:type="dxa"/>
+              <w:right w:w="156" w:type="dxa"/>
+            </w:tcMar>
+            <w:hideMark/>
+          </w:tcPr>
+          <w:p>
+            <w:pPr>
+              <w:spacing w:after="0" w:line="240" w:lineRule="auto"/>
+              <w:rPr>
+                <w:rFonts w:ascii="Times New Roman" w:eastAsia="MS Mincho" w:hAnsi="Times New Roman" w:cs="Times New Roman"/>
+                <w:sz w:val="24"/>
+                <w:szCs w:val="24"/>
+                <w:lang w:eastAsia="ja-JP"/>
+              </w:rPr>
+            </w:pPr>
+            <w:r>
+              <w:rPr>
+                <w:rFonts w:ascii="Times New Roman" w:eastAsia="MS Mincho" w:hAnsi="Times New Roman" w:cs="Times New Roman"/>
+                <w:i/>
+                <w:lang w:eastAsia="ja-JP"/>
+              </w:rPr>
+              <w:t>Scenario name</w:t>
+            </w:r>
+            <w:r>
+              <w:rPr>
+                <w:rFonts w:ascii="Times New Roman" w:eastAsia="MS Mincho" w:hAnsi="Times New Roman" w:cs="Times New Roman"/>
+                <w:i/>
+                <w:iCs/>
+                <w:sz w:val="24"/>
+                <w:szCs w:val="24"/>
+                <w:lang w:eastAsia="ja-JP"/>
+              </w:rPr>
+              <w:t xml:space="preserve"> </w:t>
+            </w:r>
+          </w:p>
+        </w:tc>
+        <w:tc>
+          <w:tcPr>
+            <w:tcW w:w="6660" w:type="dxa"/>
+            <w:tcMar>
+              <w:top w:w="72" w:type="dxa"/>
+              <w:left w:w="156" w:type="dxa"/>
+              <w:bottom w:w="72" w:type="dxa"/>
+              <w:right w:w="156" w:type="dxa"/>
+            </w:tcMar>
+            <w:hideMark/>
+          </w:tcPr>
+          <w:p>
+            <w:pPr>
+              <w:spacing w:after="0" w:line="240" w:lineRule="auto"/>
+              <w:rPr>
+                <w:rFonts w:ascii="Courier New" w:eastAsia="MS Mincho" w:hAnsi="Courier New" w:cs="Courier New"/>
+                <w:lang w:eastAsia="ja-JP"/>
+              </w:rPr>
+            </w:pPr>
+            <w:proofErr w:type="spellStart"/>
+            <w:r>
+              <w:rPr>
+                <w:rFonts w:ascii="Courier New" w:eastAsia="MS Mincho" w:hAnsi="Courier New" w:cs="Courier New"/>
+                <w:u w:val="single"/>
+                <w:lang w:eastAsia="ja-JP"/>
+              </w:rPr>
+              <w:t>EmployeeUpdateGoal</w:t>
+            </w:r>
+            <w:proofErr w:type="spellEnd"/>
+          </w:p>
+        </w:tc>
+      </w:tr>
+      <w:tr>
+        <w:trPr>
+          <w:trHeight w:val="556"/>
+        </w:trPr>
+        <w:tc>
+          <w:tcPr>
+            <w:tcW w:w="2332" w:type="dxa"/>
+            <w:shd w:val="clear" w:color="auto" w:fill="FFFFFF"/>
+            <w:tcMar>
+              <w:top w:w="72" w:type="dxa"/>
+              <w:left w:w="156" w:type="dxa"/>
+              <w:bottom w:w="72" w:type="dxa"/>
+              <w:right w:w="156" w:type="dxa"/>
+            </w:tcMar>
+            <w:hideMark/>
+          </w:tcPr>
+          <w:p>
+            <w:pPr>
+              <w:spacing w:after="0" w:line="240" w:lineRule="auto"/>
+              <w:rPr>
+                <w:rFonts w:ascii="Times New Roman" w:eastAsia="MS Mincho" w:hAnsi="Times New Roman" w:cs="Times New Roman"/>
+                <w:i/>
+                <w:lang w:eastAsia="ja-JP"/>
+              </w:rPr>
+            </w:pPr>
+            <w:r>
+              <w:rPr>
+                <w:rFonts w:ascii="Times New Roman" w:eastAsia="MS Mincho" w:hAnsi="Times New Roman" w:cs="Times New Roman"/>
+                <w:i/>
+                <w:lang w:eastAsia="ja-JP"/>
+              </w:rPr>
+              <w:t>Participating actor</w:t>
+            </w:r>
+          </w:p>
+          <w:p>
+            <w:pPr>
+              <w:spacing w:after="0" w:line="240" w:lineRule="auto"/>
+              <w:rPr>
+                <w:rFonts w:ascii="Times New Roman" w:eastAsia="MS Mincho" w:hAnsi="Times New Roman" w:cs="Times New Roman"/>
+                <w:sz w:val="24"/>
+                <w:szCs w:val="24"/>
+                <w:lang w:eastAsia="ja-JP"/>
+              </w:rPr>
+            </w:pPr>
+            <w:r>
+              <w:rPr>
+                <w:rFonts w:ascii="Times New Roman" w:eastAsia="MS Mincho" w:hAnsi="Times New Roman" w:cs="Times New Roman"/>
+                <w:i/>
+                <w:lang w:eastAsia="ja-JP"/>
+              </w:rPr>
+              <w:t>instances</w:t>
+            </w:r>
+          </w:p>
+        </w:tc>
+        <w:tc>
+          <w:tcPr>
+            <w:tcW w:w="6660" w:type="dxa"/>
+            <w:shd w:val="clear" w:color="auto" w:fill="FFFFFF"/>
+            <w:tcMar>
+              <w:top w:w="72" w:type="dxa"/>
+              <w:left w:w="156" w:type="dxa"/>
+              <w:bottom w:w="72" w:type="dxa"/>
+              <w:right w:w="156" w:type="dxa"/>
+            </w:tcMar>
+            <w:hideMark/>
+          </w:tcPr>
+          <w:p>
+            <w:pPr>
+              <w:spacing w:after="0" w:line="240" w:lineRule="auto"/>
+              <w:rPr>
+                <w:rFonts w:ascii="Courier New" w:eastAsia="MS Mincho" w:hAnsi="Courier New" w:cs="Courier New"/>
+                <w:lang w:eastAsia="ja-JP"/>
+              </w:rPr>
+            </w:pPr>
+            <w:proofErr w:type="spellStart"/>
+            <w:proofErr w:type="gramStart"/>
+            <w:r>
+              <w:rPr>
+                <w:rFonts w:ascii="Courier New" w:eastAsia="MS Mincho" w:hAnsi="Courier New" w:cs="Courier New"/>
+                <w:u w:val="single"/>
+                <w:lang w:eastAsia="ja-JP"/>
+              </w:rPr>
+              <w:t>bob:</w:t>
+            </w:r>
+            <w:r>
+              <w:rPr>
+                <w:rFonts w:ascii="Courier New" w:eastAsia="MS Mincho" w:hAnsi="Courier New" w:cs="Courier New"/>
+                <w:u w:val="single"/>
+                <w:lang w:eastAsia="ja-JP"/>
+              </w:rPr>
+              <w:t>Employee</w:t>
+            </w:r>
+            <w:proofErr w:type="spellEnd"/>
+            <w:proofErr w:type="gramEnd"/>
+            <w:r>
+              <w:rPr>
+                <w:rFonts w:ascii="Courier New" w:eastAsia="MS Mincho" w:hAnsi="Courier New" w:cs="Courier New"/>
+                <w:u w:val="single"/>
+                <w:lang w:eastAsia="ja-JP"/>
+              </w:rPr>
+              <w:t xml:space="preserve"> </w:t>
+            </w:r>
+          </w:p>
+          <w:p>
+            <w:pPr>
+              <w:spacing w:after="0" w:line="240" w:lineRule="auto"/>
+              <w:rPr>
+                <w:rFonts w:ascii="Times New Roman" w:eastAsia="MS Mincho" w:hAnsi="Times New Roman" w:cs="Times New Roman"/>
+                <w:sz w:val="24"/>
+                <w:szCs w:val="24"/>
+                <w:lang w:eastAsia="ja-JP"/>
+              </w:rPr>
+            </w:pPr>
+          </w:p>
+        </w:tc>
+      </w:tr>
+      <w:tr>
+        <w:trPr>
           <w:trHeight w:val="3706"/>
         </w:trPr>
         <w:tc>
@@ -2970,6 +3528,7 @@
                 <w:i/>
                 <w:lang w:eastAsia="ja-JP"/>
               </w:rPr>
+              <w:lastRenderedPageBreak/>
               <w:t>Flow of events</w:t>
             </w:r>
           </w:p>
@@ -3003,21 +3562,7 @@
                 <w:rFonts w:ascii="Times New Roman" w:eastAsia="MS Mincho" w:hAnsi="Times New Roman" w:cs="Times New Roman"/>
                 <w:lang w:eastAsia="ja-JP"/>
               </w:rPr>
-              <w:t xml:space="preserve">Bob wants to </w:t>
-            </w:r>
-            <w:r>
-              <w:rPr>
-                <w:rFonts w:ascii="Times New Roman" w:eastAsia="MS Mincho" w:hAnsi="Times New Roman" w:cs="Times New Roman"/>
-                <w:lang w:eastAsia="ja-JP"/>
-              </w:rPr>
-              <w:t xml:space="preserve">update </w:t>
-            </w:r>
-            <w:r>
-              <w:rPr>
-                <w:rFonts w:ascii="Times New Roman" w:eastAsia="MS Mincho" w:hAnsi="Times New Roman" w:cs="Times New Roman"/>
-                <w:lang w:eastAsia="ja-JP"/>
-              </w:rPr>
-              <w:t xml:space="preserve">his progress towards his quarterly and yearly goals, so he opens a browser, navigates to the network resource hosting </w:t>
+              <w:t xml:space="preserve">Bob wants to update his progress towards his quarterly and yearly goals, so he opens a browser, navigates to the network resource hosting </w:t>
             </w:r>
             <w:proofErr w:type="spellStart"/>
             <w:r>
@@ -3079,7 +3624,21 @@
                 <w:rFonts w:ascii="Times New Roman" w:eastAsia="MS Mincho" w:hAnsi="Times New Roman" w:cs="Times New Roman"/>
                 <w:lang w:eastAsia="ja-JP"/>
               </w:rPr>
-              <w:t xml:space="preserve"> validates Bob’s credentials, presenting the default webpage for valid Employees.</w:t>
+              <w:t xml:space="preserve"> </w:t>
+            </w:r>
+            <w:r>
+              <w:rPr>
+                <w:rFonts w:ascii="Times New Roman" w:eastAsia="MS Mincho" w:hAnsi="Times New Roman" w:cs="Times New Roman"/>
+                <w:lang w:eastAsia="ja-JP"/>
+              </w:rPr>
+              <w:t xml:space="preserve">performs form validation and </w:t>
+            </w:r>
+            <w:r>
+              <w:rPr>
+                <w:rFonts w:ascii="Times New Roman" w:eastAsia="MS Mincho" w:hAnsi="Times New Roman" w:cs="Times New Roman"/>
+                <w:lang w:eastAsia="ja-JP"/>
+              </w:rPr>
+              <w:t>validates Bob’s credentials, presenting the default webpage for Employees.</w:t>
             </w:r>
           </w:p>
           <w:p>
@@ -3178,14 +3737,35 @@
                 <w:rFonts w:ascii="Times New Roman" w:eastAsia="MS Mincho" w:hAnsi="Times New Roman" w:cs="Times New Roman"/>
                 <w:lang w:eastAsia="ja-JP"/>
               </w:rPr>
-              <w:t xml:space="preserve">Bob </w:t>
-            </w:r>
-            <w:r>
-              <w:rPr>
-                <w:rFonts w:ascii="Times New Roman" w:eastAsia="MS Mincho" w:hAnsi="Times New Roman" w:cs="Times New Roman"/>
-                <w:lang w:eastAsia="ja-JP"/>
-              </w:rPr>
-              <w:t>selects one of his personal or assigned goals to update from the Goal Progress Report webpage.</w:t>
+              <w:t xml:space="preserve">Bob selects one of his personal or assigned goals to update from the </w:t>
+            </w:r>
+            <w:r>
+              <w:rPr>
+                <w:rFonts w:ascii="Times New Roman" w:eastAsia="MS Mincho" w:hAnsi="Times New Roman" w:cs="Times New Roman"/>
+                <w:lang w:eastAsia="ja-JP"/>
+              </w:rPr>
+              <w:t>“</w:t>
+            </w:r>
+            <w:r>
+              <w:rPr>
+                <w:rFonts w:ascii="Times New Roman" w:eastAsia="MS Mincho" w:hAnsi="Times New Roman" w:cs="Times New Roman"/>
+                <w:lang w:eastAsia="ja-JP"/>
+              </w:rPr>
+              <w:t>Goal Progress Report</w:t>
+            </w:r>
+            <w:r>
+              <w:rPr>
+                <w:rFonts w:ascii="Times New Roman" w:eastAsia="MS Mincho" w:hAnsi="Times New Roman" w:cs="Times New Roman"/>
+                <w:lang w:eastAsia="ja-JP"/>
+              </w:rPr>
+              <w:t>”</w:t>
+            </w:r>
+            <w:r>
+              <w:rPr>
+                <w:rFonts w:ascii="Times New Roman" w:eastAsia="MS Mincho" w:hAnsi="Times New Roman" w:cs="Times New Roman"/>
+                <w:lang w:eastAsia="ja-JP"/>
+              </w:rPr>
+              <w:t xml:space="preserve"> webpage.</w:t>
             </w:r>
           </w:p>
           <w:p>
@@ -3224,7 +3804,35 @@
                 <w:rFonts w:ascii="Times New Roman" w:eastAsia="MS Mincho" w:hAnsi="Times New Roman" w:cs="Times New Roman"/>
                 <w:lang w:eastAsia="ja-JP"/>
               </w:rPr>
-              <w:t xml:space="preserve"> serves dynamic content on the Goal Progress Report </w:t>
+              <w:t xml:space="preserve"> serves dynamic content on the </w:t>
+            </w:r>
+            <w:r>
+              <w:rPr>
+                <w:rFonts w:ascii="Times New Roman" w:eastAsia="MS Mincho" w:hAnsi="Times New Roman" w:cs="Times New Roman"/>
+                <w:lang w:eastAsia="ja-JP"/>
+              </w:rPr>
+              <w:t>“</w:t>
+            </w:r>
+            <w:r>
+              <w:rPr>
+                <w:rFonts w:ascii="Times New Roman" w:eastAsia="MS Mincho" w:hAnsi="Times New Roman" w:cs="Times New Roman"/>
+                <w:lang w:eastAsia="ja-JP"/>
+              </w:rPr>
+              <w:t>Goal Progress Report</w:t>
+            </w:r>
+            <w:r>
+              <w:rPr>
+                <w:rFonts w:ascii="Times New Roman" w:eastAsia="MS Mincho" w:hAnsi="Times New Roman" w:cs="Times New Roman"/>
+                <w:lang w:eastAsia="ja-JP"/>
+              </w:rPr>
+              <w:t>”</w:t>
+            </w:r>
+            <w:r>
+              <w:rPr>
+                <w:rFonts w:ascii="Times New Roman" w:eastAsia="MS Mincho" w:hAnsi="Times New Roman" w:cs="Times New Roman"/>
+                <w:lang w:eastAsia="ja-JP"/>
+              </w:rPr>
+              <w:t xml:space="preserve"> </w:t>
             </w:r>
             <w:r>
               <w:rPr>
@@ -3261,7 +3869,99 @@
                 <w:rFonts w:ascii="Times New Roman" w:eastAsia="MS Mincho" w:hAnsi="Times New Roman" w:cs="Times New Roman"/>
                 <w:lang w:eastAsia="ja-JP"/>
               </w:rPr>
-              <w:t xml:space="preserve">Bob enters </w:t>
+              <w:t>Bob enters valid data into the “Goal Progress Form” page’s dynamic webpage and presses “Submit”.</w:t>
+            </w:r>
+          </w:p>
+          <w:p>
+            <w:pPr>
+              <w:spacing w:after="0" w:line="240" w:lineRule="auto"/>
+              <w:ind w:left="720"/>
+              <w:rPr>
+                <w:rFonts w:ascii="Times New Roman" w:eastAsia="MS Mincho" w:hAnsi="Times New Roman" w:cs="Times New Roman"/>
+                <w:lang w:eastAsia="ja-JP"/>
+              </w:rPr>
+            </w:pPr>
+          </w:p>
+          <w:p>
+            <w:pPr>
+              <w:numPr>
+                <w:ilvl w:val="0"/>
+                <w:numId w:val="6"/>
+              </w:numPr>
+              <w:spacing w:after="0" w:line="240" w:lineRule="auto"/>
+              <w:rPr>
+                <w:rFonts w:ascii="Times New Roman" w:eastAsia="MS Mincho" w:hAnsi="Times New Roman" w:cs="Times New Roman"/>
+                <w:lang w:eastAsia="ja-JP"/>
+              </w:rPr>
+            </w:pPr>
+            <w:proofErr w:type="spellStart"/>
+            <w:r>
+              <w:rPr>
+                <w:rFonts w:ascii="Times New Roman" w:eastAsia="MS Mincho" w:hAnsi="Times New Roman" w:cs="Times New Roman"/>
+                <w:lang w:eastAsia="ja-JP"/>
+              </w:rPr>
+              <w:t>GoalManager</w:t>
+            </w:r>
+            <w:proofErr w:type="spellEnd"/>
+            <w:r>
+              <w:rPr>
+                <w:rFonts w:ascii="Times New Roman" w:eastAsia="MS Mincho" w:hAnsi="Times New Roman" w:cs="Times New Roman"/>
+                <w:lang w:eastAsia="ja-JP"/>
+              </w:rPr>
+              <w:t xml:space="preserve"> performs form validation</w:t>
+            </w:r>
+            <w:r>
+              <w:rPr>
+                <w:rFonts w:ascii="Times New Roman" w:eastAsia="MS Mincho" w:hAnsi="Times New Roman" w:cs="Times New Roman"/>
+                <w:lang w:eastAsia="ja-JP"/>
+              </w:rPr>
+              <w:t xml:space="preserve"> on Bob’s submitted form data. Passing that, </w:t>
+            </w:r>
+            <w:proofErr w:type="spellStart"/>
+            <w:r>
+              <w:rPr>
+                <w:rFonts w:ascii="Times New Roman" w:eastAsia="MS Mincho" w:hAnsi="Times New Roman" w:cs="Times New Roman"/>
+                <w:lang w:eastAsia="ja-JP"/>
+              </w:rPr>
+              <w:t>GoalManager</w:t>
+            </w:r>
+            <w:proofErr w:type="spellEnd"/>
+            <w:r>
+              <w:rPr>
+                <w:rFonts w:ascii="Times New Roman" w:eastAsia="MS Mincho" w:hAnsi="Times New Roman" w:cs="Times New Roman"/>
+                <w:lang w:eastAsia="ja-JP"/>
+              </w:rPr>
+              <w:t xml:space="preserve"> writes updated progress for the selected goal to its database. </w:t>
+            </w:r>
+            <w:proofErr w:type="spellStart"/>
+            <w:r>
+              <w:rPr>
+                <w:rFonts w:ascii="Times New Roman" w:eastAsia="MS Mincho" w:hAnsi="Times New Roman" w:cs="Times New Roman"/>
+                <w:lang w:eastAsia="ja-JP"/>
+              </w:rPr>
+              <w:t>GoalManager</w:t>
+            </w:r>
+            <w:proofErr w:type="spellEnd"/>
+            <w:r>
+              <w:rPr>
+                <w:rFonts w:ascii="Times New Roman" w:eastAsia="MS Mincho" w:hAnsi="Times New Roman" w:cs="Times New Roman"/>
+                <w:lang w:eastAsia="ja-JP"/>
+              </w:rPr>
+              <w:t xml:space="preserve"> returns Bob back to the </w:t>
+            </w:r>
+            <w:r>
+              <w:rPr>
+                <w:rFonts w:ascii="Times New Roman" w:eastAsia="MS Mincho" w:hAnsi="Times New Roman" w:cs="Times New Roman"/>
+                <w:lang w:eastAsia="ja-JP"/>
+              </w:rPr>
+              <w:t xml:space="preserve">default </w:t>
+            </w:r>
+            <w:r>
+              <w:rPr>
+                <w:rFonts w:ascii="Times New Roman" w:eastAsia="MS Mincho" w:hAnsi="Times New Roman" w:cs="Times New Roman"/>
+                <w:lang w:eastAsia="ja-JP"/>
+              </w:rPr>
+              <w:t>Employee webpage.</w:t>
             </w:r>
           </w:p>
         </w:tc>
@@ -3560,6 +4260,146 @@
     </w:lvl>
   </w:abstractNum>
   <w:abstractNum w:abstractNumId="2" w15:restartNumberingAfterBreak="0">
+    <w:nsid w:val="15232628"/>
+    <w:multiLevelType w:val="hybridMultilevel"/>
+    <w:tmpl w:val="D39EDC40"/>
+    <w:lvl w:ilvl="0" w:tplc="FBDA6A94">
+      <w:start w:val="1"/>
+      <w:numFmt w:val="decimal"/>
+      <w:lvlText w:val="%1."/>
+      <w:lvlJc w:val="left"/>
+      <w:pPr>
+        <w:tabs>
+          <w:tab w:val="num" w:pos="720"/>
+        </w:tabs>
+        <w:ind w:left="720" w:hanging="360"/>
+      </w:pPr>
+      <w:rPr>
+        <w:rFonts w:cs="Times New Roman"/>
+      </w:rPr>
+    </w:lvl>
+    <w:lvl w:ilvl="1" w:tplc="2BAE307C" w:tentative="1">
+      <w:start w:val="1"/>
+      <w:numFmt w:val="decimal"/>
+      <w:lvlText w:val="%2."/>
+      <w:lvlJc w:val="left"/>
+      <w:pPr>
+        <w:tabs>
+          <w:tab w:val="num" w:pos="1440"/>
+        </w:tabs>
+        <w:ind w:left="1440" w:hanging="360"/>
+      </w:pPr>
+      <w:rPr>
+        <w:rFonts w:cs="Times New Roman"/>
+      </w:rPr>
+    </w:lvl>
+    <w:lvl w:ilvl="2" w:tplc="6122BC70" w:tentative="1">
+      <w:start w:val="1"/>
+      <w:numFmt w:val="decimal"/>
+      <w:lvlText w:val="%3."/>
+      <w:lvlJc w:val="left"/>
+      <w:pPr>
+        <w:tabs>
+          <w:tab w:val="num" w:pos="2160"/>
+        </w:tabs>
+        <w:ind w:left="2160" w:hanging="360"/>
+      </w:pPr>
+      <w:rPr>
+        <w:rFonts w:cs="Times New Roman"/>
+      </w:rPr>
+    </w:lvl>
+    <w:lvl w:ilvl="3" w:tplc="BBAEA822" w:tentative="1">
+      <w:start w:val="1"/>
+      <w:numFmt w:val="decimal"/>
+      <w:lvlText w:val="%4."/>
+      <w:lvlJc w:val="left"/>
+      <w:pPr>
+        <w:tabs>
+          <w:tab w:val="num" w:pos="2880"/>
+        </w:tabs>
+        <w:ind w:left="2880" w:hanging="360"/>
+      </w:pPr>
+      <w:rPr>
+        <w:rFonts w:cs="Times New Roman"/>
+      </w:rPr>
+    </w:lvl>
+    <w:lvl w:ilvl="4" w:tplc="A07C304E" w:tentative="1">
+      <w:start w:val="1"/>
+      <w:numFmt w:val="decimal"/>
+      <w:lvlText w:val="%5."/>
+      <w:lvlJc w:val="left"/>
+      <w:pPr>
+        <w:tabs>
+          <w:tab w:val="num" w:pos="3600"/>
+        </w:tabs>
+        <w:ind w:left="3600" w:hanging="360"/>
+      </w:pPr>
+      <w:rPr>
+        <w:rFonts w:cs="Times New Roman"/>
+      </w:rPr>
+    </w:lvl>
+    <w:lvl w:ilvl="5" w:tplc="91EEBE94" w:tentative="1">
+      <w:start w:val="1"/>
+      <w:numFmt w:val="decimal"/>
+      <w:lvlText w:val="%6."/>
+      <w:lvlJc w:val="left"/>
+      <w:pPr>
+        <w:tabs>
+          <w:tab w:val="num" w:pos="4320"/>
+        </w:tabs>
+        <w:ind w:left="4320" w:hanging="360"/>
+      </w:pPr>
+      <w:rPr>
+        <w:rFonts w:cs="Times New Roman"/>
+      </w:rPr>
+    </w:lvl>
+    <w:lvl w:ilvl="6" w:tplc="BADC34BA" w:tentative="1">
+      <w:start w:val="1"/>
+      <w:numFmt w:val="decimal"/>
+      <w:lvlText w:val="%7."/>
+      <w:lvlJc w:val="left"/>
+      <w:pPr>
+        <w:tabs>
+          <w:tab w:val="num" w:pos="5040"/>
+        </w:tabs>
+        <w:ind w:left="5040" w:hanging="360"/>
+      </w:pPr>
+      <w:rPr>
+        <w:rFonts w:cs="Times New Roman"/>
+      </w:rPr>
+    </w:lvl>
+    <w:lvl w:ilvl="7" w:tplc="14125126" w:tentative="1">
+      <w:start w:val="1"/>
+      <w:numFmt w:val="decimal"/>
+      <w:lvlText w:val="%8."/>
+      <w:lvlJc w:val="left"/>
+      <w:pPr>
+        <w:tabs>
+          <w:tab w:val="num" w:pos="5760"/>
+        </w:tabs>
+        <w:ind w:left="5760" w:hanging="360"/>
+      </w:pPr>
+      <w:rPr>
+        <w:rFonts w:cs="Times New Roman"/>
+      </w:rPr>
+    </w:lvl>
+    <w:lvl w:ilvl="8" w:tplc="AD621890" w:tentative="1">
+      <w:start w:val="1"/>
+      <w:numFmt w:val="decimal"/>
+      <w:lvlText w:val="%9."/>
+      <w:lvlJc w:val="left"/>
+      <w:pPr>
+        <w:tabs>
+          <w:tab w:val="num" w:pos="6480"/>
+        </w:tabs>
+        <w:ind w:left="6480" w:hanging="360"/>
+      </w:pPr>
+      <w:rPr>
+        <w:rFonts w:cs="Times New Roman"/>
+      </w:rPr>
+    </w:lvl>
+  </w:abstractNum>
+  <w:abstractNum w:abstractNumId="3" w15:restartNumberingAfterBreak="0">
     <w:nsid w:val="450B71BB"/>
     <w:multiLevelType w:val="hybridMultilevel"/>
     <w:tmpl w:val="D39EDC40"/>
@@ -3699,7 +4539,7 @@
       </w:rPr>
     </w:lvl>
   </w:abstractNum>
-  <w:abstractNum w:abstractNumId="3" w15:restartNumberingAfterBreak="0">
+  <w:abstractNum w:abstractNumId="4" w15:restartNumberingAfterBreak="0">
     <w:nsid w:val="4FAB1730"/>
     <w:multiLevelType w:val="hybridMultilevel"/>
     <w:tmpl w:val="D39EDC40"/>
@@ -3839,7 +4679,7 @@
       </w:rPr>
     </w:lvl>
   </w:abstractNum>
-  <w:abstractNum w:abstractNumId="4" w15:restartNumberingAfterBreak="0">
+  <w:abstractNum w:abstractNumId="5" w15:restartNumberingAfterBreak="0">
     <w:nsid w:val="5DB239D9"/>
     <w:multiLevelType w:val="hybridMultilevel"/>
     <w:tmpl w:val="D39EDC40"/>
@@ -3979,7 +4819,7 @@
       </w:rPr>
     </w:lvl>
   </w:abstractNum>
-  <w:abstractNum w:abstractNumId="5" w15:restartNumberingAfterBreak="0">
+  <w:abstractNum w:abstractNumId="6" w15:restartNumberingAfterBreak="0">
     <w:nsid w:val="61E905EF"/>
     <w:multiLevelType w:val="hybridMultilevel"/>
     <w:tmpl w:val="D39EDC40"/>
@@ -4120,22 +4960,25 @@
     </w:lvl>
   </w:abstractNum>
   <w:num w:numId="1">
-    <w:abstractNumId w:val="4"/>
+    <w:abstractNumId w:val="5"/>
   </w:num>
   <w:num w:numId="2">
-    <w:abstractNumId w:val="2"/>
+    <w:abstractNumId w:val="3"/>
   </w:num>
   <w:num w:numId="3">
-    <w:abstractNumId w:val="5"/>
+    <w:abstractNumId w:val="6"/>
   </w:num>
   <w:num w:numId="4">
     <w:abstractNumId w:val="1"/>
   </w:num>
   <w:num w:numId="5">
-    <w:abstractNumId w:val="3"/>
+    <w:abstractNumId w:val="4"/>
   </w:num>
   <w:num w:numId="6">
     <w:abstractNumId w:val="0"/>
+  </w:num>
+  <w:num w:numId="7">
+    <w:abstractNumId w:val="2"/>
   </w:num>
 </w:numbering>
 </file>
@@ -4263,6 +5106,7 @@
     <w:lsdException w:name="HTML Sample" w:semiHidden="1" w:unhideWhenUsed="1"/>
     <w:lsdException w:name="HTML Typewriter" w:semiHidden="1" w:unhideWhenUsed="1"/>
     <w:lsdException w:name="HTML Variable" w:semiHidden="1" w:unhideWhenUsed="1"/>
+    <w:lsdException w:name="Normal Table" w:semiHidden="1" w:unhideWhenUsed="1"/>
     <w:lsdException w:name="annotation subject" w:semiHidden="1" w:unhideWhenUsed="1"/>
     <w:lsdException w:name="No List" w:semiHidden="1" w:unhideWhenUsed="1"/>
     <w:lsdException w:name="Outline List 1" w:semiHidden="1" w:unhideWhenUsed="1"/>
@@ -4309,8 +5153,10 @@
     <w:lsdException w:name="Table Subtle 2" w:semiHidden="1" w:unhideWhenUsed="1"/>
     <w:lsdException w:name="Table Web 1" w:semiHidden="1" w:unhideWhenUsed="1"/>
     <w:lsdException w:name="Table Web 2" w:semiHidden="1" w:unhideWhenUsed="1"/>
+    <w:lsdException w:name="Table Web 3" w:semiHidden="1" w:unhideWhenUsed="1"/>
     <w:lsdException w:name="Balloon Text" w:semiHidden="1" w:unhideWhenUsed="1"/>
     <w:lsdException w:name="Table Grid" w:uiPriority="39"/>
+    <w:lsdException w:name="Table Theme" w:semiHidden="1" w:unhideWhenUsed="1"/>
     <w:lsdException w:name="Placeholder Text" w:semiHidden="1"/>
     <w:lsdException w:name="No Spacing" w:uiPriority="1" w:qFormat="1"/>
     <w:lsdException w:name="Light Shading" w:uiPriority="60"/>

</xml_diff>

<commit_message>
Adding Dr. Onyeka's example for use case scenarios.
</commit_message>
<xml_diff>
--- a/documents/use-case-scenarios/use-case-scenarios-ee-matt.docx
+++ b/documents/use-case-scenarios/use-case-scenarios-ee-matt.docx
@@ -97,7 +97,6 @@
                 <w:lang w:eastAsia="ja-JP"/>
               </w:rPr>
             </w:pPr>
-            <w:proofErr w:type="spellStart"/>
             <w:r>
               <w:rPr>
                 <w:rFonts w:ascii="Courier New" w:eastAsia="MS Mincho" w:hAnsi="Courier New" w:cs="Courier New"/>
@@ -106,7 +105,6 @@
               </w:rPr>
               <w:t>EmployeeLogin</w:t>
             </w:r>
-            <w:proofErr w:type="spellEnd"/>
           </w:p>
         </w:tc>
       </w:tr>
@@ -184,8 +182,6 @@
                 <w:lang w:eastAsia="ja-JP"/>
               </w:rPr>
             </w:pPr>
-            <w:proofErr w:type="spellStart"/>
-            <w:proofErr w:type="gramStart"/>
             <w:r>
               <w:rPr>
                 <w:rFonts w:ascii="Courier New" w:eastAsia="MS Mincho" w:hAnsi="Courier New" w:cs="Courier New"/>
@@ -202,8 +198,6 @@
               </w:rPr>
               <w:t>Employee</w:t>
             </w:r>
-            <w:proofErr w:type="spellEnd"/>
-            <w:proofErr w:type="gramEnd"/>
             <w:r>
               <w:rPr>
                 <w:rFonts w:ascii="Courier New" w:eastAsia="MS Mincho" w:hAnsi="Courier New" w:cs="Courier New"/>
@@ -293,7 +287,6 @@
               </w:rPr>
               <w:t xml:space="preserve">Bob wants to perform some function related to his goals, so he opens a browser, navigates to the network resource hosting </w:t>
             </w:r>
-            <w:proofErr w:type="spellStart"/>
             <w:r>
               <w:rPr>
                 <w:rFonts w:ascii="Times New Roman" w:eastAsia="MS Mincho" w:hAnsi="Times New Roman" w:cs="Times New Roman"/>
@@ -301,7 +294,6 @@
               </w:rPr>
               <w:t>GoalManager</w:t>
             </w:r>
-            <w:proofErr w:type="spellEnd"/>
             <w:r>
               <w:rPr>
                 <w:rFonts w:ascii="Times New Roman" w:eastAsia="MS Mincho" w:hAnsi="Times New Roman" w:cs="Times New Roman"/>
@@ -339,53 +331,19 @@
                 <w:lang w:eastAsia="ja-JP"/>
               </w:rPr>
             </w:pPr>
-            <w:proofErr w:type="spellStart"/>
-            <w:r>
-              <w:rPr>
-                <w:rFonts w:ascii="Times New Roman" w:eastAsia="MS Mincho" w:hAnsi="Times New Roman" w:cs="Times New Roman"/>
-                <w:lang w:eastAsia="ja-JP"/>
-              </w:rPr>
-              <w:t>GoalManager</w:t>
-            </w:r>
-            <w:proofErr w:type="spellEnd"/>
-            <w:r>
-              <w:rPr>
-                <w:rFonts w:ascii="Times New Roman" w:eastAsia="MS Mincho" w:hAnsi="Times New Roman" w:cs="Times New Roman"/>
-                <w:lang w:eastAsia="ja-JP"/>
-              </w:rPr>
-              <w:t xml:space="preserve"> takes submitted form and performs form validation. </w:t>
-            </w:r>
-            <w:proofErr w:type="spellStart"/>
-            <w:r>
-              <w:rPr>
-                <w:rFonts w:ascii="Times New Roman" w:eastAsia="MS Mincho" w:hAnsi="Times New Roman" w:cs="Times New Roman"/>
-                <w:lang w:eastAsia="ja-JP"/>
-              </w:rPr>
-              <w:t>GoalManager</w:t>
-            </w:r>
-            <w:proofErr w:type="spellEnd"/>
-            <w:r>
-              <w:rPr>
-                <w:rFonts w:ascii="Times New Roman" w:eastAsia="MS Mincho" w:hAnsi="Times New Roman" w:cs="Times New Roman"/>
-                <w:lang w:eastAsia="ja-JP"/>
-              </w:rPr>
-              <w:t xml:space="preserve"> attempts to validate Bob’s credentials by hashing the provided password, querying its database for an entry matching Bob’s username, and comparing the associated hash value with the hashed password submitted by Bob. </w:t>
-            </w:r>
-            <w:proofErr w:type="spellStart"/>
-            <w:r>
-              <w:rPr>
-                <w:rFonts w:ascii="Times New Roman" w:eastAsia="MS Mincho" w:hAnsi="Times New Roman" w:cs="Times New Roman"/>
-                <w:lang w:eastAsia="ja-JP"/>
-              </w:rPr>
-              <w:t>GoalManager</w:t>
-            </w:r>
-            <w:proofErr w:type="spellEnd"/>
-            <w:r>
-              <w:rPr>
-                <w:rFonts w:ascii="Times New Roman" w:eastAsia="MS Mincho" w:hAnsi="Times New Roman" w:cs="Times New Roman"/>
-                <w:lang w:eastAsia="ja-JP"/>
-              </w:rPr>
-              <w:t xml:space="preserve"> serves the default webpage for validated Employees to Bob’s browser.</w:t>
+            <w:r>
+              <w:rPr>
+                <w:rFonts w:ascii="Times New Roman" w:eastAsia="MS Mincho" w:hAnsi="Times New Roman" w:cs="Times New Roman"/>
+                <w:lang w:eastAsia="ja-JP"/>
+              </w:rPr>
+              <w:t xml:space="preserve">GoalManager takes submitted form and performs form validation. </w:t>
+            </w:r>
+            <w:r>
+              <w:rPr>
+                <w:rFonts w:ascii="Times New Roman" w:eastAsia="MS Mincho" w:hAnsi="Times New Roman" w:cs="Times New Roman"/>
+                <w:lang w:eastAsia="ja-JP"/>
+              </w:rPr>
+              <w:t>GoalManager attempts to validate Bob’s credentials by hashing the provided password, querying its database for an entry matching Bob’s username, and comparing the associated hash value with the hashed password submitted by Bob. GoalManager serves the default webpage for validated Employees to Bob’s browser.</w:t>
             </w:r>
           </w:p>
           <w:p>
@@ -421,18 +379,6 @@
         </w:tc>
       </w:tr>
     </w:tbl>
-    <w:p>
-      <w:pPr>
-        <w:spacing w:after="0" w:line="240" w:lineRule="auto"/>
-        <w:rPr>
-          <w:rFonts w:ascii="Times New Roman" w:eastAsia="MS Mincho" w:hAnsi="Times New Roman" w:cs="Times New Roman"/>
-          <w:b/>
-          <w:sz w:val="24"/>
-          <w:szCs w:val="24"/>
-          <w:lang w:eastAsia="ja-JP"/>
-        </w:rPr>
-      </w:pPr>
-    </w:p>
     <w:p>
       <w:pPr>
         <w:spacing w:after="0" w:line="240" w:lineRule="auto"/>
@@ -864,7 +810,6 @@
                 <w:lang w:eastAsia="ja-JP"/>
               </w:rPr>
             </w:pPr>
-            <w:proofErr w:type="spellStart"/>
             <w:r>
               <w:rPr>
                 <w:rFonts w:ascii="Courier New" w:eastAsia="MS Mincho" w:hAnsi="Courier New" w:cs="Courier New"/>
@@ -873,7 +818,6 @@
               </w:rPr>
               <w:t>EmployeeInvalidLogin</w:t>
             </w:r>
-            <w:proofErr w:type="spellEnd"/>
           </w:p>
         </w:tc>
       </w:tr>
@@ -951,8 +895,6 @@
                 <w:lang w:eastAsia="ja-JP"/>
               </w:rPr>
             </w:pPr>
-            <w:proofErr w:type="spellStart"/>
-            <w:proofErr w:type="gramStart"/>
             <w:r>
               <w:rPr>
                 <w:rFonts w:ascii="Courier New" w:eastAsia="MS Mincho" w:hAnsi="Courier New" w:cs="Courier New"/>
@@ -969,8 +911,6 @@
               </w:rPr>
               <w:t>Employee</w:t>
             </w:r>
-            <w:proofErr w:type="spellEnd"/>
-            <w:proofErr w:type="gramEnd"/>
             <w:r>
               <w:rPr>
                 <w:rFonts w:ascii="Courier New" w:eastAsia="MS Mincho" w:hAnsi="Courier New" w:cs="Courier New"/>
@@ -1060,7 +1000,6 @@
               </w:rPr>
               <w:t xml:space="preserve">Bob wants to perform some function related to his goals, so he opens a browser, navigates to the network resource hosting </w:t>
             </w:r>
-            <w:proofErr w:type="spellStart"/>
             <w:r>
               <w:rPr>
                 <w:rFonts w:ascii="Times New Roman" w:eastAsia="MS Mincho" w:hAnsi="Times New Roman" w:cs="Times New Roman"/>
@@ -1068,7 +1007,6 @@
               </w:rPr>
               <w:t>GoalManager</w:t>
             </w:r>
-            <w:proofErr w:type="spellEnd"/>
             <w:r>
               <w:rPr>
                 <w:rFonts w:ascii="Times New Roman" w:eastAsia="MS Mincho" w:hAnsi="Times New Roman" w:cs="Times New Roman"/>
@@ -1120,7 +1058,6 @@
                 <w:lang w:eastAsia="ja-JP"/>
               </w:rPr>
             </w:pPr>
-            <w:proofErr w:type="spellStart"/>
             <w:r>
               <w:rPr>
                 <w:rFonts w:ascii="Times New Roman" w:eastAsia="MS Mincho" w:hAnsi="Times New Roman" w:cs="Times New Roman"/>
@@ -1128,7 +1065,6 @@
               </w:rPr>
               <w:t>GoalManager</w:t>
             </w:r>
-            <w:proofErr w:type="spellEnd"/>
             <w:r>
               <w:rPr>
                 <w:rFonts w:ascii="Times New Roman" w:eastAsia="MS Mincho" w:hAnsi="Times New Roman" w:cs="Times New Roman"/>
@@ -1141,9 +1077,29 @@
                 <w:rFonts w:ascii="Times New Roman" w:eastAsia="MS Mincho" w:hAnsi="Times New Roman" w:cs="Times New Roman"/>
                 <w:lang w:eastAsia="ja-JP"/>
               </w:rPr>
-              <w:t xml:space="preserve">takes submitted form and performs form validation. </w:t>
-            </w:r>
-            <w:proofErr w:type="spellStart"/>
+              <w:t xml:space="preserve">takes submitted form and performs form validation. GoalManager </w:t>
+            </w:r>
+            <w:r>
+              <w:rPr>
+                <w:rFonts w:ascii="Times New Roman" w:eastAsia="MS Mincho" w:hAnsi="Times New Roman" w:cs="Times New Roman"/>
+                <w:lang w:eastAsia="ja-JP"/>
+              </w:rPr>
+              <w:t xml:space="preserve">attempts to validate Bob’s credentials by hashing the provided password, querying its database for an entry matching Bob’s username, and comparing the associated </w:t>
+            </w:r>
+            <w:r>
+              <w:rPr>
+                <w:rFonts w:ascii="Times New Roman" w:eastAsia="MS Mincho" w:hAnsi="Times New Roman" w:cs="Times New Roman"/>
+                <w:lang w:eastAsia="ja-JP"/>
+              </w:rPr>
+              <w:t>hash value</w:t>
+            </w:r>
+            <w:r>
+              <w:rPr>
+                <w:rFonts w:ascii="Times New Roman" w:eastAsia="MS Mincho" w:hAnsi="Times New Roman" w:cs="Times New Roman"/>
+                <w:lang w:eastAsia="ja-JP"/>
+              </w:rPr>
+              <w:t xml:space="preserve"> with the hashed password submitted by Bob. </w:t>
+            </w:r>
             <w:r>
               <w:rPr>
                 <w:rFonts w:ascii="Times New Roman" w:eastAsia="MS Mincho" w:hAnsi="Times New Roman" w:cs="Times New Roman"/>
@@ -1151,44 +1107,6 @@
               </w:rPr>
               <w:t>GoalManager</w:t>
             </w:r>
-            <w:proofErr w:type="spellEnd"/>
-            <w:r>
-              <w:rPr>
-                <w:rFonts w:ascii="Times New Roman" w:eastAsia="MS Mincho" w:hAnsi="Times New Roman" w:cs="Times New Roman"/>
-                <w:lang w:eastAsia="ja-JP"/>
-              </w:rPr>
-              <w:t xml:space="preserve"> </w:t>
-            </w:r>
-            <w:r>
-              <w:rPr>
-                <w:rFonts w:ascii="Times New Roman" w:eastAsia="MS Mincho" w:hAnsi="Times New Roman" w:cs="Times New Roman"/>
-                <w:lang w:eastAsia="ja-JP"/>
-              </w:rPr>
-              <w:t xml:space="preserve">attempts to validate Bob’s credentials by hashing the provided password, querying its database for an entry matching Bob’s username, and comparing the associated </w:t>
-            </w:r>
-            <w:r>
-              <w:rPr>
-                <w:rFonts w:ascii="Times New Roman" w:eastAsia="MS Mincho" w:hAnsi="Times New Roman" w:cs="Times New Roman"/>
-                <w:lang w:eastAsia="ja-JP"/>
-              </w:rPr>
-              <w:t>hash value</w:t>
-            </w:r>
-            <w:r>
-              <w:rPr>
-                <w:rFonts w:ascii="Times New Roman" w:eastAsia="MS Mincho" w:hAnsi="Times New Roman" w:cs="Times New Roman"/>
-                <w:lang w:eastAsia="ja-JP"/>
-              </w:rPr>
-              <w:t xml:space="preserve"> with the hashed password submitted by Bob. </w:t>
-            </w:r>
-            <w:proofErr w:type="spellStart"/>
-            <w:r>
-              <w:rPr>
-                <w:rFonts w:ascii="Times New Roman" w:eastAsia="MS Mincho" w:hAnsi="Times New Roman" w:cs="Times New Roman"/>
-                <w:lang w:eastAsia="ja-JP"/>
-              </w:rPr>
-              <w:t>GoalManager</w:t>
-            </w:r>
-            <w:proofErr w:type="spellEnd"/>
             <w:r>
               <w:rPr>
                 <w:rFonts w:ascii="Times New Roman" w:eastAsia="MS Mincho" w:hAnsi="Times New Roman" w:cs="Times New Roman"/>
@@ -1674,7 +1592,6 @@
                 <w:lang w:eastAsia="ja-JP"/>
               </w:rPr>
             </w:pPr>
-            <w:proofErr w:type="spellStart"/>
             <w:r>
               <w:rPr>
                 <w:rFonts w:ascii="Courier New" w:eastAsia="MS Mincho" w:hAnsi="Courier New" w:cs="Courier New"/>
@@ -1683,7 +1600,6 @@
               </w:rPr>
               <w:t>EmployeeViewGoals</w:t>
             </w:r>
-            <w:proofErr w:type="spellEnd"/>
           </w:p>
         </w:tc>
       </w:tr>
@@ -1761,8 +1677,6 @@
                 <w:lang w:eastAsia="ja-JP"/>
               </w:rPr>
             </w:pPr>
-            <w:proofErr w:type="spellStart"/>
-            <w:proofErr w:type="gramStart"/>
             <w:r>
               <w:rPr>
                 <w:rFonts w:ascii="Courier New" w:eastAsia="MS Mincho" w:hAnsi="Courier New" w:cs="Courier New"/>
@@ -1779,8 +1693,6 @@
               </w:rPr>
               <w:t>Employee</w:t>
             </w:r>
-            <w:proofErr w:type="spellEnd"/>
-            <w:proofErr w:type="gramEnd"/>
             <w:r>
               <w:rPr>
                 <w:rFonts w:ascii="Courier New" w:eastAsia="MS Mincho" w:hAnsi="Courier New" w:cs="Courier New"/>
@@ -1868,23 +1780,7 @@
                 <w:rFonts w:ascii="Times New Roman" w:eastAsia="MS Mincho" w:hAnsi="Times New Roman" w:cs="Times New Roman"/>
                 <w:lang w:eastAsia="ja-JP"/>
               </w:rPr>
-              <w:t xml:space="preserve">Bob wants to check on his progress towards his quarterly and yearly goals, so he opens a browser, navigates to the network resource hosting </w:t>
-            </w:r>
-            <w:proofErr w:type="spellStart"/>
-            <w:r>
-              <w:rPr>
-                <w:rFonts w:ascii="Times New Roman" w:eastAsia="MS Mincho" w:hAnsi="Times New Roman" w:cs="Times New Roman"/>
-                <w:lang w:eastAsia="ja-JP"/>
-              </w:rPr>
-              <w:t>GoalManager</w:t>
-            </w:r>
-            <w:proofErr w:type="spellEnd"/>
-            <w:r>
-              <w:rPr>
-                <w:rFonts w:ascii="Times New Roman" w:eastAsia="MS Mincho" w:hAnsi="Times New Roman" w:cs="Times New Roman"/>
-                <w:lang w:eastAsia="ja-JP"/>
-              </w:rPr>
-              <w:t>, and logs in with his credentials.</w:t>
+              <w:t>Bob wants to check on his progress towards his quarterly and yearly goals, so he opens a browser, navigates to the network resource hosting GoalManager, and logs in with his credentials.</w:t>
             </w:r>
           </w:p>
           <w:p>
@@ -1916,21 +1812,12 @@
                 <w:lang w:eastAsia="ja-JP"/>
               </w:rPr>
             </w:pPr>
-            <w:proofErr w:type="spellStart"/>
-            <w:r>
-              <w:rPr>
-                <w:rFonts w:ascii="Times New Roman" w:eastAsia="MS Mincho" w:hAnsi="Times New Roman" w:cs="Times New Roman"/>
-                <w:lang w:eastAsia="ja-JP"/>
-              </w:rPr>
-              <w:t>GoalManager</w:t>
-            </w:r>
-            <w:proofErr w:type="spellEnd"/>
-            <w:r>
-              <w:rPr>
-                <w:rFonts w:ascii="Times New Roman" w:eastAsia="MS Mincho" w:hAnsi="Times New Roman" w:cs="Times New Roman"/>
-                <w:lang w:eastAsia="ja-JP"/>
-              </w:rPr>
-              <w:t xml:space="preserve"> </w:t>
+            <w:r>
+              <w:rPr>
+                <w:rFonts w:ascii="Times New Roman" w:eastAsia="MS Mincho" w:hAnsi="Times New Roman" w:cs="Times New Roman"/>
+                <w:lang w:eastAsia="ja-JP"/>
+              </w:rPr>
+              <w:t xml:space="preserve">GoalManager </w:t>
             </w:r>
             <w:r>
               <w:rPr>
@@ -1999,21 +1886,12 @@
                 <w:lang w:eastAsia="ja-JP"/>
               </w:rPr>
             </w:pPr>
-            <w:proofErr w:type="spellStart"/>
-            <w:r>
-              <w:rPr>
-                <w:rFonts w:ascii="Times New Roman" w:eastAsia="MS Mincho" w:hAnsi="Times New Roman" w:cs="Times New Roman"/>
-                <w:lang w:eastAsia="ja-JP"/>
-              </w:rPr>
-              <w:t>GoalManager</w:t>
-            </w:r>
-            <w:proofErr w:type="spellEnd"/>
-            <w:r>
-              <w:rPr>
-                <w:rFonts w:ascii="Times New Roman" w:eastAsia="MS Mincho" w:hAnsi="Times New Roman" w:cs="Times New Roman"/>
-                <w:lang w:eastAsia="ja-JP"/>
-              </w:rPr>
-              <w:t xml:space="preserve"> queries goal data from database and presents it to Bob through the </w:t>
+            <w:r>
+              <w:rPr>
+                <w:rFonts w:ascii="Times New Roman" w:eastAsia="MS Mincho" w:hAnsi="Times New Roman" w:cs="Times New Roman"/>
+                <w:lang w:eastAsia="ja-JP"/>
+              </w:rPr>
+              <w:t xml:space="preserve">GoalManager queries goal data from database and presents it to Bob through the </w:t>
             </w:r>
             <w:r>
               <w:rPr>
@@ -2076,6 +1954,7 @@
         </w:rPr>
       </w:pPr>
     </w:p>
+    <w:p/>
     <w:p/>
     <w:p/>
     <w:p/>
@@ -2175,7 +2054,6 @@
                 <w:lang w:eastAsia="ja-JP"/>
               </w:rPr>
             </w:pPr>
-            <w:proofErr w:type="spellStart"/>
             <w:r>
               <w:rPr>
                 <w:rFonts w:ascii="Courier New" w:eastAsia="MS Mincho" w:hAnsi="Courier New" w:cs="Courier New"/>
@@ -2190,9 +2068,16 @@
                 <w:u w:val="single"/>
                 <w:lang w:eastAsia="ja-JP"/>
               </w:rPr>
-              <w:t>SetGoal</w:t>
-            </w:r>
-            <w:proofErr w:type="spellEnd"/>
+              <w:t>Create</w:t>
+            </w:r>
+            <w:r>
+              <w:rPr>
+                <w:rFonts w:ascii="Courier New" w:eastAsia="MS Mincho" w:hAnsi="Courier New" w:cs="Courier New"/>
+                <w:u w:val="single"/>
+                <w:lang w:eastAsia="ja-JP"/>
+              </w:rPr>
+              <w:t>Goal</w:t>
+            </w:r>
           </w:p>
         </w:tc>
       </w:tr>
@@ -2270,8 +2155,6 @@
                 <w:lang w:eastAsia="ja-JP"/>
               </w:rPr>
             </w:pPr>
-            <w:proofErr w:type="spellStart"/>
-            <w:proofErr w:type="gramStart"/>
             <w:r>
               <w:rPr>
                 <w:rFonts w:ascii="Courier New" w:eastAsia="MS Mincho" w:hAnsi="Courier New" w:cs="Courier New"/>
@@ -2288,8 +2171,6 @@
               </w:rPr>
               <w:t>Employee</w:t>
             </w:r>
-            <w:proofErr w:type="spellEnd"/>
-            <w:proofErr w:type="gramEnd"/>
             <w:r>
               <w:rPr>
                 <w:rFonts w:ascii="Courier New" w:eastAsia="MS Mincho" w:hAnsi="Courier New" w:cs="Courier New"/>
@@ -2377,23 +2258,7 @@
                 <w:rFonts w:ascii="Times New Roman" w:eastAsia="MS Mincho" w:hAnsi="Times New Roman" w:cs="Times New Roman"/>
                 <w:lang w:eastAsia="ja-JP"/>
               </w:rPr>
-              <w:t xml:space="preserve">Bob wants to set a new goal for himself, so he opens a browser, navigates to the network resource hosting </w:t>
-            </w:r>
-            <w:proofErr w:type="spellStart"/>
-            <w:r>
-              <w:rPr>
-                <w:rFonts w:ascii="Times New Roman" w:eastAsia="MS Mincho" w:hAnsi="Times New Roman" w:cs="Times New Roman"/>
-                <w:lang w:eastAsia="ja-JP"/>
-              </w:rPr>
-              <w:t>GoalManager</w:t>
-            </w:r>
-            <w:proofErr w:type="spellEnd"/>
-            <w:r>
-              <w:rPr>
-                <w:rFonts w:ascii="Times New Roman" w:eastAsia="MS Mincho" w:hAnsi="Times New Roman" w:cs="Times New Roman"/>
-                <w:lang w:eastAsia="ja-JP"/>
-              </w:rPr>
-              <w:t>, and logs in with his credentials.</w:t>
+              <w:t>Bob wants to set a new goal for himself, so he opens a browser, navigates to the network resource hosting GoalManager, and logs in with his credentials.</w:t>
             </w:r>
           </w:p>
           <w:p>
@@ -2425,21 +2290,12 @@
                 <w:lang w:eastAsia="ja-JP"/>
               </w:rPr>
             </w:pPr>
-            <w:proofErr w:type="spellStart"/>
-            <w:r>
-              <w:rPr>
-                <w:rFonts w:ascii="Times New Roman" w:eastAsia="MS Mincho" w:hAnsi="Times New Roman" w:cs="Times New Roman"/>
-                <w:lang w:eastAsia="ja-JP"/>
-              </w:rPr>
-              <w:t>GoalManager</w:t>
-            </w:r>
-            <w:proofErr w:type="spellEnd"/>
-            <w:r>
-              <w:rPr>
-                <w:rFonts w:ascii="Times New Roman" w:eastAsia="MS Mincho" w:hAnsi="Times New Roman" w:cs="Times New Roman"/>
-                <w:lang w:eastAsia="ja-JP"/>
-              </w:rPr>
-              <w:t xml:space="preserve"> </w:t>
+            <w:r>
+              <w:rPr>
+                <w:rFonts w:ascii="Times New Roman" w:eastAsia="MS Mincho" w:hAnsi="Times New Roman" w:cs="Times New Roman"/>
+                <w:lang w:eastAsia="ja-JP"/>
+              </w:rPr>
+              <w:t xml:space="preserve">GoalManager </w:t>
             </w:r>
             <w:r>
               <w:rPr>
@@ -2508,21 +2364,12 @@
                 <w:lang w:eastAsia="ja-JP"/>
               </w:rPr>
             </w:pPr>
-            <w:proofErr w:type="spellStart"/>
-            <w:r>
-              <w:rPr>
-                <w:rFonts w:ascii="Times New Roman" w:eastAsia="MS Mincho" w:hAnsi="Times New Roman" w:cs="Times New Roman"/>
-                <w:lang w:eastAsia="ja-JP"/>
-              </w:rPr>
-              <w:t>GoalManager</w:t>
-            </w:r>
-            <w:proofErr w:type="spellEnd"/>
-            <w:r>
-              <w:rPr>
-                <w:rFonts w:ascii="Times New Roman" w:eastAsia="MS Mincho" w:hAnsi="Times New Roman" w:cs="Times New Roman"/>
-                <w:lang w:eastAsia="ja-JP"/>
-              </w:rPr>
-              <w:t xml:space="preserve"> presents the webpage interface for setting new Employee goals to Bob.</w:t>
+            <w:r>
+              <w:rPr>
+                <w:rFonts w:ascii="Times New Roman" w:eastAsia="MS Mincho" w:hAnsi="Times New Roman" w:cs="Times New Roman"/>
+                <w:lang w:eastAsia="ja-JP"/>
+              </w:rPr>
+              <w:t>GoalManager presents the webpage interface for setting new Employee goals to Bob.</w:t>
             </w:r>
           </w:p>
           <w:p>
@@ -2633,7 +2480,6 @@
                 <w:lang w:eastAsia="ja-JP"/>
               </w:rPr>
             </w:pPr>
-            <w:proofErr w:type="spellStart"/>
             <w:r>
               <w:rPr>
                 <w:rFonts w:ascii="Times New Roman" w:eastAsia="MS Mincho" w:hAnsi="Times New Roman" w:cs="Times New Roman"/>
@@ -2641,45 +2487,19 @@
               </w:rPr>
               <w:t>GoalManager</w:t>
             </w:r>
-            <w:proofErr w:type="spellEnd"/>
-            <w:r>
-              <w:rPr>
-                <w:rFonts w:ascii="Times New Roman" w:eastAsia="MS Mincho" w:hAnsi="Times New Roman" w:cs="Times New Roman"/>
-                <w:lang w:eastAsia="ja-JP"/>
-              </w:rPr>
-              <w:t xml:space="preserve"> performs form validation on entries. Bob’s submission is valid, and </w:t>
-            </w:r>
-            <w:proofErr w:type="spellStart"/>
-            <w:r>
-              <w:rPr>
-                <w:rFonts w:ascii="Times New Roman" w:eastAsia="MS Mincho" w:hAnsi="Times New Roman" w:cs="Times New Roman"/>
-                <w:lang w:eastAsia="ja-JP"/>
-              </w:rPr>
-              <w:t>GoalManager</w:t>
-            </w:r>
-            <w:proofErr w:type="spellEnd"/>
-            <w:r>
-              <w:rPr>
-                <w:rFonts w:ascii="Times New Roman" w:eastAsia="MS Mincho" w:hAnsi="Times New Roman" w:cs="Times New Roman"/>
-                <w:lang w:eastAsia="ja-JP"/>
-              </w:rPr>
-              <w:t xml:space="preserve"> writes new a new goal to the database. </w:t>
-            </w:r>
-            <w:proofErr w:type="spellStart"/>
-            <w:r>
-              <w:rPr>
-                <w:rFonts w:ascii="Times New Roman" w:eastAsia="MS Mincho" w:hAnsi="Times New Roman" w:cs="Times New Roman"/>
-                <w:lang w:eastAsia="ja-JP"/>
-              </w:rPr>
-              <w:t>GoalManager</w:t>
-            </w:r>
-            <w:proofErr w:type="spellEnd"/>
-            <w:r>
-              <w:rPr>
-                <w:rFonts w:ascii="Times New Roman" w:eastAsia="MS Mincho" w:hAnsi="Times New Roman" w:cs="Times New Roman"/>
-                <w:lang w:eastAsia="ja-JP"/>
-              </w:rPr>
-              <w:t xml:space="preserve"> returns Bo</w:t>
+            <w:r>
+              <w:rPr>
+                <w:rFonts w:ascii="Times New Roman" w:eastAsia="MS Mincho" w:hAnsi="Times New Roman" w:cs="Times New Roman"/>
+                <w:lang w:eastAsia="ja-JP"/>
+              </w:rPr>
+              <w:t xml:space="preserve"> performs form validation on entries. Bob’s submission is valid, and GoalManager writes new a new goal to the database. </w:t>
+            </w:r>
+            <w:r>
+              <w:rPr>
+                <w:rFonts w:ascii="Times New Roman" w:eastAsia="MS Mincho" w:hAnsi="Times New Roman" w:cs="Times New Roman"/>
+                <w:lang w:eastAsia="ja-JP"/>
+              </w:rPr>
+              <w:t>GoalManager returns Bo</w:t>
             </w:r>
             <w:r>
               <w:rPr>
@@ -2804,24 +2624,14 @@
                 <w:lang w:eastAsia="ja-JP"/>
               </w:rPr>
             </w:pPr>
-            <w:proofErr w:type="spellStart"/>
             <w:r>
               <w:rPr>
                 <w:rFonts w:ascii="Courier New" w:eastAsia="MS Mincho" w:hAnsi="Courier New" w:cs="Courier New"/>
                 <w:u w:val="single"/>
                 <w:lang w:eastAsia="ja-JP"/>
               </w:rPr>
-              <w:t>EmployeeSetGoal</w:t>
-            </w:r>
-            <w:r>
-              <w:rPr>
-                <w:rFonts w:ascii="Courier New" w:eastAsia="MS Mincho" w:hAnsi="Courier New" w:cs="Courier New"/>
-                <w:u w:val="single"/>
-                <w:lang w:eastAsia="ja-JP"/>
-              </w:rPr>
-              <w:t>Failure</w:t>
-            </w:r>
-            <w:proofErr w:type="spellEnd"/>
+              <w:t>EmployeeSetGoalFailure</w:t>
+            </w:r>
           </w:p>
         </w:tc>
       </w:tr>
@@ -2899,8 +2709,6 @@
                 <w:lang w:eastAsia="ja-JP"/>
               </w:rPr>
             </w:pPr>
-            <w:proofErr w:type="spellStart"/>
-            <w:proofErr w:type="gramStart"/>
             <w:r>
               <w:rPr>
                 <w:rFonts w:ascii="Courier New" w:eastAsia="MS Mincho" w:hAnsi="Courier New" w:cs="Courier New"/>
@@ -2917,8 +2725,6 @@
               </w:rPr>
               <w:t>Employee</w:t>
             </w:r>
-            <w:proofErr w:type="spellEnd"/>
-            <w:proofErr w:type="gramEnd"/>
             <w:r>
               <w:rPr>
                 <w:rFonts w:ascii="Courier New" w:eastAsia="MS Mincho" w:hAnsi="Courier New" w:cs="Courier New"/>
@@ -3006,23 +2812,7 @@
                 <w:rFonts w:ascii="Times New Roman" w:eastAsia="MS Mincho" w:hAnsi="Times New Roman" w:cs="Times New Roman"/>
                 <w:lang w:eastAsia="ja-JP"/>
               </w:rPr>
-              <w:t xml:space="preserve">Bob wants to set a new goal for himself, so he opens a browser, navigates to the network resource hosting </w:t>
-            </w:r>
-            <w:proofErr w:type="spellStart"/>
-            <w:r>
-              <w:rPr>
-                <w:rFonts w:ascii="Times New Roman" w:eastAsia="MS Mincho" w:hAnsi="Times New Roman" w:cs="Times New Roman"/>
-                <w:lang w:eastAsia="ja-JP"/>
-              </w:rPr>
-              <w:t>GoalManager</w:t>
-            </w:r>
-            <w:proofErr w:type="spellEnd"/>
-            <w:r>
-              <w:rPr>
-                <w:rFonts w:ascii="Times New Roman" w:eastAsia="MS Mincho" w:hAnsi="Times New Roman" w:cs="Times New Roman"/>
-                <w:lang w:eastAsia="ja-JP"/>
-              </w:rPr>
-              <w:t>, and logs in with his credentials.</w:t>
+              <w:t>Bob wants to set a new goal for himself, so he opens a browser, navigates to the network resource hosting GoalManager, and logs in with his credentials.</w:t>
             </w:r>
           </w:p>
           <w:p>
@@ -3054,21 +2844,12 @@
                 <w:lang w:eastAsia="ja-JP"/>
               </w:rPr>
             </w:pPr>
-            <w:proofErr w:type="spellStart"/>
-            <w:r>
-              <w:rPr>
-                <w:rFonts w:ascii="Times New Roman" w:eastAsia="MS Mincho" w:hAnsi="Times New Roman" w:cs="Times New Roman"/>
-                <w:lang w:eastAsia="ja-JP"/>
-              </w:rPr>
-              <w:t>GoalManager</w:t>
-            </w:r>
-            <w:proofErr w:type="spellEnd"/>
-            <w:r>
-              <w:rPr>
-                <w:rFonts w:ascii="Times New Roman" w:eastAsia="MS Mincho" w:hAnsi="Times New Roman" w:cs="Times New Roman"/>
-                <w:lang w:eastAsia="ja-JP"/>
-              </w:rPr>
-              <w:t xml:space="preserve"> performs form validation and validates Bob’s credentials, presenting the default webpage for Employees.</w:t>
+            <w:r>
+              <w:rPr>
+                <w:rFonts w:ascii="Times New Roman" w:eastAsia="MS Mincho" w:hAnsi="Times New Roman" w:cs="Times New Roman"/>
+                <w:lang w:eastAsia="ja-JP"/>
+              </w:rPr>
+              <w:t>GoalManager performs form validation and validates Bob’s credentials, presenting the default webpage for Employees.</w:t>
             </w:r>
           </w:p>
           <w:p>
@@ -3098,23 +2879,7 @@
                 <w:rFonts w:ascii="Times New Roman" w:eastAsia="MS Mincho" w:hAnsi="Times New Roman" w:cs="Times New Roman"/>
                 <w:lang w:eastAsia="ja-JP"/>
               </w:rPr>
-              <w:t xml:space="preserve">Bob navigates to the button that activates the “Set New Goal” </w:t>
-            </w:r>
-            <w:r>
-              <w:rPr>
-                <w:rFonts w:ascii="Times New Roman" w:eastAsia="MS Mincho" w:hAnsi="Times New Roman" w:cs="Times New Roman"/>
-                <w:lang w:eastAsia="ja-JP"/>
-              </w:rPr>
-              <w:t>page</w:t>
-            </w:r>
-            <w:bookmarkStart w:id="0" w:name="_GoBack"/>
-            <w:bookmarkEnd w:id="0"/>
-            <w:r>
-              <w:rPr>
-                <w:rFonts w:ascii="Times New Roman" w:eastAsia="MS Mincho" w:hAnsi="Times New Roman" w:cs="Times New Roman"/>
-                <w:lang w:eastAsia="ja-JP"/>
-              </w:rPr>
-              <w:t>.</w:t>
+              <w:t>Bob navigates to the button that activates the “Set New Goal” page.</w:t>
             </w:r>
           </w:p>
           <w:p>
@@ -3139,21 +2904,12 @@
                 <w:lang w:eastAsia="ja-JP"/>
               </w:rPr>
             </w:pPr>
-            <w:proofErr w:type="spellStart"/>
-            <w:r>
-              <w:rPr>
-                <w:rFonts w:ascii="Times New Roman" w:eastAsia="MS Mincho" w:hAnsi="Times New Roman" w:cs="Times New Roman"/>
-                <w:lang w:eastAsia="ja-JP"/>
-              </w:rPr>
-              <w:t>GoalManager</w:t>
-            </w:r>
-            <w:proofErr w:type="spellEnd"/>
-            <w:r>
-              <w:rPr>
-                <w:rFonts w:ascii="Times New Roman" w:eastAsia="MS Mincho" w:hAnsi="Times New Roman" w:cs="Times New Roman"/>
-                <w:lang w:eastAsia="ja-JP"/>
-              </w:rPr>
-              <w:t xml:space="preserve"> presents the webpage interface for setting new Employee goals to Bob.</w:t>
+            <w:r>
+              <w:rPr>
+                <w:rFonts w:ascii="Times New Roman" w:eastAsia="MS Mincho" w:hAnsi="Times New Roman" w:cs="Times New Roman"/>
+                <w:lang w:eastAsia="ja-JP"/>
+              </w:rPr>
+              <w:t>GoalManager presents the webpage interface for setting new Employee goals to Bob.</w:t>
             </w:r>
           </w:p>
           <w:p>
@@ -3183,14 +2939,7 @@
                 <w:rFonts w:ascii="Times New Roman" w:eastAsia="MS Mincho" w:hAnsi="Times New Roman" w:cs="Times New Roman"/>
                 <w:lang w:eastAsia="ja-JP"/>
               </w:rPr>
-              <w:t>Bob populates the goal’s title, time class, content, and category drop-down field in the webpage form. Bob submits the form by clicking the Submit button</w:t>
-            </w:r>
-            <w:r>
-              <w:rPr>
-                <w:rFonts w:ascii="Times New Roman" w:eastAsia="MS Mincho" w:hAnsi="Times New Roman" w:cs="Times New Roman"/>
-                <w:lang w:eastAsia="ja-JP"/>
-              </w:rPr>
-              <w:t>, however some form data is invalid.</w:t>
+              <w:t>Bob populates the goal’s title, time class, content, and category drop-down field in the webpage form. Bob submits the form by clicking the Submit button, however some form data is invalid.</w:t>
             </w:r>
           </w:p>
           <w:p>
@@ -3215,70 +2964,25 @@
                 <w:lang w:eastAsia="ja-JP"/>
               </w:rPr>
             </w:pPr>
-            <w:proofErr w:type="spellStart"/>
-            <w:r>
-              <w:rPr>
-                <w:rFonts w:ascii="Times New Roman" w:eastAsia="MS Mincho" w:hAnsi="Times New Roman" w:cs="Times New Roman"/>
-                <w:lang w:eastAsia="ja-JP"/>
-              </w:rPr>
-              <w:t>GoalManager</w:t>
-            </w:r>
-            <w:proofErr w:type="spellEnd"/>
-            <w:r>
-              <w:rPr>
-                <w:rFonts w:ascii="Times New Roman" w:eastAsia="MS Mincho" w:hAnsi="Times New Roman" w:cs="Times New Roman"/>
-                <w:lang w:eastAsia="ja-JP"/>
-              </w:rPr>
-              <w:t xml:space="preserve"> performs form validation on entries. Bob’s submission is </w:t>
-            </w:r>
-            <w:r>
-              <w:rPr>
-                <w:rFonts w:ascii="Times New Roman" w:eastAsia="MS Mincho" w:hAnsi="Times New Roman" w:cs="Times New Roman"/>
-                <w:lang w:eastAsia="ja-JP"/>
-              </w:rPr>
-              <w:t>in</w:t>
-            </w:r>
-            <w:r>
-              <w:rPr>
-                <w:rFonts w:ascii="Times New Roman" w:eastAsia="MS Mincho" w:hAnsi="Times New Roman" w:cs="Times New Roman"/>
-                <w:lang w:eastAsia="ja-JP"/>
-              </w:rPr>
-              <w:t xml:space="preserve">valid, and </w:t>
-            </w:r>
-            <w:proofErr w:type="spellStart"/>
-            <w:r>
-              <w:rPr>
-                <w:rFonts w:ascii="Times New Roman" w:eastAsia="MS Mincho" w:hAnsi="Times New Roman" w:cs="Times New Roman"/>
-                <w:lang w:eastAsia="ja-JP"/>
-              </w:rPr>
-              <w:t>GoalManager</w:t>
-            </w:r>
-            <w:proofErr w:type="spellEnd"/>
-            <w:r>
-              <w:rPr>
-                <w:rFonts w:ascii="Times New Roman" w:eastAsia="MS Mincho" w:hAnsi="Times New Roman" w:cs="Times New Roman"/>
-                <w:lang w:eastAsia="ja-JP"/>
-              </w:rPr>
-              <w:t xml:space="preserve"> returns Bob back to the </w:t>
-            </w:r>
-            <w:r>
-              <w:rPr>
-                <w:rFonts w:ascii="Times New Roman" w:eastAsia="MS Mincho" w:hAnsi="Times New Roman" w:cs="Times New Roman"/>
-                <w:lang w:eastAsia="ja-JP"/>
-              </w:rPr>
-              <w:t>webpage associated with the “Set New Goal” function</w:t>
-            </w:r>
-            <w:r>
-              <w:rPr>
-                <w:rFonts w:ascii="Times New Roman" w:eastAsia="MS Mincho" w:hAnsi="Times New Roman" w:cs="Times New Roman"/>
-                <w:lang w:eastAsia="ja-JP"/>
-              </w:rPr>
-              <w:t>.</w:t>
+            <w:r>
+              <w:rPr>
+                <w:rFonts w:ascii="Times New Roman" w:eastAsia="MS Mincho" w:hAnsi="Times New Roman" w:cs="Times New Roman"/>
+                <w:lang w:eastAsia="ja-JP"/>
+              </w:rPr>
+              <w:t>GoalManager performs form validation on entries. Bob’s submission is invalid, and GoalManager returns Bob back to the webpage associated with the “Set New Goal” function.</w:t>
             </w:r>
           </w:p>
         </w:tc>
       </w:tr>
     </w:tbl>
+    <w:p/>
+    <w:p/>
+    <w:p/>
+    <w:p/>
+    <w:p/>
+    <w:p/>
+    <w:p/>
+    <w:p/>
     <w:p/>
     <w:p/>
     <w:p/>
@@ -3333,6 +3037,7 @@
                 <w:i/>
                 <w:lang w:eastAsia="ja-JP"/>
               </w:rPr>
+              <w:lastRenderedPageBreak/>
               <w:t>Scenario name</w:t>
             </w:r>
             <w:r>
@@ -3367,7 +3072,6 @@
                 <w:lang w:eastAsia="ja-JP"/>
               </w:rPr>
             </w:pPr>
-            <w:proofErr w:type="spellStart"/>
             <w:r>
               <w:rPr>
                 <w:rFonts w:ascii="Courier New" w:eastAsia="MS Mincho" w:hAnsi="Courier New" w:cs="Courier New"/>
@@ -3376,7 +3080,8 @@
               </w:rPr>
               <w:t>EmployeeUpdateGoal</w:t>
             </w:r>
-            <w:proofErr w:type="spellEnd"/>
+            <w:bookmarkStart w:id="0" w:name="_GoBack"/>
+            <w:bookmarkEnd w:id="0"/>
           </w:p>
         </w:tc>
       </w:tr>
@@ -3454,8 +3159,6 @@
                 <w:lang w:eastAsia="ja-JP"/>
               </w:rPr>
             </w:pPr>
-            <w:proofErr w:type="spellStart"/>
-            <w:proofErr w:type="gramStart"/>
             <w:r>
               <w:rPr>
                 <w:rFonts w:ascii="Courier New" w:eastAsia="MS Mincho" w:hAnsi="Courier New" w:cs="Courier New"/>
@@ -3472,8 +3175,6 @@
               </w:rPr>
               <w:t>Employee</w:t>
             </w:r>
-            <w:proofErr w:type="spellEnd"/>
-            <w:proofErr w:type="gramEnd"/>
             <w:r>
               <w:rPr>
                 <w:rFonts w:ascii="Courier New" w:eastAsia="MS Mincho" w:hAnsi="Courier New" w:cs="Courier New"/>
@@ -3528,7 +3229,6 @@
                 <w:i/>
                 <w:lang w:eastAsia="ja-JP"/>
               </w:rPr>
-              <w:lastRenderedPageBreak/>
               <w:t>Flow of events</w:t>
             </w:r>
           </w:p>
@@ -3562,23 +3262,7 @@
                 <w:rFonts w:ascii="Times New Roman" w:eastAsia="MS Mincho" w:hAnsi="Times New Roman" w:cs="Times New Roman"/>
                 <w:lang w:eastAsia="ja-JP"/>
               </w:rPr>
-              <w:t xml:space="preserve">Bob wants to update his progress towards his quarterly and yearly goals, so he opens a browser, navigates to the network resource hosting </w:t>
-            </w:r>
-            <w:proofErr w:type="spellStart"/>
-            <w:r>
-              <w:rPr>
-                <w:rFonts w:ascii="Times New Roman" w:eastAsia="MS Mincho" w:hAnsi="Times New Roman" w:cs="Times New Roman"/>
-                <w:lang w:eastAsia="ja-JP"/>
-              </w:rPr>
-              <w:t>GoalManager</w:t>
-            </w:r>
-            <w:proofErr w:type="spellEnd"/>
-            <w:r>
-              <w:rPr>
-                <w:rFonts w:ascii="Times New Roman" w:eastAsia="MS Mincho" w:hAnsi="Times New Roman" w:cs="Times New Roman"/>
-                <w:lang w:eastAsia="ja-JP"/>
-              </w:rPr>
-              <w:t>, and logs in with his credentials.</w:t>
+              <w:t>Bob wants to update his progress towards his quarterly and yearly goals, so he opens a browser, navigates to the network resource hosting GoalManager, and logs in with his credentials.</w:t>
             </w:r>
           </w:p>
           <w:p>
@@ -3610,21 +3294,12 @@
                 <w:lang w:eastAsia="ja-JP"/>
               </w:rPr>
             </w:pPr>
-            <w:proofErr w:type="spellStart"/>
-            <w:r>
-              <w:rPr>
-                <w:rFonts w:ascii="Times New Roman" w:eastAsia="MS Mincho" w:hAnsi="Times New Roman" w:cs="Times New Roman"/>
-                <w:lang w:eastAsia="ja-JP"/>
-              </w:rPr>
-              <w:t>GoalManager</w:t>
-            </w:r>
-            <w:proofErr w:type="spellEnd"/>
-            <w:r>
-              <w:rPr>
-                <w:rFonts w:ascii="Times New Roman" w:eastAsia="MS Mincho" w:hAnsi="Times New Roman" w:cs="Times New Roman"/>
-                <w:lang w:eastAsia="ja-JP"/>
-              </w:rPr>
-              <w:t xml:space="preserve"> </w:t>
+            <w:r>
+              <w:rPr>
+                <w:rFonts w:ascii="Times New Roman" w:eastAsia="MS Mincho" w:hAnsi="Times New Roman" w:cs="Times New Roman"/>
+                <w:lang w:eastAsia="ja-JP"/>
+              </w:rPr>
+              <w:t xml:space="preserve">GoalManager </w:t>
             </w:r>
             <w:r>
               <w:rPr>
@@ -3693,21 +3368,12 @@
                 <w:lang w:eastAsia="ja-JP"/>
               </w:rPr>
             </w:pPr>
-            <w:proofErr w:type="spellStart"/>
-            <w:r>
-              <w:rPr>
-                <w:rFonts w:ascii="Times New Roman" w:eastAsia="MS Mincho" w:hAnsi="Times New Roman" w:cs="Times New Roman"/>
-                <w:lang w:eastAsia="ja-JP"/>
-              </w:rPr>
-              <w:t>GoalManager</w:t>
-            </w:r>
-            <w:proofErr w:type="spellEnd"/>
-            <w:r>
-              <w:rPr>
-                <w:rFonts w:ascii="Times New Roman" w:eastAsia="MS Mincho" w:hAnsi="Times New Roman" w:cs="Times New Roman"/>
-                <w:lang w:eastAsia="ja-JP"/>
-              </w:rPr>
-              <w:t xml:space="preserve"> queries goal data from database and presents it to Bob through the webpage.</w:t>
+            <w:r>
+              <w:rPr>
+                <w:rFonts w:ascii="Times New Roman" w:eastAsia="MS Mincho" w:hAnsi="Times New Roman" w:cs="Times New Roman"/>
+                <w:lang w:eastAsia="ja-JP"/>
+              </w:rPr>
+              <w:t>GoalManager queries goal data from database and presents it to Bob through the webpage.</w:t>
             </w:r>
           </w:p>
           <w:p>
@@ -3790,21 +3456,12 @@
                 <w:lang w:eastAsia="ja-JP"/>
               </w:rPr>
             </w:pPr>
-            <w:proofErr w:type="spellStart"/>
-            <w:r>
-              <w:rPr>
-                <w:rFonts w:ascii="Times New Roman" w:eastAsia="MS Mincho" w:hAnsi="Times New Roman" w:cs="Times New Roman"/>
-                <w:lang w:eastAsia="ja-JP"/>
-              </w:rPr>
-              <w:t>GoalManager</w:t>
-            </w:r>
-            <w:proofErr w:type="spellEnd"/>
-            <w:r>
-              <w:rPr>
-                <w:rFonts w:ascii="Times New Roman" w:eastAsia="MS Mincho" w:hAnsi="Times New Roman" w:cs="Times New Roman"/>
-                <w:lang w:eastAsia="ja-JP"/>
-              </w:rPr>
-              <w:t xml:space="preserve"> serves dynamic content on the </w:t>
+            <w:r>
+              <w:rPr>
+                <w:rFonts w:ascii="Times New Roman" w:eastAsia="MS Mincho" w:hAnsi="Times New Roman" w:cs="Times New Roman"/>
+                <w:lang w:eastAsia="ja-JP"/>
+              </w:rPr>
+              <w:t xml:space="preserve">GoalManager serves dynamic content on the </w:t>
             </w:r>
             <w:r>
               <w:rPr>
@@ -3894,60 +3551,19 @@
                 <w:lang w:eastAsia="ja-JP"/>
               </w:rPr>
             </w:pPr>
-            <w:proofErr w:type="spellStart"/>
-            <w:r>
-              <w:rPr>
-                <w:rFonts w:ascii="Times New Roman" w:eastAsia="MS Mincho" w:hAnsi="Times New Roman" w:cs="Times New Roman"/>
-                <w:lang w:eastAsia="ja-JP"/>
-              </w:rPr>
-              <w:t>GoalManager</w:t>
-            </w:r>
-            <w:proofErr w:type="spellEnd"/>
-            <w:r>
-              <w:rPr>
-                <w:rFonts w:ascii="Times New Roman" w:eastAsia="MS Mincho" w:hAnsi="Times New Roman" w:cs="Times New Roman"/>
-                <w:lang w:eastAsia="ja-JP"/>
-              </w:rPr>
-              <w:t xml:space="preserve"> performs form validation</w:t>
-            </w:r>
-            <w:r>
-              <w:rPr>
-                <w:rFonts w:ascii="Times New Roman" w:eastAsia="MS Mincho" w:hAnsi="Times New Roman" w:cs="Times New Roman"/>
-                <w:lang w:eastAsia="ja-JP"/>
-              </w:rPr>
-              <w:t xml:space="preserve"> on Bob’s submitted form data. Passing that, </w:t>
-            </w:r>
-            <w:proofErr w:type="spellStart"/>
-            <w:r>
-              <w:rPr>
-                <w:rFonts w:ascii="Times New Roman" w:eastAsia="MS Mincho" w:hAnsi="Times New Roman" w:cs="Times New Roman"/>
-                <w:lang w:eastAsia="ja-JP"/>
-              </w:rPr>
-              <w:t>GoalManager</w:t>
-            </w:r>
-            <w:proofErr w:type="spellEnd"/>
-            <w:r>
-              <w:rPr>
-                <w:rFonts w:ascii="Times New Roman" w:eastAsia="MS Mincho" w:hAnsi="Times New Roman" w:cs="Times New Roman"/>
-                <w:lang w:eastAsia="ja-JP"/>
-              </w:rPr>
-              <w:t xml:space="preserve"> writes updated progress for the selected goal to its database. </w:t>
-            </w:r>
-            <w:proofErr w:type="spellStart"/>
-            <w:r>
-              <w:rPr>
-                <w:rFonts w:ascii="Times New Roman" w:eastAsia="MS Mincho" w:hAnsi="Times New Roman" w:cs="Times New Roman"/>
-                <w:lang w:eastAsia="ja-JP"/>
-              </w:rPr>
-              <w:t>GoalManager</w:t>
-            </w:r>
-            <w:proofErr w:type="spellEnd"/>
-            <w:r>
-              <w:rPr>
-                <w:rFonts w:ascii="Times New Roman" w:eastAsia="MS Mincho" w:hAnsi="Times New Roman" w:cs="Times New Roman"/>
-                <w:lang w:eastAsia="ja-JP"/>
-              </w:rPr>
-              <w:t xml:space="preserve"> returns Bob back to the </w:t>
+            <w:r>
+              <w:rPr>
+                <w:rFonts w:ascii="Times New Roman" w:eastAsia="MS Mincho" w:hAnsi="Times New Roman" w:cs="Times New Roman"/>
+                <w:lang w:eastAsia="ja-JP"/>
+              </w:rPr>
+              <w:t>GoalManager performs form validation</w:t>
+            </w:r>
+            <w:r>
+              <w:rPr>
+                <w:rFonts w:ascii="Times New Roman" w:eastAsia="MS Mincho" w:hAnsi="Times New Roman" w:cs="Times New Roman"/>
+                <w:lang w:eastAsia="ja-JP"/>
+              </w:rPr>
+              <w:t xml:space="preserve"> on Bob’s submitted form data. Passing that, GoalManager writes updated progress for the selected goal to its database. GoalManager returns Bob back to the </w:t>
             </w:r>
             <w:r>
               <w:rPr>

</xml_diff>

<commit_message>
Adding Onyeka's specification for real this time, updated Employee scenarios.
</commit_message>
<xml_diff>
--- a/documents/use-case-scenarios/use-case-scenarios-ee-matt.docx
+++ b/documents/use-case-scenarios/use-case-scenarios-ee-matt.docx
@@ -816,7 +816,15 @@
                 <w:u w:val="single"/>
                 <w:lang w:eastAsia="ja-JP"/>
               </w:rPr>
-              <w:t>EmployeeInvalidLogin</w:t>
+              <w:t>EmployeeLogin</w:t>
+            </w:r>
+            <w:r>
+              <w:rPr>
+                <w:rFonts w:ascii="Courier New" w:eastAsia="MS Mincho" w:hAnsi="Courier New" w:cs="Courier New"/>
+                <w:u w:val="single"/>
+                <w:lang w:eastAsia="ja-JP"/>
+              </w:rPr>
+              <w:t>Failure</w:t>
             </w:r>
           </w:p>
         </w:tc>
@@ -2339,7 +2347,21 @@
                 <w:rFonts w:ascii="Times New Roman" w:eastAsia="MS Mincho" w:hAnsi="Times New Roman" w:cs="Times New Roman"/>
                 <w:lang w:eastAsia="ja-JP"/>
               </w:rPr>
-              <w:t>Bob navigates to the button that activates the “Set New Goal” function.</w:t>
+              <w:t>Bob navigates to th</w:t>
+            </w:r>
+            <w:r>
+              <w:rPr>
+                <w:rFonts w:ascii="Times New Roman" w:eastAsia="MS Mincho" w:hAnsi="Times New Roman" w:cs="Times New Roman"/>
+                <w:lang w:eastAsia="ja-JP"/>
+              </w:rPr>
+              <w:t>e button that activates the “Create</w:t>
+            </w:r>
+            <w:r>
+              <w:rPr>
+                <w:rFonts w:ascii="Times New Roman" w:eastAsia="MS Mincho" w:hAnsi="Times New Roman" w:cs="Times New Roman"/>
+                <w:lang w:eastAsia="ja-JP"/>
+              </w:rPr>
+              <w:t xml:space="preserve"> New Goal” function.</w:t>
             </w:r>
           </w:p>
           <w:p>
@@ -2630,7 +2652,15 @@
                 <w:u w:val="single"/>
                 <w:lang w:eastAsia="ja-JP"/>
               </w:rPr>
-              <w:t>EmployeeSetGoalFailure</w:t>
+              <w:t>EmployeeCreate</w:t>
+            </w:r>
+            <w:r>
+              <w:rPr>
+                <w:rFonts w:ascii="Courier New" w:eastAsia="MS Mincho" w:hAnsi="Courier New" w:cs="Courier New"/>
+                <w:u w:val="single"/>
+                <w:lang w:eastAsia="ja-JP"/>
+              </w:rPr>
+              <w:t>GoalFailure</w:t>
             </w:r>
           </w:p>
         </w:tc>
@@ -2879,7 +2909,21 @@
                 <w:rFonts w:ascii="Times New Roman" w:eastAsia="MS Mincho" w:hAnsi="Times New Roman" w:cs="Times New Roman"/>
                 <w:lang w:eastAsia="ja-JP"/>
               </w:rPr>
-              <w:t>Bob navigates to the button that activates the “Set New Goal” page.</w:t>
+              <w:t>Bob navigates to the button that ac</w:t>
+            </w:r>
+            <w:r>
+              <w:rPr>
+                <w:rFonts w:ascii="Times New Roman" w:eastAsia="MS Mincho" w:hAnsi="Times New Roman" w:cs="Times New Roman"/>
+                <w:lang w:eastAsia="ja-JP"/>
+              </w:rPr>
+              <w:t>tivates the “Create</w:t>
+            </w:r>
+            <w:r>
+              <w:rPr>
+                <w:rFonts w:ascii="Times New Roman" w:eastAsia="MS Mincho" w:hAnsi="Times New Roman" w:cs="Times New Roman"/>
+                <w:lang w:eastAsia="ja-JP"/>
+              </w:rPr>
+              <w:t xml:space="preserve"> New Goal” page and clicks it.</w:t>
             </w:r>
           </w:p>
           <w:p>
@@ -2969,7 +3013,21 @@
                 <w:rFonts w:ascii="Times New Roman" w:eastAsia="MS Mincho" w:hAnsi="Times New Roman" w:cs="Times New Roman"/>
                 <w:lang w:eastAsia="ja-JP"/>
               </w:rPr>
-              <w:t>GoalManager performs form validation on entries. Bob’s submission is invalid, and GoalManager returns Bob back to the webpage associated with the “Set New Goal” function.</w:t>
+              <w:t>GoalManager performs form validation on entries. Bob’s submission is invalid, and GoalManager returns Bob back to the webpage associated with the “</w:t>
+            </w:r>
+            <w:r>
+              <w:rPr>
+                <w:rFonts w:ascii="Times New Roman" w:eastAsia="MS Mincho" w:hAnsi="Times New Roman" w:cs="Times New Roman"/>
+                <w:lang w:eastAsia="ja-JP"/>
+              </w:rPr>
+              <w:t>Create</w:t>
+            </w:r>
+            <w:r>
+              <w:rPr>
+                <w:rFonts w:ascii="Times New Roman" w:eastAsia="MS Mincho" w:hAnsi="Times New Roman" w:cs="Times New Roman"/>
+                <w:lang w:eastAsia="ja-JP"/>
+              </w:rPr>
+              <w:t xml:space="preserve"> New Goal” function.</w:t>
             </w:r>
           </w:p>
         </w:tc>
@@ -3080,8 +3138,6 @@
               </w:rPr>
               <w:t>EmployeeUpdateGoal</w:t>
             </w:r>
-            <w:bookmarkStart w:id="0" w:name="_GoBack"/>
-            <w:bookmarkEnd w:id="0"/>
           </w:p>
         </w:tc>
       </w:tr>
@@ -3579,6 +3635,1688 @@
               </w:rPr>
               <w:t>Employee webpage.</w:t>
             </w:r>
+          </w:p>
+        </w:tc>
+      </w:tr>
+    </w:tbl>
+    <w:p/>
+    <w:p/>
+    <w:p/>
+    <w:p/>
+    <w:p/>
+    <w:p/>
+    <w:p/>
+    <w:p/>
+    <w:p/>
+    <w:p/>
+    <w:p/>
+    <w:tbl>
+      <w:tblPr>
+        <w:tblW w:w="8992" w:type="dxa"/>
+        <w:tblBorders>
+          <w:top w:val="single" w:sz="8" w:space="0" w:color="000000"/>
+          <w:bottom w:val="single" w:sz="8" w:space="0" w:color="000000"/>
+          <w:insideH w:val="single" w:sz="8" w:space="0" w:color="000000"/>
+        </w:tblBorders>
+        <w:tblCellMar>
+          <w:left w:w="0" w:type="dxa"/>
+          <w:right w:w="0" w:type="dxa"/>
+        </w:tblCellMar>
+        <w:tblLook w:val="04A0" w:firstRow="1" w:lastRow="0" w:firstColumn="1" w:lastColumn="0" w:noHBand="0" w:noVBand="1"/>
+      </w:tblPr>
+      <w:tblGrid>
+        <w:gridCol w:w="2332"/>
+        <w:gridCol w:w="6660"/>
+      </w:tblGrid>
+      <w:tr>
+        <w:trPr>
+          <w:trHeight w:val="277"/>
+        </w:trPr>
+        <w:tc>
+          <w:tcPr>
+            <w:tcW w:w="2332" w:type="dxa"/>
+            <w:tcMar>
+              <w:top w:w="72" w:type="dxa"/>
+              <w:left w:w="156" w:type="dxa"/>
+              <w:bottom w:w="72" w:type="dxa"/>
+              <w:right w:w="156" w:type="dxa"/>
+            </w:tcMar>
+            <w:hideMark/>
+          </w:tcPr>
+          <w:p>
+            <w:pPr>
+              <w:spacing w:after="0" w:line="240" w:lineRule="auto"/>
+              <w:rPr>
+                <w:rFonts w:ascii="Times New Roman" w:eastAsia="MS Mincho" w:hAnsi="Times New Roman" w:cs="Times New Roman"/>
+                <w:sz w:val="24"/>
+                <w:szCs w:val="24"/>
+                <w:lang w:eastAsia="ja-JP"/>
+              </w:rPr>
+            </w:pPr>
+            <w:r>
+              <w:rPr>
+                <w:rFonts w:ascii="Times New Roman" w:eastAsia="MS Mincho" w:hAnsi="Times New Roman" w:cs="Times New Roman"/>
+                <w:i/>
+                <w:lang w:eastAsia="ja-JP"/>
+              </w:rPr>
+              <w:lastRenderedPageBreak/>
+              <w:t>Scenario name</w:t>
+            </w:r>
+            <w:r>
+              <w:rPr>
+                <w:rFonts w:ascii="Times New Roman" w:eastAsia="MS Mincho" w:hAnsi="Times New Roman" w:cs="Times New Roman"/>
+                <w:i/>
+                <w:iCs/>
+                <w:sz w:val="24"/>
+                <w:szCs w:val="24"/>
+                <w:lang w:eastAsia="ja-JP"/>
+              </w:rPr>
+              <w:t xml:space="preserve"> </w:t>
+            </w:r>
+          </w:p>
+        </w:tc>
+        <w:tc>
+          <w:tcPr>
+            <w:tcW w:w="6660" w:type="dxa"/>
+            <w:tcMar>
+              <w:top w:w="72" w:type="dxa"/>
+              <w:left w:w="156" w:type="dxa"/>
+              <w:bottom w:w="72" w:type="dxa"/>
+              <w:right w:w="156" w:type="dxa"/>
+            </w:tcMar>
+            <w:hideMark/>
+          </w:tcPr>
+          <w:p>
+            <w:pPr>
+              <w:spacing w:after="0" w:line="240" w:lineRule="auto"/>
+              <w:rPr>
+                <w:rFonts w:ascii="Courier New" w:eastAsia="MS Mincho" w:hAnsi="Courier New" w:cs="Courier New"/>
+                <w:lang w:eastAsia="ja-JP"/>
+              </w:rPr>
+            </w:pPr>
+            <w:r>
+              <w:rPr>
+                <w:rFonts w:ascii="Courier New" w:eastAsia="MS Mincho" w:hAnsi="Courier New" w:cs="Courier New"/>
+                <w:u w:val="single"/>
+                <w:lang w:eastAsia="ja-JP"/>
+              </w:rPr>
+              <w:t>EmployeeUpdateGoal</w:t>
+            </w:r>
+            <w:r>
+              <w:rPr>
+                <w:rFonts w:ascii="Courier New" w:eastAsia="MS Mincho" w:hAnsi="Courier New" w:cs="Courier New"/>
+                <w:u w:val="single"/>
+                <w:lang w:eastAsia="ja-JP"/>
+              </w:rPr>
+              <w:t>Failure</w:t>
+            </w:r>
+          </w:p>
+        </w:tc>
+      </w:tr>
+      <w:tr>
+        <w:trPr>
+          <w:trHeight w:val="556"/>
+        </w:trPr>
+        <w:tc>
+          <w:tcPr>
+            <w:tcW w:w="2332" w:type="dxa"/>
+            <w:shd w:val="clear" w:color="auto" w:fill="FFFFFF"/>
+            <w:tcMar>
+              <w:top w:w="72" w:type="dxa"/>
+              <w:left w:w="156" w:type="dxa"/>
+              <w:bottom w:w="72" w:type="dxa"/>
+              <w:right w:w="156" w:type="dxa"/>
+            </w:tcMar>
+            <w:hideMark/>
+          </w:tcPr>
+          <w:p>
+            <w:pPr>
+              <w:spacing w:after="0" w:line="240" w:lineRule="auto"/>
+              <w:rPr>
+                <w:rFonts w:ascii="Times New Roman" w:eastAsia="MS Mincho" w:hAnsi="Times New Roman" w:cs="Times New Roman"/>
+                <w:i/>
+                <w:lang w:eastAsia="ja-JP"/>
+              </w:rPr>
+            </w:pPr>
+            <w:r>
+              <w:rPr>
+                <w:rFonts w:ascii="Times New Roman" w:eastAsia="MS Mincho" w:hAnsi="Times New Roman" w:cs="Times New Roman"/>
+                <w:i/>
+                <w:lang w:eastAsia="ja-JP"/>
+              </w:rPr>
+              <w:t>Participating actor</w:t>
+            </w:r>
+          </w:p>
+          <w:p>
+            <w:pPr>
+              <w:spacing w:after="0" w:line="240" w:lineRule="auto"/>
+              <w:rPr>
+                <w:rFonts w:ascii="Times New Roman" w:eastAsia="MS Mincho" w:hAnsi="Times New Roman" w:cs="Times New Roman"/>
+                <w:sz w:val="24"/>
+                <w:szCs w:val="24"/>
+                <w:lang w:eastAsia="ja-JP"/>
+              </w:rPr>
+            </w:pPr>
+            <w:r>
+              <w:rPr>
+                <w:rFonts w:ascii="Times New Roman" w:eastAsia="MS Mincho" w:hAnsi="Times New Roman" w:cs="Times New Roman"/>
+                <w:i/>
+                <w:lang w:eastAsia="ja-JP"/>
+              </w:rPr>
+              <w:t>instances</w:t>
+            </w:r>
+          </w:p>
+        </w:tc>
+        <w:tc>
+          <w:tcPr>
+            <w:tcW w:w="6660" w:type="dxa"/>
+            <w:shd w:val="clear" w:color="auto" w:fill="FFFFFF"/>
+            <w:tcMar>
+              <w:top w:w="72" w:type="dxa"/>
+              <w:left w:w="156" w:type="dxa"/>
+              <w:bottom w:w="72" w:type="dxa"/>
+              <w:right w:w="156" w:type="dxa"/>
+            </w:tcMar>
+            <w:hideMark/>
+          </w:tcPr>
+          <w:p>
+            <w:pPr>
+              <w:spacing w:after="0" w:line="240" w:lineRule="auto"/>
+              <w:rPr>
+                <w:rFonts w:ascii="Courier New" w:eastAsia="MS Mincho" w:hAnsi="Courier New" w:cs="Courier New"/>
+                <w:lang w:eastAsia="ja-JP"/>
+              </w:rPr>
+            </w:pPr>
+            <w:r>
+              <w:rPr>
+                <w:rFonts w:ascii="Courier New" w:eastAsia="MS Mincho" w:hAnsi="Courier New" w:cs="Courier New"/>
+                <w:u w:val="single"/>
+                <w:lang w:eastAsia="ja-JP"/>
+              </w:rPr>
+              <w:t>bob:</w:t>
+            </w:r>
+            <w:r>
+              <w:rPr>
+                <w:rFonts w:ascii="Courier New" w:eastAsia="MS Mincho" w:hAnsi="Courier New" w:cs="Courier New"/>
+                <w:u w:val="single"/>
+                <w:lang w:eastAsia="ja-JP"/>
+              </w:rPr>
+              <w:t>Employee</w:t>
+            </w:r>
+            <w:r>
+              <w:rPr>
+                <w:rFonts w:ascii="Courier New" w:eastAsia="MS Mincho" w:hAnsi="Courier New" w:cs="Courier New"/>
+                <w:u w:val="single"/>
+                <w:lang w:eastAsia="ja-JP"/>
+              </w:rPr>
+              <w:t xml:space="preserve"> </w:t>
+            </w:r>
+          </w:p>
+          <w:p>
+            <w:pPr>
+              <w:spacing w:after="0" w:line="240" w:lineRule="auto"/>
+              <w:rPr>
+                <w:rFonts w:ascii="Times New Roman" w:eastAsia="MS Mincho" w:hAnsi="Times New Roman" w:cs="Times New Roman"/>
+                <w:sz w:val="24"/>
+                <w:szCs w:val="24"/>
+                <w:lang w:eastAsia="ja-JP"/>
+              </w:rPr>
+            </w:pPr>
+          </w:p>
+        </w:tc>
+      </w:tr>
+      <w:tr>
+        <w:trPr>
+          <w:trHeight w:val="3706"/>
+        </w:trPr>
+        <w:tc>
+          <w:tcPr>
+            <w:tcW w:w="2332" w:type="dxa"/>
+            <w:shd w:val="clear" w:color="auto" w:fill="FFFFFF"/>
+            <w:tcMar>
+              <w:top w:w="72" w:type="dxa"/>
+              <w:left w:w="156" w:type="dxa"/>
+              <w:bottom w:w="72" w:type="dxa"/>
+              <w:right w:w="156" w:type="dxa"/>
+            </w:tcMar>
+            <w:hideMark/>
+          </w:tcPr>
+          <w:p>
+            <w:pPr>
+              <w:spacing w:after="0" w:line="240" w:lineRule="auto"/>
+              <w:rPr>
+                <w:rFonts w:ascii="Times New Roman" w:eastAsia="MS Mincho" w:hAnsi="Times New Roman" w:cs="Times New Roman"/>
+                <w:sz w:val="24"/>
+                <w:szCs w:val="24"/>
+                <w:lang w:eastAsia="ja-JP"/>
+              </w:rPr>
+            </w:pPr>
+            <w:r>
+              <w:rPr>
+                <w:rFonts w:ascii="Times New Roman" w:eastAsia="MS Mincho" w:hAnsi="Times New Roman" w:cs="Times New Roman"/>
+                <w:i/>
+                <w:lang w:eastAsia="ja-JP"/>
+              </w:rPr>
+              <w:t>Flow of events</w:t>
+            </w:r>
+          </w:p>
+        </w:tc>
+        <w:tc>
+          <w:tcPr>
+            <w:tcW w:w="6660" w:type="dxa"/>
+            <w:shd w:val="clear" w:color="auto" w:fill="FFFFFF"/>
+            <w:tcMar>
+              <w:top w:w="72" w:type="dxa"/>
+              <w:left w:w="156" w:type="dxa"/>
+              <w:bottom w:w="72" w:type="dxa"/>
+              <w:right w:w="156" w:type="dxa"/>
+            </w:tcMar>
+            <w:hideMark/>
+          </w:tcPr>
+          <w:p>
+            <w:pPr>
+              <w:numPr>
+                <w:ilvl w:val="0"/>
+                <w:numId w:val="9"/>
+              </w:numPr>
+              <w:spacing w:after="0" w:line="240" w:lineRule="auto"/>
+              <w:rPr>
+                <w:rFonts w:ascii="Times New Roman" w:eastAsia="MS Mincho" w:hAnsi="Times New Roman" w:cs="Times New Roman"/>
+                <w:lang w:eastAsia="ja-JP"/>
+              </w:rPr>
+            </w:pPr>
+            <w:r>
+              <w:rPr>
+                <w:rFonts w:ascii="Times New Roman" w:eastAsia="MS Mincho" w:hAnsi="Times New Roman" w:cs="Times New Roman"/>
+                <w:lang w:eastAsia="ja-JP"/>
+              </w:rPr>
+              <w:t>Bob wants to update his progress towards his quarterly and yearly goals, so he opens a browser, navigates to the network resource hosting GoalManager, and logs in with his credentials.</w:t>
+            </w:r>
+          </w:p>
+          <w:p>
+            <w:pPr>
+              <w:spacing w:after="0" w:line="240" w:lineRule="auto"/>
+              <w:ind w:left="360"/>
+              <w:rPr>
+                <w:rFonts w:ascii="Times New Roman" w:eastAsia="MS Mincho" w:hAnsi="Times New Roman" w:cs="Times New Roman"/>
+                <w:lang w:eastAsia="ja-JP"/>
+              </w:rPr>
+            </w:pPr>
+            <w:r>
+              <w:rPr>
+                <w:rFonts w:ascii="Times New Roman" w:eastAsia="MS Mincho" w:hAnsi="Times New Roman" w:cs="Times New Roman"/>
+                <w:lang w:eastAsia="ja-JP"/>
+              </w:rPr>
+              <w:t xml:space="preserve"> </w:t>
+            </w:r>
+          </w:p>
+          <w:p>
+            <w:pPr>
+              <w:numPr>
+                <w:ilvl w:val="0"/>
+                <w:numId w:val="9"/>
+              </w:numPr>
+              <w:spacing w:after="0" w:line="240" w:lineRule="auto"/>
+              <w:rPr>
+                <w:rFonts w:ascii="Times New Roman" w:eastAsia="MS Mincho" w:hAnsi="Times New Roman" w:cs="Times New Roman"/>
+                <w:lang w:eastAsia="ja-JP"/>
+              </w:rPr>
+            </w:pPr>
+            <w:r>
+              <w:rPr>
+                <w:rFonts w:ascii="Times New Roman" w:eastAsia="MS Mincho" w:hAnsi="Times New Roman" w:cs="Times New Roman"/>
+                <w:lang w:eastAsia="ja-JP"/>
+              </w:rPr>
+              <w:t>GoalManager performs form validation and validates Bob’s credentials, presenting the default webpage for Employees.</w:t>
+            </w:r>
+          </w:p>
+          <w:p>
+            <w:pPr>
+              <w:spacing w:after="0" w:line="240" w:lineRule="auto"/>
+              <w:ind w:left="720"/>
+              <w:rPr>
+                <w:rFonts w:ascii="Times New Roman" w:eastAsia="MS Mincho" w:hAnsi="Times New Roman" w:cs="Times New Roman"/>
+                <w:lang w:eastAsia="ja-JP"/>
+              </w:rPr>
+            </w:pPr>
+          </w:p>
+          <w:p>
+            <w:pPr>
+              <w:numPr>
+                <w:ilvl w:val="0"/>
+                <w:numId w:val="9"/>
+              </w:numPr>
+              <w:spacing w:after="0" w:line="240" w:lineRule="auto"/>
+              <w:rPr>
+                <w:rFonts w:ascii="Times New Roman" w:eastAsia="MS Mincho" w:hAnsi="Times New Roman" w:cs="Times New Roman"/>
+                <w:lang w:eastAsia="ja-JP"/>
+              </w:rPr>
+            </w:pPr>
+            <w:r>
+              <w:rPr>
+                <w:rFonts w:ascii="Times New Roman" w:eastAsia="MS Mincho" w:hAnsi="Times New Roman" w:cs="Times New Roman"/>
+                <w:lang w:eastAsia="ja-JP"/>
+              </w:rPr>
+              <w:t>Bob navigates to the button that activates the “Goal Progress Report” function.</w:t>
+            </w:r>
+          </w:p>
+          <w:p>
+            <w:pPr>
+              <w:spacing w:after="0" w:line="240" w:lineRule="auto"/>
+              <w:ind w:left="720"/>
+              <w:rPr>
+                <w:rFonts w:ascii="Times New Roman" w:eastAsia="MS Mincho" w:hAnsi="Times New Roman" w:cs="Times New Roman"/>
+                <w:lang w:eastAsia="ja-JP"/>
+              </w:rPr>
+            </w:pPr>
+          </w:p>
+          <w:p>
+            <w:pPr>
+              <w:numPr>
+                <w:ilvl w:val="0"/>
+                <w:numId w:val="9"/>
+              </w:numPr>
+              <w:spacing w:after="0" w:line="240" w:lineRule="auto"/>
+              <w:rPr>
+                <w:rFonts w:ascii="Times New Roman" w:eastAsia="MS Mincho" w:hAnsi="Times New Roman" w:cs="Times New Roman"/>
+                <w:lang w:eastAsia="ja-JP"/>
+              </w:rPr>
+            </w:pPr>
+            <w:r>
+              <w:rPr>
+                <w:rFonts w:ascii="Times New Roman" w:eastAsia="MS Mincho" w:hAnsi="Times New Roman" w:cs="Times New Roman"/>
+                <w:lang w:eastAsia="ja-JP"/>
+              </w:rPr>
+              <w:t>GoalManager queries goal data from database and presents it to Bob through the webpage.</w:t>
+            </w:r>
+          </w:p>
+          <w:p>
+            <w:pPr>
+              <w:spacing w:after="0" w:line="240" w:lineRule="auto"/>
+              <w:ind w:left="720"/>
+              <w:rPr>
+                <w:rFonts w:ascii="Times New Roman" w:eastAsia="MS Mincho" w:hAnsi="Times New Roman" w:cs="Times New Roman"/>
+                <w:lang w:eastAsia="ja-JP"/>
+              </w:rPr>
+            </w:pPr>
+          </w:p>
+          <w:p>
+            <w:pPr>
+              <w:numPr>
+                <w:ilvl w:val="0"/>
+                <w:numId w:val="9"/>
+              </w:numPr>
+              <w:spacing w:after="0" w:line="240" w:lineRule="auto"/>
+              <w:rPr>
+                <w:rFonts w:ascii="Times New Roman" w:eastAsia="MS Mincho" w:hAnsi="Times New Roman" w:cs="Times New Roman"/>
+                <w:lang w:eastAsia="ja-JP"/>
+              </w:rPr>
+            </w:pPr>
+            <w:r>
+              <w:rPr>
+                <w:rFonts w:ascii="Times New Roman" w:eastAsia="MS Mincho" w:hAnsi="Times New Roman" w:cs="Times New Roman"/>
+                <w:lang w:eastAsia="ja-JP"/>
+              </w:rPr>
+              <w:t>Bob selects one of his personal or assigned goals to update from the “Goal Progress Report” webpage.</w:t>
+            </w:r>
+          </w:p>
+          <w:p>
+            <w:pPr>
+              <w:spacing w:after="0" w:line="240" w:lineRule="auto"/>
+              <w:ind w:left="720"/>
+              <w:rPr>
+                <w:rFonts w:ascii="Times New Roman" w:eastAsia="MS Mincho" w:hAnsi="Times New Roman" w:cs="Times New Roman"/>
+                <w:lang w:eastAsia="ja-JP"/>
+              </w:rPr>
+            </w:pPr>
+          </w:p>
+          <w:p>
+            <w:pPr>
+              <w:numPr>
+                <w:ilvl w:val="0"/>
+                <w:numId w:val="9"/>
+              </w:numPr>
+              <w:spacing w:after="0" w:line="240" w:lineRule="auto"/>
+              <w:rPr>
+                <w:rFonts w:ascii="Times New Roman" w:eastAsia="MS Mincho" w:hAnsi="Times New Roman" w:cs="Times New Roman"/>
+                <w:lang w:eastAsia="ja-JP"/>
+              </w:rPr>
+            </w:pPr>
+            <w:r>
+              <w:rPr>
+                <w:rFonts w:ascii="Times New Roman" w:eastAsia="MS Mincho" w:hAnsi="Times New Roman" w:cs="Times New Roman"/>
+                <w:lang w:eastAsia="ja-JP"/>
+              </w:rPr>
+              <w:t>GoalManager serves dynamic content on the “Goal Progress Report” webpage with a form requesting updated progress information.</w:t>
+            </w:r>
+          </w:p>
+          <w:p>
+            <w:pPr>
+              <w:spacing w:after="0" w:line="240" w:lineRule="auto"/>
+              <w:ind w:left="720"/>
+              <w:rPr>
+                <w:rFonts w:ascii="Times New Roman" w:eastAsia="MS Mincho" w:hAnsi="Times New Roman" w:cs="Times New Roman"/>
+                <w:lang w:eastAsia="ja-JP"/>
+              </w:rPr>
+            </w:pPr>
+          </w:p>
+          <w:p>
+            <w:pPr>
+              <w:numPr>
+                <w:ilvl w:val="0"/>
+                <w:numId w:val="9"/>
+              </w:numPr>
+              <w:spacing w:after="0" w:line="240" w:lineRule="auto"/>
+              <w:rPr>
+                <w:rFonts w:ascii="Times New Roman" w:eastAsia="MS Mincho" w:hAnsi="Times New Roman" w:cs="Times New Roman"/>
+                <w:lang w:eastAsia="ja-JP"/>
+              </w:rPr>
+            </w:pPr>
+            <w:r>
+              <w:rPr>
+                <w:rFonts w:ascii="Times New Roman" w:eastAsia="MS Mincho" w:hAnsi="Times New Roman" w:cs="Times New Roman"/>
+                <w:lang w:eastAsia="ja-JP"/>
+              </w:rPr>
+              <w:t>Bob enters valid data into the “Goal Progress Form” page’s dynamic webpage and presses “Submit”.</w:t>
+            </w:r>
+            <w:r>
+              <w:rPr>
+                <w:rFonts w:ascii="Times New Roman" w:eastAsia="MS Mincho" w:hAnsi="Times New Roman" w:cs="Times New Roman"/>
+                <w:lang w:eastAsia="ja-JP"/>
+              </w:rPr>
+              <w:t xml:space="preserve"> Unfortunately, Bob entered a disallowed value.</w:t>
+            </w:r>
+          </w:p>
+          <w:p>
+            <w:pPr>
+              <w:spacing w:after="0" w:line="240" w:lineRule="auto"/>
+              <w:ind w:left="720"/>
+              <w:rPr>
+                <w:rFonts w:ascii="Times New Roman" w:eastAsia="MS Mincho" w:hAnsi="Times New Roman" w:cs="Times New Roman"/>
+                <w:lang w:eastAsia="ja-JP"/>
+              </w:rPr>
+            </w:pPr>
+          </w:p>
+          <w:p>
+            <w:pPr>
+              <w:numPr>
+                <w:ilvl w:val="0"/>
+                <w:numId w:val="9"/>
+              </w:numPr>
+              <w:spacing w:after="0" w:line="240" w:lineRule="auto"/>
+              <w:rPr>
+                <w:rFonts w:ascii="Times New Roman" w:eastAsia="MS Mincho" w:hAnsi="Times New Roman" w:cs="Times New Roman"/>
+                <w:lang w:eastAsia="ja-JP"/>
+              </w:rPr>
+            </w:pPr>
+            <w:r>
+              <w:rPr>
+                <w:rFonts w:ascii="Times New Roman" w:eastAsia="MS Mincho" w:hAnsi="Times New Roman" w:cs="Times New Roman"/>
+                <w:lang w:eastAsia="ja-JP"/>
+              </w:rPr>
+              <w:t xml:space="preserve">GoalManager performs form validation on Bob’s submitted form data. </w:t>
+            </w:r>
+            <w:r>
+              <w:rPr>
+                <w:rFonts w:ascii="Times New Roman" w:eastAsia="MS Mincho" w:hAnsi="Times New Roman" w:cs="Times New Roman"/>
+                <w:lang w:eastAsia="ja-JP"/>
+              </w:rPr>
+              <w:t>Failing validation</w:t>
+            </w:r>
+            <w:r>
+              <w:rPr>
+                <w:rFonts w:ascii="Times New Roman" w:eastAsia="MS Mincho" w:hAnsi="Times New Roman" w:cs="Times New Roman"/>
+                <w:lang w:eastAsia="ja-JP"/>
+              </w:rPr>
+              <w:t xml:space="preserve">, GoalManager returns Bob back to the default </w:t>
+            </w:r>
+            <w:r>
+              <w:rPr>
+                <w:rFonts w:ascii="Times New Roman" w:eastAsia="MS Mincho" w:hAnsi="Times New Roman" w:cs="Times New Roman"/>
+                <w:lang w:eastAsia="ja-JP"/>
+              </w:rPr>
+              <w:t>Employee webpage with an error describing the update failure.</w:t>
+            </w:r>
+          </w:p>
+        </w:tc>
+      </w:tr>
+    </w:tbl>
+    <w:p/>
+    <w:p/>
+    <w:p/>
+    <w:p/>
+    <w:p/>
+    <w:p/>
+    <w:p/>
+    <w:p/>
+    <w:p/>
+    <w:p/>
+    <w:tbl>
+      <w:tblPr>
+        <w:tblW w:w="8992" w:type="dxa"/>
+        <w:tblBorders>
+          <w:top w:val="single" w:sz="8" w:space="0" w:color="000000"/>
+          <w:bottom w:val="single" w:sz="8" w:space="0" w:color="000000"/>
+          <w:insideH w:val="single" w:sz="8" w:space="0" w:color="000000"/>
+        </w:tblBorders>
+        <w:tblCellMar>
+          <w:left w:w="0" w:type="dxa"/>
+          <w:right w:w="0" w:type="dxa"/>
+        </w:tblCellMar>
+        <w:tblLook w:val="04A0" w:firstRow="1" w:lastRow="0" w:firstColumn="1" w:lastColumn="0" w:noHBand="0" w:noVBand="1"/>
+      </w:tblPr>
+      <w:tblGrid>
+        <w:gridCol w:w="2332"/>
+        <w:gridCol w:w="6660"/>
+      </w:tblGrid>
+      <w:tr>
+        <w:trPr>
+          <w:trHeight w:val="277"/>
+        </w:trPr>
+        <w:tc>
+          <w:tcPr>
+            <w:tcW w:w="2332" w:type="dxa"/>
+            <w:tcMar>
+              <w:top w:w="72" w:type="dxa"/>
+              <w:left w:w="156" w:type="dxa"/>
+              <w:bottom w:w="72" w:type="dxa"/>
+              <w:right w:w="156" w:type="dxa"/>
+            </w:tcMar>
+            <w:hideMark/>
+          </w:tcPr>
+          <w:p>
+            <w:pPr>
+              <w:spacing w:after="0" w:line="240" w:lineRule="auto"/>
+              <w:rPr>
+                <w:rFonts w:ascii="Times New Roman" w:eastAsia="MS Mincho" w:hAnsi="Times New Roman" w:cs="Times New Roman"/>
+                <w:sz w:val="24"/>
+                <w:szCs w:val="24"/>
+                <w:lang w:eastAsia="ja-JP"/>
+              </w:rPr>
+            </w:pPr>
+            <w:r>
+              <w:rPr>
+                <w:rFonts w:ascii="Times New Roman" w:eastAsia="MS Mincho" w:hAnsi="Times New Roman" w:cs="Times New Roman"/>
+                <w:i/>
+                <w:lang w:eastAsia="ja-JP"/>
+              </w:rPr>
+              <w:lastRenderedPageBreak/>
+              <w:t>Scenario name</w:t>
+            </w:r>
+            <w:r>
+              <w:rPr>
+                <w:rFonts w:ascii="Times New Roman" w:eastAsia="MS Mincho" w:hAnsi="Times New Roman" w:cs="Times New Roman"/>
+                <w:i/>
+                <w:iCs/>
+                <w:sz w:val="24"/>
+                <w:szCs w:val="24"/>
+                <w:lang w:eastAsia="ja-JP"/>
+              </w:rPr>
+              <w:t xml:space="preserve"> </w:t>
+            </w:r>
+          </w:p>
+        </w:tc>
+        <w:tc>
+          <w:tcPr>
+            <w:tcW w:w="6660" w:type="dxa"/>
+            <w:tcMar>
+              <w:top w:w="72" w:type="dxa"/>
+              <w:left w:w="156" w:type="dxa"/>
+              <w:bottom w:w="72" w:type="dxa"/>
+              <w:right w:w="156" w:type="dxa"/>
+            </w:tcMar>
+            <w:hideMark/>
+          </w:tcPr>
+          <w:p>
+            <w:pPr>
+              <w:spacing w:after="0" w:line="240" w:lineRule="auto"/>
+              <w:rPr>
+                <w:rFonts w:ascii="Courier New" w:eastAsia="MS Mincho" w:hAnsi="Courier New" w:cs="Courier New"/>
+                <w:lang w:eastAsia="ja-JP"/>
+              </w:rPr>
+            </w:pPr>
+            <w:r>
+              <w:rPr>
+                <w:rFonts w:ascii="Courier New" w:eastAsia="MS Mincho" w:hAnsi="Courier New" w:cs="Courier New"/>
+                <w:u w:val="single"/>
+                <w:lang w:eastAsia="ja-JP"/>
+              </w:rPr>
+              <w:t>Employee</w:t>
+            </w:r>
+            <w:r>
+              <w:rPr>
+                <w:rFonts w:ascii="Courier New" w:eastAsia="MS Mincho" w:hAnsi="Courier New" w:cs="Courier New"/>
+                <w:u w:val="single"/>
+                <w:lang w:eastAsia="ja-JP"/>
+              </w:rPr>
+              <w:t>EditGoal</w:t>
+            </w:r>
+          </w:p>
+        </w:tc>
+      </w:tr>
+      <w:tr>
+        <w:trPr>
+          <w:trHeight w:val="556"/>
+        </w:trPr>
+        <w:tc>
+          <w:tcPr>
+            <w:tcW w:w="2332" w:type="dxa"/>
+            <w:shd w:val="clear" w:color="auto" w:fill="FFFFFF"/>
+            <w:tcMar>
+              <w:top w:w="72" w:type="dxa"/>
+              <w:left w:w="156" w:type="dxa"/>
+              <w:bottom w:w="72" w:type="dxa"/>
+              <w:right w:w="156" w:type="dxa"/>
+            </w:tcMar>
+            <w:hideMark/>
+          </w:tcPr>
+          <w:p>
+            <w:pPr>
+              <w:spacing w:after="0" w:line="240" w:lineRule="auto"/>
+              <w:rPr>
+                <w:rFonts w:ascii="Times New Roman" w:eastAsia="MS Mincho" w:hAnsi="Times New Roman" w:cs="Times New Roman"/>
+                <w:i/>
+                <w:lang w:eastAsia="ja-JP"/>
+              </w:rPr>
+            </w:pPr>
+            <w:r>
+              <w:rPr>
+                <w:rFonts w:ascii="Times New Roman" w:eastAsia="MS Mincho" w:hAnsi="Times New Roman" w:cs="Times New Roman"/>
+                <w:i/>
+                <w:lang w:eastAsia="ja-JP"/>
+              </w:rPr>
+              <w:t>Participating actor</w:t>
+            </w:r>
+          </w:p>
+          <w:p>
+            <w:pPr>
+              <w:spacing w:after="0" w:line="240" w:lineRule="auto"/>
+              <w:rPr>
+                <w:rFonts w:ascii="Times New Roman" w:eastAsia="MS Mincho" w:hAnsi="Times New Roman" w:cs="Times New Roman"/>
+                <w:sz w:val="24"/>
+                <w:szCs w:val="24"/>
+                <w:lang w:eastAsia="ja-JP"/>
+              </w:rPr>
+            </w:pPr>
+            <w:r>
+              <w:rPr>
+                <w:rFonts w:ascii="Times New Roman" w:eastAsia="MS Mincho" w:hAnsi="Times New Roman" w:cs="Times New Roman"/>
+                <w:i/>
+                <w:lang w:eastAsia="ja-JP"/>
+              </w:rPr>
+              <w:t>instances</w:t>
+            </w:r>
+          </w:p>
+        </w:tc>
+        <w:tc>
+          <w:tcPr>
+            <w:tcW w:w="6660" w:type="dxa"/>
+            <w:shd w:val="clear" w:color="auto" w:fill="FFFFFF"/>
+            <w:tcMar>
+              <w:top w:w="72" w:type="dxa"/>
+              <w:left w:w="156" w:type="dxa"/>
+              <w:bottom w:w="72" w:type="dxa"/>
+              <w:right w:w="156" w:type="dxa"/>
+            </w:tcMar>
+            <w:hideMark/>
+          </w:tcPr>
+          <w:p>
+            <w:pPr>
+              <w:spacing w:after="0" w:line="240" w:lineRule="auto"/>
+              <w:rPr>
+                <w:rFonts w:ascii="Courier New" w:eastAsia="MS Mincho" w:hAnsi="Courier New" w:cs="Courier New"/>
+                <w:lang w:eastAsia="ja-JP"/>
+              </w:rPr>
+            </w:pPr>
+            <w:r>
+              <w:rPr>
+                <w:rFonts w:ascii="Courier New" w:eastAsia="MS Mincho" w:hAnsi="Courier New" w:cs="Courier New"/>
+                <w:u w:val="single"/>
+                <w:lang w:eastAsia="ja-JP"/>
+              </w:rPr>
+              <w:t>bob:</w:t>
+            </w:r>
+            <w:r>
+              <w:rPr>
+                <w:rFonts w:ascii="Courier New" w:eastAsia="MS Mincho" w:hAnsi="Courier New" w:cs="Courier New"/>
+                <w:u w:val="single"/>
+                <w:lang w:eastAsia="ja-JP"/>
+              </w:rPr>
+              <w:t>Employee</w:t>
+            </w:r>
+            <w:r>
+              <w:rPr>
+                <w:rFonts w:ascii="Courier New" w:eastAsia="MS Mincho" w:hAnsi="Courier New" w:cs="Courier New"/>
+                <w:u w:val="single"/>
+                <w:lang w:eastAsia="ja-JP"/>
+              </w:rPr>
+              <w:t xml:space="preserve"> </w:t>
+            </w:r>
+          </w:p>
+          <w:p>
+            <w:pPr>
+              <w:spacing w:after="0" w:line="240" w:lineRule="auto"/>
+              <w:rPr>
+                <w:rFonts w:ascii="Times New Roman" w:eastAsia="MS Mincho" w:hAnsi="Times New Roman" w:cs="Times New Roman"/>
+                <w:sz w:val="24"/>
+                <w:szCs w:val="24"/>
+                <w:lang w:eastAsia="ja-JP"/>
+              </w:rPr>
+            </w:pPr>
+          </w:p>
+        </w:tc>
+      </w:tr>
+      <w:tr>
+        <w:trPr>
+          <w:trHeight w:val="3706"/>
+        </w:trPr>
+        <w:tc>
+          <w:tcPr>
+            <w:tcW w:w="2332" w:type="dxa"/>
+            <w:shd w:val="clear" w:color="auto" w:fill="FFFFFF"/>
+            <w:tcMar>
+              <w:top w:w="72" w:type="dxa"/>
+              <w:left w:w="156" w:type="dxa"/>
+              <w:bottom w:w="72" w:type="dxa"/>
+              <w:right w:w="156" w:type="dxa"/>
+            </w:tcMar>
+            <w:hideMark/>
+          </w:tcPr>
+          <w:p>
+            <w:pPr>
+              <w:spacing w:after="0" w:line="240" w:lineRule="auto"/>
+              <w:rPr>
+                <w:rFonts w:ascii="Times New Roman" w:eastAsia="MS Mincho" w:hAnsi="Times New Roman" w:cs="Times New Roman"/>
+                <w:sz w:val="24"/>
+                <w:szCs w:val="24"/>
+                <w:lang w:eastAsia="ja-JP"/>
+              </w:rPr>
+            </w:pPr>
+            <w:r>
+              <w:rPr>
+                <w:rFonts w:ascii="Times New Roman" w:eastAsia="MS Mincho" w:hAnsi="Times New Roman" w:cs="Times New Roman"/>
+                <w:i/>
+                <w:lang w:eastAsia="ja-JP"/>
+              </w:rPr>
+              <w:t>Flow of events</w:t>
+            </w:r>
+          </w:p>
+        </w:tc>
+        <w:tc>
+          <w:tcPr>
+            <w:tcW w:w="6660" w:type="dxa"/>
+            <w:shd w:val="clear" w:color="auto" w:fill="FFFFFF"/>
+            <w:tcMar>
+              <w:top w:w="72" w:type="dxa"/>
+              <w:left w:w="156" w:type="dxa"/>
+              <w:bottom w:w="72" w:type="dxa"/>
+              <w:right w:w="156" w:type="dxa"/>
+            </w:tcMar>
+            <w:hideMark/>
+          </w:tcPr>
+          <w:p>
+            <w:pPr>
+              <w:numPr>
+                <w:ilvl w:val="0"/>
+                <w:numId w:val="8"/>
+              </w:numPr>
+              <w:spacing w:after="0" w:line="240" w:lineRule="auto"/>
+              <w:rPr>
+                <w:rFonts w:ascii="Times New Roman" w:eastAsia="MS Mincho" w:hAnsi="Times New Roman" w:cs="Times New Roman"/>
+                <w:lang w:eastAsia="ja-JP"/>
+              </w:rPr>
+            </w:pPr>
+            <w:r>
+              <w:rPr>
+                <w:rFonts w:ascii="Times New Roman" w:eastAsia="MS Mincho" w:hAnsi="Times New Roman" w:cs="Times New Roman"/>
+                <w:lang w:eastAsia="ja-JP"/>
+              </w:rPr>
+              <w:t xml:space="preserve">Bob </w:t>
+            </w:r>
+            <w:r>
+              <w:rPr>
+                <w:rFonts w:ascii="Times New Roman" w:eastAsia="MS Mincho" w:hAnsi="Times New Roman" w:cs="Times New Roman"/>
+                <w:lang w:eastAsia="ja-JP"/>
+              </w:rPr>
+              <w:t xml:space="preserve">made a mistake in the wording of a personal goal and </w:t>
+            </w:r>
+            <w:r>
+              <w:rPr>
+                <w:rFonts w:ascii="Times New Roman" w:eastAsia="MS Mincho" w:hAnsi="Times New Roman" w:cs="Times New Roman"/>
+                <w:lang w:eastAsia="ja-JP"/>
+              </w:rPr>
+              <w:t xml:space="preserve">wants to </w:t>
+            </w:r>
+            <w:r>
+              <w:rPr>
+                <w:rFonts w:ascii="Times New Roman" w:eastAsia="MS Mincho" w:hAnsi="Times New Roman" w:cs="Times New Roman"/>
+                <w:lang w:eastAsia="ja-JP"/>
+              </w:rPr>
+              <w:t>edit the goal details. He</w:t>
+            </w:r>
+            <w:r>
+              <w:rPr>
+                <w:rFonts w:ascii="Times New Roman" w:eastAsia="MS Mincho" w:hAnsi="Times New Roman" w:cs="Times New Roman"/>
+                <w:lang w:eastAsia="ja-JP"/>
+              </w:rPr>
+              <w:t xml:space="preserve"> opens a browser, navigates to the network resource hosting GoalManager, and logs in with his credentials.</w:t>
+            </w:r>
+          </w:p>
+          <w:p>
+            <w:pPr>
+              <w:spacing w:after="0" w:line="240" w:lineRule="auto"/>
+              <w:ind w:left="360"/>
+              <w:rPr>
+                <w:rFonts w:ascii="Times New Roman" w:eastAsia="MS Mincho" w:hAnsi="Times New Roman" w:cs="Times New Roman"/>
+                <w:lang w:eastAsia="ja-JP"/>
+              </w:rPr>
+            </w:pPr>
+            <w:r>
+              <w:rPr>
+                <w:rFonts w:ascii="Times New Roman" w:eastAsia="MS Mincho" w:hAnsi="Times New Roman" w:cs="Times New Roman"/>
+                <w:lang w:eastAsia="ja-JP"/>
+              </w:rPr>
+              <w:t xml:space="preserve"> </w:t>
+            </w:r>
+          </w:p>
+          <w:p>
+            <w:pPr>
+              <w:numPr>
+                <w:ilvl w:val="0"/>
+                <w:numId w:val="8"/>
+              </w:numPr>
+              <w:spacing w:after="0" w:line="240" w:lineRule="auto"/>
+              <w:rPr>
+                <w:rFonts w:ascii="Times New Roman" w:eastAsia="MS Mincho" w:hAnsi="Times New Roman" w:cs="Times New Roman"/>
+                <w:lang w:eastAsia="ja-JP"/>
+              </w:rPr>
+            </w:pPr>
+            <w:r>
+              <w:rPr>
+                <w:rFonts w:ascii="Times New Roman" w:eastAsia="MS Mincho" w:hAnsi="Times New Roman" w:cs="Times New Roman"/>
+                <w:lang w:eastAsia="ja-JP"/>
+              </w:rPr>
+              <w:t>GoalManager performs form validation and validates Bob’s credentials, presenting the default webpage for Employees.</w:t>
+            </w:r>
+          </w:p>
+          <w:p>
+            <w:pPr>
+              <w:spacing w:after="0" w:line="240" w:lineRule="auto"/>
+              <w:ind w:left="720"/>
+              <w:rPr>
+                <w:rFonts w:ascii="Times New Roman" w:eastAsia="MS Mincho" w:hAnsi="Times New Roman" w:cs="Times New Roman"/>
+                <w:lang w:eastAsia="ja-JP"/>
+              </w:rPr>
+            </w:pPr>
+          </w:p>
+          <w:p>
+            <w:pPr>
+              <w:numPr>
+                <w:ilvl w:val="0"/>
+                <w:numId w:val="8"/>
+              </w:numPr>
+              <w:spacing w:after="0" w:line="240" w:lineRule="auto"/>
+              <w:rPr>
+                <w:rFonts w:ascii="Times New Roman" w:eastAsia="MS Mincho" w:hAnsi="Times New Roman" w:cs="Times New Roman"/>
+                <w:lang w:eastAsia="ja-JP"/>
+              </w:rPr>
+            </w:pPr>
+            <w:r>
+              <w:rPr>
+                <w:rFonts w:ascii="Times New Roman" w:eastAsia="MS Mincho" w:hAnsi="Times New Roman" w:cs="Times New Roman"/>
+                <w:lang w:eastAsia="ja-JP"/>
+              </w:rPr>
+              <w:t>Bob navigates to the button that activates the “</w:t>
+            </w:r>
+            <w:r>
+              <w:rPr>
+                <w:rFonts w:ascii="Times New Roman" w:eastAsia="MS Mincho" w:hAnsi="Times New Roman" w:cs="Times New Roman"/>
+                <w:lang w:eastAsia="ja-JP"/>
+              </w:rPr>
+              <w:t>Goal Progress Report” page and clicks it.</w:t>
+            </w:r>
+          </w:p>
+          <w:p>
+            <w:pPr>
+              <w:spacing w:after="0" w:line="240" w:lineRule="auto"/>
+              <w:ind w:left="720"/>
+              <w:rPr>
+                <w:rFonts w:ascii="Times New Roman" w:eastAsia="MS Mincho" w:hAnsi="Times New Roman" w:cs="Times New Roman"/>
+                <w:lang w:eastAsia="ja-JP"/>
+              </w:rPr>
+            </w:pPr>
+          </w:p>
+          <w:p>
+            <w:pPr>
+              <w:numPr>
+                <w:ilvl w:val="0"/>
+                <w:numId w:val="8"/>
+              </w:numPr>
+              <w:spacing w:after="0" w:line="240" w:lineRule="auto"/>
+              <w:rPr>
+                <w:rFonts w:ascii="Times New Roman" w:eastAsia="MS Mincho" w:hAnsi="Times New Roman" w:cs="Times New Roman"/>
+                <w:lang w:eastAsia="ja-JP"/>
+              </w:rPr>
+            </w:pPr>
+            <w:r>
+              <w:rPr>
+                <w:rFonts w:ascii="Times New Roman" w:eastAsia="MS Mincho" w:hAnsi="Times New Roman" w:cs="Times New Roman"/>
+                <w:lang w:eastAsia="ja-JP"/>
+              </w:rPr>
+              <w:t>GoalManager queries goal data from database and presents it to Bob through the webpage.</w:t>
+            </w:r>
+          </w:p>
+          <w:p>
+            <w:pPr>
+              <w:spacing w:after="0" w:line="240" w:lineRule="auto"/>
+              <w:ind w:left="720"/>
+              <w:rPr>
+                <w:rFonts w:ascii="Times New Roman" w:eastAsia="MS Mincho" w:hAnsi="Times New Roman" w:cs="Times New Roman"/>
+                <w:lang w:eastAsia="ja-JP"/>
+              </w:rPr>
+            </w:pPr>
+          </w:p>
+          <w:p>
+            <w:pPr>
+              <w:numPr>
+                <w:ilvl w:val="0"/>
+                <w:numId w:val="8"/>
+              </w:numPr>
+              <w:spacing w:after="0" w:line="240" w:lineRule="auto"/>
+              <w:rPr>
+                <w:rFonts w:ascii="Times New Roman" w:eastAsia="MS Mincho" w:hAnsi="Times New Roman" w:cs="Times New Roman"/>
+                <w:lang w:eastAsia="ja-JP"/>
+              </w:rPr>
+            </w:pPr>
+            <w:r>
+              <w:rPr>
+                <w:rFonts w:ascii="Times New Roman" w:eastAsia="MS Mincho" w:hAnsi="Times New Roman" w:cs="Times New Roman"/>
+                <w:lang w:eastAsia="ja-JP"/>
+              </w:rPr>
+              <w:t xml:space="preserve">Bob selects one of his personal goals to </w:t>
+            </w:r>
+            <w:r>
+              <w:rPr>
+                <w:rFonts w:ascii="Times New Roman" w:eastAsia="MS Mincho" w:hAnsi="Times New Roman" w:cs="Times New Roman"/>
+                <w:lang w:eastAsia="ja-JP"/>
+              </w:rPr>
+              <w:t xml:space="preserve">edit </w:t>
+            </w:r>
+            <w:r>
+              <w:rPr>
+                <w:rFonts w:ascii="Times New Roman" w:eastAsia="MS Mincho" w:hAnsi="Times New Roman" w:cs="Times New Roman"/>
+                <w:lang w:eastAsia="ja-JP"/>
+              </w:rPr>
+              <w:t>from the “Goal Progress Report” webpage.</w:t>
+            </w:r>
+          </w:p>
+          <w:p>
+            <w:pPr>
+              <w:spacing w:after="0" w:line="240" w:lineRule="auto"/>
+              <w:ind w:left="720"/>
+              <w:rPr>
+                <w:rFonts w:ascii="Times New Roman" w:eastAsia="MS Mincho" w:hAnsi="Times New Roman" w:cs="Times New Roman"/>
+                <w:lang w:eastAsia="ja-JP"/>
+              </w:rPr>
+            </w:pPr>
+          </w:p>
+          <w:p>
+            <w:pPr>
+              <w:numPr>
+                <w:ilvl w:val="0"/>
+                <w:numId w:val="8"/>
+              </w:numPr>
+              <w:spacing w:after="0" w:line="240" w:lineRule="auto"/>
+              <w:rPr>
+                <w:rFonts w:ascii="Times New Roman" w:eastAsia="MS Mincho" w:hAnsi="Times New Roman" w:cs="Times New Roman"/>
+                <w:lang w:eastAsia="ja-JP"/>
+              </w:rPr>
+            </w:pPr>
+            <w:r>
+              <w:rPr>
+                <w:rFonts w:ascii="Times New Roman" w:eastAsia="MS Mincho" w:hAnsi="Times New Roman" w:cs="Times New Roman"/>
+                <w:lang w:eastAsia="ja-JP"/>
+              </w:rPr>
+              <w:t xml:space="preserve">GoalManager serves dynamic content on the “Goal Progress Report” webpage with a form </w:t>
+            </w:r>
+            <w:r>
+              <w:rPr>
+                <w:rFonts w:ascii="Times New Roman" w:eastAsia="MS Mincho" w:hAnsi="Times New Roman" w:cs="Times New Roman"/>
+                <w:lang w:eastAsia="ja-JP"/>
+              </w:rPr>
+              <w:t>populated with the goal’s current text.</w:t>
+            </w:r>
+          </w:p>
+          <w:p>
+            <w:pPr>
+              <w:spacing w:after="0" w:line="240" w:lineRule="auto"/>
+              <w:ind w:left="720"/>
+              <w:rPr>
+                <w:rFonts w:ascii="Times New Roman" w:eastAsia="MS Mincho" w:hAnsi="Times New Roman" w:cs="Times New Roman"/>
+                <w:lang w:eastAsia="ja-JP"/>
+              </w:rPr>
+            </w:pPr>
+          </w:p>
+          <w:p>
+            <w:pPr>
+              <w:numPr>
+                <w:ilvl w:val="0"/>
+                <w:numId w:val="8"/>
+              </w:numPr>
+              <w:spacing w:after="0" w:line="240" w:lineRule="auto"/>
+              <w:rPr>
+                <w:rFonts w:ascii="Times New Roman" w:eastAsia="MS Mincho" w:hAnsi="Times New Roman" w:cs="Times New Roman"/>
+                <w:lang w:eastAsia="ja-JP"/>
+              </w:rPr>
+            </w:pPr>
+            <w:r>
+              <w:rPr>
+                <w:rFonts w:ascii="Times New Roman" w:eastAsia="MS Mincho" w:hAnsi="Times New Roman" w:cs="Times New Roman"/>
+                <w:lang w:eastAsia="ja-JP"/>
+              </w:rPr>
+              <w:t xml:space="preserve">Bob </w:t>
+            </w:r>
+            <w:r>
+              <w:rPr>
+                <w:rFonts w:ascii="Times New Roman" w:eastAsia="MS Mincho" w:hAnsi="Times New Roman" w:cs="Times New Roman"/>
+                <w:lang w:eastAsia="ja-JP"/>
+              </w:rPr>
+              <w:t xml:space="preserve">changes the goal’s content </w:t>
+            </w:r>
+            <w:r>
+              <w:rPr>
+                <w:rFonts w:ascii="Times New Roman" w:eastAsia="MS Mincho" w:hAnsi="Times New Roman" w:cs="Times New Roman"/>
+                <w:lang w:eastAsia="ja-JP"/>
+              </w:rPr>
+              <w:t>valid data into the “Goal Progress Form” dynamic webpage and presses “Submit”.</w:t>
+            </w:r>
+          </w:p>
+          <w:p>
+            <w:pPr>
+              <w:spacing w:after="0" w:line="240" w:lineRule="auto"/>
+              <w:ind w:left="720"/>
+              <w:rPr>
+                <w:rFonts w:ascii="Times New Roman" w:eastAsia="MS Mincho" w:hAnsi="Times New Roman" w:cs="Times New Roman"/>
+                <w:lang w:eastAsia="ja-JP"/>
+              </w:rPr>
+            </w:pPr>
+          </w:p>
+          <w:p>
+            <w:pPr>
+              <w:numPr>
+                <w:ilvl w:val="0"/>
+                <w:numId w:val="8"/>
+              </w:numPr>
+              <w:spacing w:after="0" w:line="240" w:lineRule="auto"/>
+              <w:rPr>
+                <w:rFonts w:ascii="Times New Roman" w:eastAsia="MS Mincho" w:hAnsi="Times New Roman" w:cs="Times New Roman"/>
+                <w:lang w:eastAsia="ja-JP"/>
+              </w:rPr>
+            </w:pPr>
+            <w:r>
+              <w:rPr>
+                <w:rFonts w:ascii="Times New Roman" w:eastAsia="MS Mincho" w:hAnsi="Times New Roman" w:cs="Times New Roman"/>
+                <w:lang w:eastAsia="ja-JP"/>
+              </w:rPr>
+              <w:t xml:space="preserve">GoalManager performs form validation on Bob’s submitted form data. Passing that, GoalManager writes </w:t>
+            </w:r>
+            <w:r>
+              <w:rPr>
+                <w:rFonts w:ascii="Times New Roman" w:eastAsia="MS Mincho" w:hAnsi="Times New Roman" w:cs="Times New Roman"/>
+                <w:lang w:eastAsia="ja-JP"/>
+              </w:rPr>
+              <w:t xml:space="preserve">edited goal information </w:t>
+            </w:r>
+            <w:r>
+              <w:rPr>
+                <w:rFonts w:ascii="Times New Roman" w:eastAsia="MS Mincho" w:hAnsi="Times New Roman" w:cs="Times New Roman"/>
+                <w:lang w:eastAsia="ja-JP"/>
+              </w:rPr>
+              <w:t>for the selected goal to its database. GoalManager returns Bob back to the default Employee webpage.</w:t>
+            </w:r>
+          </w:p>
+        </w:tc>
+      </w:tr>
+    </w:tbl>
+    <w:p/>
+    <w:p/>
+    <w:p/>
+    <w:p/>
+    <w:p/>
+    <w:p/>
+    <w:p/>
+    <w:p/>
+    <w:p/>
+    <w:p/>
+    <w:tbl>
+      <w:tblPr>
+        <w:tblW w:w="8992" w:type="dxa"/>
+        <w:tblBorders>
+          <w:top w:val="single" w:sz="8" w:space="0" w:color="000000"/>
+          <w:bottom w:val="single" w:sz="8" w:space="0" w:color="000000"/>
+          <w:insideH w:val="single" w:sz="8" w:space="0" w:color="000000"/>
+        </w:tblBorders>
+        <w:tblCellMar>
+          <w:left w:w="0" w:type="dxa"/>
+          <w:right w:w="0" w:type="dxa"/>
+        </w:tblCellMar>
+        <w:tblLook w:val="04A0" w:firstRow="1" w:lastRow="0" w:firstColumn="1" w:lastColumn="0" w:noHBand="0" w:noVBand="1"/>
+      </w:tblPr>
+      <w:tblGrid>
+        <w:gridCol w:w="2332"/>
+        <w:gridCol w:w="6660"/>
+      </w:tblGrid>
+      <w:tr>
+        <w:trPr>
+          <w:trHeight w:val="277"/>
+        </w:trPr>
+        <w:tc>
+          <w:tcPr>
+            <w:tcW w:w="2332" w:type="dxa"/>
+            <w:tcMar>
+              <w:top w:w="72" w:type="dxa"/>
+              <w:left w:w="156" w:type="dxa"/>
+              <w:bottom w:w="72" w:type="dxa"/>
+              <w:right w:w="156" w:type="dxa"/>
+            </w:tcMar>
+            <w:hideMark/>
+          </w:tcPr>
+          <w:p>
+            <w:pPr>
+              <w:spacing w:after="0" w:line="240" w:lineRule="auto"/>
+              <w:rPr>
+                <w:rFonts w:ascii="Times New Roman" w:eastAsia="MS Mincho" w:hAnsi="Times New Roman" w:cs="Times New Roman"/>
+                <w:sz w:val="24"/>
+                <w:szCs w:val="24"/>
+                <w:lang w:eastAsia="ja-JP"/>
+              </w:rPr>
+            </w:pPr>
+            <w:r>
+              <w:rPr>
+                <w:rFonts w:ascii="Times New Roman" w:eastAsia="MS Mincho" w:hAnsi="Times New Roman" w:cs="Times New Roman"/>
+                <w:i/>
+                <w:lang w:eastAsia="ja-JP"/>
+              </w:rPr>
+              <w:lastRenderedPageBreak/>
+              <w:t>Scenario name</w:t>
+            </w:r>
+            <w:r>
+              <w:rPr>
+                <w:rFonts w:ascii="Times New Roman" w:eastAsia="MS Mincho" w:hAnsi="Times New Roman" w:cs="Times New Roman"/>
+                <w:i/>
+                <w:iCs/>
+                <w:sz w:val="24"/>
+                <w:szCs w:val="24"/>
+                <w:lang w:eastAsia="ja-JP"/>
+              </w:rPr>
+              <w:t xml:space="preserve"> </w:t>
+            </w:r>
+          </w:p>
+        </w:tc>
+        <w:tc>
+          <w:tcPr>
+            <w:tcW w:w="6660" w:type="dxa"/>
+            <w:tcMar>
+              <w:top w:w="72" w:type="dxa"/>
+              <w:left w:w="156" w:type="dxa"/>
+              <w:bottom w:w="72" w:type="dxa"/>
+              <w:right w:w="156" w:type="dxa"/>
+            </w:tcMar>
+            <w:hideMark/>
+          </w:tcPr>
+          <w:p>
+            <w:pPr>
+              <w:spacing w:after="0" w:line="240" w:lineRule="auto"/>
+              <w:rPr>
+                <w:rFonts w:ascii="Courier New" w:eastAsia="MS Mincho" w:hAnsi="Courier New" w:cs="Courier New"/>
+                <w:lang w:eastAsia="ja-JP"/>
+              </w:rPr>
+            </w:pPr>
+            <w:r>
+              <w:rPr>
+                <w:rFonts w:ascii="Courier New" w:eastAsia="MS Mincho" w:hAnsi="Courier New" w:cs="Courier New"/>
+                <w:u w:val="single"/>
+                <w:lang w:eastAsia="ja-JP"/>
+              </w:rPr>
+              <w:t>EmployeeEditGoal</w:t>
+            </w:r>
+            <w:r>
+              <w:rPr>
+                <w:rFonts w:ascii="Courier New" w:eastAsia="MS Mincho" w:hAnsi="Courier New" w:cs="Courier New"/>
+                <w:u w:val="single"/>
+                <w:lang w:eastAsia="ja-JP"/>
+              </w:rPr>
+              <w:t>Failure</w:t>
+            </w:r>
+          </w:p>
+        </w:tc>
+      </w:tr>
+      <w:tr>
+        <w:trPr>
+          <w:trHeight w:val="556"/>
+        </w:trPr>
+        <w:tc>
+          <w:tcPr>
+            <w:tcW w:w="2332" w:type="dxa"/>
+            <w:shd w:val="clear" w:color="auto" w:fill="FFFFFF"/>
+            <w:tcMar>
+              <w:top w:w="72" w:type="dxa"/>
+              <w:left w:w="156" w:type="dxa"/>
+              <w:bottom w:w="72" w:type="dxa"/>
+              <w:right w:w="156" w:type="dxa"/>
+            </w:tcMar>
+            <w:hideMark/>
+          </w:tcPr>
+          <w:p>
+            <w:pPr>
+              <w:spacing w:after="0" w:line="240" w:lineRule="auto"/>
+              <w:rPr>
+                <w:rFonts w:ascii="Times New Roman" w:eastAsia="MS Mincho" w:hAnsi="Times New Roman" w:cs="Times New Roman"/>
+                <w:i/>
+                <w:lang w:eastAsia="ja-JP"/>
+              </w:rPr>
+            </w:pPr>
+            <w:r>
+              <w:rPr>
+                <w:rFonts w:ascii="Times New Roman" w:eastAsia="MS Mincho" w:hAnsi="Times New Roman" w:cs="Times New Roman"/>
+                <w:i/>
+                <w:lang w:eastAsia="ja-JP"/>
+              </w:rPr>
+              <w:t>Participating actor</w:t>
+            </w:r>
+          </w:p>
+          <w:p>
+            <w:pPr>
+              <w:spacing w:after="0" w:line="240" w:lineRule="auto"/>
+              <w:rPr>
+                <w:rFonts w:ascii="Times New Roman" w:eastAsia="MS Mincho" w:hAnsi="Times New Roman" w:cs="Times New Roman"/>
+                <w:sz w:val="24"/>
+                <w:szCs w:val="24"/>
+                <w:lang w:eastAsia="ja-JP"/>
+              </w:rPr>
+            </w:pPr>
+            <w:r>
+              <w:rPr>
+                <w:rFonts w:ascii="Times New Roman" w:eastAsia="MS Mincho" w:hAnsi="Times New Roman" w:cs="Times New Roman"/>
+                <w:i/>
+                <w:lang w:eastAsia="ja-JP"/>
+              </w:rPr>
+              <w:t>instances</w:t>
+            </w:r>
+          </w:p>
+        </w:tc>
+        <w:tc>
+          <w:tcPr>
+            <w:tcW w:w="6660" w:type="dxa"/>
+            <w:shd w:val="clear" w:color="auto" w:fill="FFFFFF"/>
+            <w:tcMar>
+              <w:top w:w="72" w:type="dxa"/>
+              <w:left w:w="156" w:type="dxa"/>
+              <w:bottom w:w="72" w:type="dxa"/>
+              <w:right w:w="156" w:type="dxa"/>
+            </w:tcMar>
+            <w:hideMark/>
+          </w:tcPr>
+          <w:p>
+            <w:pPr>
+              <w:spacing w:after="0" w:line="240" w:lineRule="auto"/>
+              <w:rPr>
+                <w:rFonts w:ascii="Courier New" w:eastAsia="MS Mincho" w:hAnsi="Courier New" w:cs="Courier New"/>
+                <w:lang w:eastAsia="ja-JP"/>
+              </w:rPr>
+            </w:pPr>
+            <w:r>
+              <w:rPr>
+                <w:rFonts w:ascii="Courier New" w:eastAsia="MS Mincho" w:hAnsi="Courier New" w:cs="Courier New"/>
+                <w:u w:val="single"/>
+                <w:lang w:eastAsia="ja-JP"/>
+              </w:rPr>
+              <w:t>bob:</w:t>
+            </w:r>
+            <w:r>
+              <w:rPr>
+                <w:rFonts w:ascii="Courier New" w:eastAsia="MS Mincho" w:hAnsi="Courier New" w:cs="Courier New"/>
+                <w:u w:val="single"/>
+                <w:lang w:eastAsia="ja-JP"/>
+              </w:rPr>
+              <w:t>Employee</w:t>
+            </w:r>
+            <w:r>
+              <w:rPr>
+                <w:rFonts w:ascii="Courier New" w:eastAsia="MS Mincho" w:hAnsi="Courier New" w:cs="Courier New"/>
+                <w:u w:val="single"/>
+                <w:lang w:eastAsia="ja-JP"/>
+              </w:rPr>
+              <w:t xml:space="preserve"> </w:t>
+            </w:r>
+          </w:p>
+          <w:p>
+            <w:pPr>
+              <w:spacing w:after="0" w:line="240" w:lineRule="auto"/>
+              <w:rPr>
+                <w:rFonts w:ascii="Times New Roman" w:eastAsia="MS Mincho" w:hAnsi="Times New Roman" w:cs="Times New Roman"/>
+                <w:sz w:val="24"/>
+                <w:szCs w:val="24"/>
+                <w:lang w:eastAsia="ja-JP"/>
+              </w:rPr>
+            </w:pPr>
+          </w:p>
+        </w:tc>
+      </w:tr>
+      <w:tr>
+        <w:trPr>
+          <w:trHeight w:val="3706"/>
+        </w:trPr>
+        <w:tc>
+          <w:tcPr>
+            <w:tcW w:w="2332" w:type="dxa"/>
+            <w:shd w:val="clear" w:color="auto" w:fill="FFFFFF"/>
+            <w:tcMar>
+              <w:top w:w="72" w:type="dxa"/>
+              <w:left w:w="156" w:type="dxa"/>
+              <w:bottom w:w="72" w:type="dxa"/>
+              <w:right w:w="156" w:type="dxa"/>
+            </w:tcMar>
+            <w:hideMark/>
+          </w:tcPr>
+          <w:p>
+            <w:pPr>
+              <w:spacing w:after="0" w:line="240" w:lineRule="auto"/>
+              <w:rPr>
+                <w:rFonts w:ascii="Times New Roman" w:eastAsia="MS Mincho" w:hAnsi="Times New Roman" w:cs="Times New Roman"/>
+                <w:sz w:val="24"/>
+                <w:szCs w:val="24"/>
+                <w:lang w:eastAsia="ja-JP"/>
+              </w:rPr>
+            </w:pPr>
+            <w:r>
+              <w:rPr>
+                <w:rFonts w:ascii="Times New Roman" w:eastAsia="MS Mincho" w:hAnsi="Times New Roman" w:cs="Times New Roman"/>
+                <w:i/>
+                <w:lang w:eastAsia="ja-JP"/>
+              </w:rPr>
+              <w:t>Flow of events</w:t>
+            </w:r>
+          </w:p>
+        </w:tc>
+        <w:tc>
+          <w:tcPr>
+            <w:tcW w:w="6660" w:type="dxa"/>
+            <w:shd w:val="clear" w:color="auto" w:fill="FFFFFF"/>
+            <w:tcMar>
+              <w:top w:w="72" w:type="dxa"/>
+              <w:left w:w="156" w:type="dxa"/>
+              <w:bottom w:w="72" w:type="dxa"/>
+              <w:right w:w="156" w:type="dxa"/>
+            </w:tcMar>
+            <w:hideMark/>
+          </w:tcPr>
+          <w:p>
+            <w:pPr>
+              <w:numPr>
+                <w:ilvl w:val="0"/>
+                <w:numId w:val="10"/>
+              </w:numPr>
+              <w:spacing w:after="0" w:line="240" w:lineRule="auto"/>
+              <w:rPr>
+                <w:rFonts w:ascii="Times New Roman" w:eastAsia="MS Mincho" w:hAnsi="Times New Roman" w:cs="Times New Roman"/>
+                <w:lang w:eastAsia="ja-JP"/>
+              </w:rPr>
+            </w:pPr>
+            <w:r>
+              <w:rPr>
+                <w:rFonts w:ascii="Times New Roman" w:eastAsia="MS Mincho" w:hAnsi="Times New Roman" w:cs="Times New Roman"/>
+                <w:lang w:eastAsia="ja-JP"/>
+              </w:rPr>
+              <w:t>Bob made a mistake in the wording of a personal goal and wants to edit the goal details. He opens a browser, navigates to the network resource hosting GoalManager, and logs in with his credentials.</w:t>
+            </w:r>
+          </w:p>
+          <w:p>
+            <w:pPr>
+              <w:spacing w:after="0" w:line="240" w:lineRule="auto"/>
+              <w:ind w:left="360"/>
+              <w:rPr>
+                <w:rFonts w:ascii="Times New Roman" w:eastAsia="MS Mincho" w:hAnsi="Times New Roman" w:cs="Times New Roman"/>
+                <w:lang w:eastAsia="ja-JP"/>
+              </w:rPr>
+            </w:pPr>
+            <w:r>
+              <w:rPr>
+                <w:rFonts w:ascii="Times New Roman" w:eastAsia="MS Mincho" w:hAnsi="Times New Roman" w:cs="Times New Roman"/>
+                <w:lang w:eastAsia="ja-JP"/>
+              </w:rPr>
+              <w:t xml:space="preserve"> </w:t>
+            </w:r>
+          </w:p>
+          <w:p>
+            <w:pPr>
+              <w:numPr>
+                <w:ilvl w:val="0"/>
+                <w:numId w:val="10"/>
+              </w:numPr>
+              <w:spacing w:after="0" w:line="240" w:lineRule="auto"/>
+              <w:rPr>
+                <w:rFonts w:ascii="Times New Roman" w:eastAsia="MS Mincho" w:hAnsi="Times New Roman" w:cs="Times New Roman"/>
+                <w:lang w:eastAsia="ja-JP"/>
+              </w:rPr>
+            </w:pPr>
+            <w:r>
+              <w:rPr>
+                <w:rFonts w:ascii="Times New Roman" w:eastAsia="MS Mincho" w:hAnsi="Times New Roman" w:cs="Times New Roman"/>
+                <w:lang w:eastAsia="ja-JP"/>
+              </w:rPr>
+              <w:t>GoalManager performs form validation and validates Bob’s credentials, presenting the default webpage for Employees.</w:t>
+            </w:r>
+          </w:p>
+          <w:p>
+            <w:pPr>
+              <w:spacing w:after="0" w:line="240" w:lineRule="auto"/>
+              <w:ind w:left="720"/>
+              <w:rPr>
+                <w:rFonts w:ascii="Times New Roman" w:eastAsia="MS Mincho" w:hAnsi="Times New Roman" w:cs="Times New Roman"/>
+                <w:lang w:eastAsia="ja-JP"/>
+              </w:rPr>
+            </w:pPr>
+          </w:p>
+          <w:p>
+            <w:pPr>
+              <w:numPr>
+                <w:ilvl w:val="0"/>
+                <w:numId w:val="10"/>
+              </w:numPr>
+              <w:spacing w:after="0" w:line="240" w:lineRule="auto"/>
+              <w:rPr>
+                <w:rFonts w:ascii="Times New Roman" w:eastAsia="MS Mincho" w:hAnsi="Times New Roman" w:cs="Times New Roman"/>
+                <w:lang w:eastAsia="ja-JP"/>
+              </w:rPr>
+            </w:pPr>
+            <w:r>
+              <w:rPr>
+                <w:rFonts w:ascii="Times New Roman" w:eastAsia="MS Mincho" w:hAnsi="Times New Roman" w:cs="Times New Roman"/>
+                <w:lang w:eastAsia="ja-JP"/>
+              </w:rPr>
+              <w:t>Bob navigates to the button that activates the “Goal Progress Report” page and clicks it.</w:t>
+            </w:r>
+          </w:p>
+          <w:p>
+            <w:pPr>
+              <w:spacing w:after="0" w:line="240" w:lineRule="auto"/>
+              <w:ind w:left="720"/>
+              <w:rPr>
+                <w:rFonts w:ascii="Times New Roman" w:eastAsia="MS Mincho" w:hAnsi="Times New Roman" w:cs="Times New Roman"/>
+                <w:lang w:eastAsia="ja-JP"/>
+              </w:rPr>
+            </w:pPr>
+          </w:p>
+          <w:p>
+            <w:pPr>
+              <w:numPr>
+                <w:ilvl w:val="0"/>
+                <w:numId w:val="10"/>
+              </w:numPr>
+              <w:spacing w:after="0" w:line="240" w:lineRule="auto"/>
+              <w:rPr>
+                <w:rFonts w:ascii="Times New Roman" w:eastAsia="MS Mincho" w:hAnsi="Times New Roman" w:cs="Times New Roman"/>
+                <w:lang w:eastAsia="ja-JP"/>
+              </w:rPr>
+            </w:pPr>
+            <w:r>
+              <w:rPr>
+                <w:rFonts w:ascii="Times New Roman" w:eastAsia="MS Mincho" w:hAnsi="Times New Roman" w:cs="Times New Roman"/>
+                <w:lang w:eastAsia="ja-JP"/>
+              </w:rPr>
+              <w:t>GoalManager queries goal data from database and presents it to Bob through the webpage.</w:t>
+            </w:r>
+          </w:p>
+          <w:p>
+            <w:pPr>
+              <w:spacing w:after="0" w:line="240" w:lineRule="auto"/>
+              <w:ind w:left="720"/>
+              <w:rPr>
+                <w:rFonts w:ascii="Times New Roman" w:eastAsia="MS Mincho" w:hAnsi="Times New Roman" w:cs="Times New Roman"/>
+                <w:lang w:eastAsia="ja-JP"/>
+              </w:rPr>
+            </w:pPr>
+          </w:p>
+          <w:p>
+            <w:pPr>
+              <w:numPr>
+                <w:ilvl w:val="0"/>
+                <w:numId w:val="10"/>
+              </w:numPr>
+              <w:spacing w:after="0" w:line="240" w:lineRule="auto"/>
+              <w:rPr>
+                <w:rFonts w:ascii="Times New Roman" w:eastAsia="MS Mincho" w:hAnsi="Times New Roman" w:cs="Times New Roman"/>
+                <w:lang w:eastAsia="ja-JP"/>
+              </w:rPr>
+            </w:pPr>
+            <w:r>
+              <w:rPr>
+                <w:rFonts w:ascii="Times New Roman" w:eastAsia="MS Mincho" w:hAnsi="Times New Roman" w:cs="Times New Roman"/>
+                <w:lang w:eastAsia="ja-JP"/>
+              </w:rPr>
+              <w:t>Bob selects one of his personal goals to edit from the “Goal Progress Report” webpage.</w:t>
+            </w:r>
+          </w:p>
+          <w:p>
+            <w:pPr>
+              <w:spacing w:after="0" w:line="240" w:lineRule="auto"/>
+              <w:ind w:left="720"/>
+              <w:rPr>
+                <w:rFonts w:ascii="Times New Roman" w:eastAsia="MS Mincho" w:hAnsi="Times New Roman" w:cs="Times New Roman"/>
+                <w:lang w:eastAsia="ja-JP"/>
+              </w:rPr>
+            </w:pPr>
+          </w:p>
+          <w:p>
+            <w:pPr>
+              <w:numPr>
+                <w:ilvl w:val="0"/>
+                <w:numId w:val="10"/>
+              </w:numPr>
+              <w:spacing w:after="0" w:line="240" w:lineRule="auto"/>
+              <w:rPr>
+                <w:rFonts w:ascii="Times New Roman" w:eastAsia="MS Mincho" w:hAnsi="Times New Roman" w:cs="Times New Roman"/>
+                <w:lang w:eastAsia="ja-JP"/>
+              </w:rPr>
+            </w:pPr>
+            <w:r>
+              <w:rPr>
+                <w:rFonts w:ascii="Times New Roman" w:eastAsia="MS Mincho" w:hAnsi="Times New Roman" w:cs="Times New Roman"/>
+                <w:lang w:eastAsia="ja-JP"/>
+              </w:rPr>
+              <w:t>GoalManager serves dynamic content on the “Goal Progress Report” webpage with a form populated with the goal’s current text.</w:t>
+            </w:r>
+          </w:p>
+          <w:p>
+            <w:pPr>
+              <w:spacing w:after="0" w:line="240" w:lineRule="auto"/>
+              <w:ind w:left="720"/>
+              <w:rPr>
+                <w:rFonts w:ascii="Times New Roman" w:eastAsia="MS Mincho" w:hAnsi="Times New Roman" w:cs="Times New Roman"/>
+                <w:lang w:eastAsia="ja-JP"/>
+              </w:rPr>
+            </w:pPr>
+          </w:p>
+          <w:p>
+            <w:pPr>
+              <w:numPr>
+                <w:ilvl w:val="0"/>
+                <w:numId w:val="10"/>
+              </w:numPr>
+              <w:spacing w:after="0" w:line="240" w:lineRule="auto"/>
+              <w:rPr>
+                <w:rFonts w:ascii="Times New Roman" w:eastAsia="MS Mincho" w:hAnsi="Times New Roman" w:cs="Times New Roman"/>
+                <w:lang w:eastAsia="ja-JP"/>
+              </w:rPr>
+            </w:pPr>
+            <w:r>
+              <w:rPr>
+                <w:rFonts w:ascii="Times New Roman" w:eastAsia="MS Mincho" w:hAnsi="Times New Roman" w:cs="Times New Roman"/>
+                <w:lang w:eastAsia="ja-JP"/>
+              </w:rPr>
+              <w:t>Bob changes the goal’s content valid data into the “Goal Progress Form” dynamic webpage and presses “Submit”.</w:t>
+            </w:r>
+            <w:r>
+              <w:rPr>
+                <w:rFonts w:ascii="Times New Roman" w:eastAsia="MS Mincho" w:hAnsi="Times New Roman" w:cs="Times New Roman"/>
+                <w:lang w:eastAsia="ja-JP"/>
+              </w:rPr>
+              <w:t xml:space="preserve"> Unfortunately, Bob submits an invalid edit, such as emptying the entire goal description.</w:t>
+            </w:r>
+          </w:p>
+          <w:p>
+            <w:pPr>
+              <w:spacing w:after="0" w:line="240" w:lineRule="auto"/>
+              <w:ind w:left="720"/>
+              <w:rPr>
+                <w:rFonts w:ascii="Times New Roman" w:eastAsia="MS Mincho" w:hAnsi="Times New Roman" w:cs="Times New Roman"/>
+                <w:lang w:eastAsia="ja-JP"/>
+              </w:rPr>
+            </w:pPr>
+          </w:p>
+          <w:p>
+            <w:pPr>
+              <w:numPr>
+                <w:ilvl w:val="0"/>
+                <w:numId w:val="10"/>
+              </w:numPr>
+              <w:spacing w:after="0" w:line="240" w:lineRule="auto"/>
+              <w:rPr>
+                <w:rFonts w:ascii="Times New Roman" w:eastAsia="MS Mincho" w:hAnsi="Times New Roman" w:cs="Times New Roman"/>
+                <w:lang w:eastAsia="ja-JP"/>
+              </w:rPr>
+            </w:pPr>
+            <w:r>
+              <w:rPr>
+                <w:rFonts w:ascii="Times New Roman" w:eastAsia="MS Mincho" w:hAnsi="Times New Roman" w:cs="Times New Roman"/>
+                <w:lang w:eastAsia="ja-JP"/>
+              </w:rPr>
+              <w:t xml:space="preserve">GoalManager performs form validation on Bob’s submitted form data. </w:t>
+            </w:r>
+            <w:r>
+              <w:rPr>
+                <w:rFonts w:ascii="Times New Roman" w:eastAsia="MS Mincho" w:hAnsi="Times New Roman" w:cs="Times New Roman"/>
+                <w:lang w:eastAsia="ja-JP"/>
+              </w:rPr>
+              <w:t>Failing</w:t>
+            </w:r>
+            <w:r>
+              <w:rPr>
+                <w:rFonts w:ascii="Times New Roman" w:eastAsia="MS Mincho" w:hAnsi="Times New Roman" w:cs="Times New Roman"/>
+                <w:lang w:eastAsia="ja-JP"/>
+              </w:rPr>
+              <w:t xml:space="preserve"> that, GoalManager returns Bob back to the default </w:t>
+            </w:r>
+            <w:r>
+              <w:rPr>
+                <w:rFonts w:ascii="Times New Roman" w:eastAsia="MS Mincho" w:hAnsi="Times New Roman" w:cs="Times New Roman"/>
+                <w:lang w:eastAsia="ja-JP"/>
+              </w:rPr>
+              <w:t>Employee webpage with an error describing the edit failure.</w:t>
+            </w:r>
+            <w:bookmarkStart w:id="0" w:name="_GoBack"/>
+            <w:bookmarkEnd w:id="0"/>
           </w:p>
         </w:tc>
       </w:tr>
@@ -3736,6 +5474,146 @@
     </w:lvl>
   </w:abstractNum>
   <w:abstractNum w:abstractNumId="1" w15:restartNumberingAfterBreak="0">
+    <w:nsid w:val="10467760"/>
+    <w:multiLevelType w:val="hybridMultilevel"/>
+    <w:tmpl w:val="D39EDC40"/>
+    <w:lvl w:ilvl="0" w:tplc="FBDA6A94">
+      <w:start w:val="1"/>
+      <w:numFmt w:val="decimal"/>
+      <w:lvlText w:val="%1."/>
+      <w:lvlJc w:val="left"/>
+      <w:pPr>
+        <w:tabs>
+          <w:tab w:val="num" w:pos="720"/>
+        </w:tabs>
+        <w:ind w:left="720" w:hanging="360"/>
+      </w:pPr>
+      <w:rPr>
+        <w:rFonts w:cs="Times New Roman"/>
+      </w:rPr>
+    </w:lvl>
+    <w:lvl w:ilvl="1" w:tplc="2BAE307C" w:tentative="1">
+      <w:start w:val="1"/>
+      <w:numFmt w:val="decimal"/>
+      <w:lvlText w:val="%2."/>
+      <w:lvlJc w:val="left"/>
+      <w:pPr>
+        <w:tabs>
+          <w:tab w:val="num" w:pos="1440"/>
+        </w:tabs>
+        <w:ind w:left="1440" w:hanging="360"/>
+      </w:pPr>
+      <w:rPr>
+        <w:rFonts w:cs="Times New Roman"/>
+      </w:rPr>
+    </w:lvl>
+    <w:lvl w:ilvl="2" w:tplc="6122BC70" w:tentative="1">
+      <w:start w:val="1"/>
+      <w:numFmt w:val="decimal"/>
+      <w:lvlText w:val="%3."/>
+      <w:lvlJc w:val="left"/>
+      <w:pPr>
+        <w:tabs>
+          <w:tab w:val="num" w:pos="2160"/>
+        </w:tabs>
+        <w:ind w:left="2160" w:hanging="360"/>
+      </w:pPr>
+      <w:rPr>
+        <w:rFonts w:cs="Times New Roman"/>
+      </w:rPr>
+    </w:lvl>
+    <w:lvl w:ilvl="3" w:tplc="BBAEA822" w:tentative="1">
+      <w:start w:val="1"/>
+      <w:numFmt w:val="decimal"/>
+      <w:lvlText w:val="%4."/>
+      <w:lvlJc w:val="left"/>
+      <w:pPr>
+        <w:tabs>
+          <w:tab w:val="num" w:pos="2880"/>
+        </w:tabs>
+        <w:ind w:left="2880" w:hanging="360"/>
+      </w:pPr>
+      <w:rPr>
+        <w:rFonts w:cs="Times New Roman"/>
+      </w:rPr>
+    </w:lvl>
+    <w:lvl w:ilvl="4" w:tplc="A07C304E" w:tentative="1">
+      <w:start w:val="1"/>
+      <w:numFmt w:val="decimal"/>
+      <w:lvlText w:val="%5."/>
+      <w:lvlJc w:val="left"/>
+      <w:pPr>
+        <w:tabs>
+          <w:tab w:val="num" w:pos="3600"/>
+        </w:tabs>
+        <w:ind w:left="3600" w:hanging="360"/>
+      </w:pPr>
+      <w:rPr>
+        <w:rFonts w:cs="Times New Roman"/>
+      </w:rPr>
+    </w:lvl>
+    <w:lvl w:ilvl="5" w:tplc="91EEBE94" w:tentative="1">
+      <w:start w:val="1"/>
+      <w:numFmt w:val="decimal"/>
+      <w:lvlText w:val="%6."/>
+      <w:lvlJc w:val="left"/>
+      <w:pPr>
+        <w:tabs>
+          <w:tab w:val="num" w:pos="4320"/>
+        </w:tabs>
+        <w:ind w:left="4320" w:hanging="360"/>
+      </w:pPr>
+      <w:rPr>
+        <w:rFonts w:cs="Times New Roman"/>
+      </w:rPr>
+    </w:lvl>
+    <w:lvl w:ilvl="6" w:tplc="BADC34BA" w:tentative="1">
+      <w:start w:val="1"/>
+      <w:numFmt w:val="decimal"/>
+      <w:lvlText w:val="%7."/>
+      <w:lvlJc w:val="left"/>
+      <w:pPr>
+        <w:tabs>
+          <w:tab w:val="num" w:pos="5040"/>
+        </w:tabs>
+        <w:ind w:left="5040" w:hanging="360"/>
+      </w:pPr>
+      <w:rPr>
+        <w:rFonts w:cs="Times New Roman"/>
+      </w:rPr>
+    </w:lvl>
+    <w:lvl w:ilvl="7" w:tplc="14125126" w:tentative="1">
+      <w:start w:val="1"/>
+      <w:numFmt w:val="decimal"/>
+      <w:lvlText w:val="%8."/>
+      <w:lvlJc w:val="left"/>
+      <w:pPr>
+        <w:tabs>
+          <w:tab w:val="num" w:pos="5760"/>
+        </w:tabs>
+        <w:ind w:left="5760" w:hanging="360"/>
+      </w:pPr>
+      <w:rPr>
+        <w:rFonts w:cs="Times New Roman"/>
+      </w:rPr>
+    </w:lvl>
+    <w:lvl w:ilvl="8" w:tplc="AD621890" w:tentative="1">
+      <w:start w:val="1"/>
+      <w:numFmt w:val="decimal"/>
+      <w:lvlText w:val="%9."/>
+      <w:lvlJc w:val="left"/>
+      <w:pPr>
+        <w:tabs>
+          <w:tab w:val="num" w:pos="6480"/>
+        </w:tabs>
+        <w:ind w:left="6480" w:hanging="360"/>
+      </w:pPr>
+      <w:rPr>
+        <w:rFonts w:cs="Times New Roman"/>
+      </w:rPr>
+    </w:lvl>
+  </w:abstractNum>
+  <w:abstractNum w:abstractNumId="2" w15:restartNumberingAfterBreak="0">
     <w:nsid w:val="14F00047"/>
     <w:multiLevelType w:val="hybridMultilevel"/>
     <w:tmpl w:val="D39EDC40"/>
@@ -3875,7 +5753,7 @@
       </w:rPr>
     </w:lvl>
   </w:abstractNum>
-  <w:abstractNum w:abstractNumId="2" w15:restartNumberingAfterBreak="0">
+  <w:abstractNum w:abstractNumId="3" w15:restartNumberingAfterBreak="0">
     <w:nsid w:val="15232628"/>
     <w:multiLevelType w:val="hybridMultilevel"/>
     <w:tmpl w:val="D39EDC40"/>
@@ -4015,7 +5893,7 @@
       </w:rPr>
     </w:lvl>
   </w:abstractNum>
-  <w:abstractNum w:abstractNumId="3" w15:restartNumberingAfterBreak="0">
+  <w:abstractNum w:abstractNumId="4" w15:restartNumberingAfterBreak="0">
     <w:nsid w:val="450B71BB"/>
     <w:multiLevelType w:val="hybridMultilevel"/>
     <w:tmpl w:val="D39EDC40"/>
@@ -4155,7 +6033,147 @@
       </w:rPr>
     </w:lvl>
   </w:abstractNum>
-  <w:abstractNum w:abstractNumId="4" w15:restartNumberingAfterBreak="0">
+  <w:abstractNum w:abstractNumId="5" w15:restartNumberingAfterBreak="0">
+    <w:nsid w:val="4A543A71"/>
+    <w:multiLevelType w:val="hybridMultilevel"/>
+    <w:tmpl w:val="D39EDC40"/>
+    <w:lvl w:ilvl="0" w:tplc="FBDA6A94">
+      <w:start w:val="1"/>
+      <w:numFmt w:val="decimal"/>
+      <w:lvlText w:val="%1."/>
+      <w:lvlJc w:val="left"/>
+      <w:pPr>
+        <w:tabs>
+          <w:tab w:val="num" w:pos="720"/>
+        </w:tabs>
+        <w:ind w:left="720" w:hanging="360"/>
+      </w:pPr>
+      <w:rPr>
+        <w:rFonts w:cs="Times New Roman"/>
+      </w:rPr>
+    </w:lvl>
+    <w:lvl w:ilvl="1" w:tplc="2BAE307C" w:tentative="1">
+      <w:start w:val="1"/>
+      <w:numFmt w:val="decimal"/>
+      <w:lvlText w:val="%2."/>
+      <w:lvlJc w:val="left"/>
+      <w:pPr>
+        <w:tabs>
+          <w:tab w:val="num" w:pos="1440"/>
+        </w:tabs>
+        <w:ind w:left="1440" w:hanging="360"/>
+      </w:pPr>
+      <w:rPr>
+        <w:rFonts w:cs="Times New Roman"/>
+      </w:rPr>
+    </w:lvl>
+    <w:lvl w:ilvl="2" w:tplc="6122BC70" w:tentative="1">
+      <w:start w:val="1"/>
+      <w:numFmt w:val="decimal"/>
+      <w:lvlText w:val="%3."/>
+      <w:lvlJc w:val="left"/>
+      <w:pPr>
+        <w:tabs>
+          <w:tab w:val="num" w:pos="2160"/>
+        </w:tabs>
+        <w:ind w:left="2160" w:hanging="360"/>
+      </w:pPr>
+      <w:rPr>
+        <w:rFonts w:cs="Times New Roman"/>
+      </w:rPr>
+    </w:lvl>
+    <w:lvl w:ilvl="3" w:tplc="BBAEA822" w:tentative="1">
+      <w:start w:val="1"/>
+      <w:numFmt w:val="decimal"/>
+      <w:lvlText w:val="%4."/>
+      <w:lvlJc w:val="left"/>
+      <w:pPr>
+        <w:tabs>
+          <w:tab w:val="num" w:pos="2880"/>
+        </w:tabs>
+        <w:ind w:left="2880" w:hanging="360"/>
+      </w:pPr>
+      <w:rPr>
+        <w:rFonts w:cs="Times New Roman"/>
+      </w:rPr>
+    </w:lvl>
+    <w:lvl w:ilvl="4" w:tplc="A07C304E" w:tentative="1">
+      <w:start w:val="1"/>
+      <w:numFmt w:val="decimal"/>
+      <w:lvlText w:val="%5."/>
+      <w:lvlJc w:val="left"/>
+      <w:pPr>
+        <w:tabs>
+          <w:tab w:val="num" w:pos="3600"/>
+        </w:tabs>
+        <w:ind w:left="3600" w:hanging="360"/>
+      </w:pPr>
+      <w:rPr>
+        <w:rFonts w:cs="Times New Roman"/>
+      </w:rPr>
+    </w:lvl>
+    <w:lvl w:ilvl="5" w:tplc="91EEBE94" w:tentative="1">
+      <w:start w:val="1"/>
+      <w:numFmt w:val="decimal"/>
+      <w:lvlText w:val="%6."/>
+      <w:lvlJc w:val="left"/>
+      <w:pPr>
+        <w:tabs>
+          <w:tab w:val="num" w:pos="4320"/>
+        </w:tabs>
+        <w:ind w:left="4320" w:hanging="360"/>
+      </w:pPr>
+      <w:rPr>
+        <w:rFonts w:cs="Times New Roman"/>
+      </w:rPr>
+    </w:lvl>
+    <w:lvl w:ilvl="6" w:tplc="BADC34BA" w:tentative="1">
+      <w:start w:val="1"/>
+      <w:numFmt w:val="decimal"/>
+      <w:lvlText w:val="%7."/>
+      <w:lvlJc w:val="left"/>
+      <w:pPr>
+        <w:tabs>
+          <w:tab w:val="num" w:pos="5040"/>
+        </w:tabs>
+        <w:ind w:left="5040" w:hanging="360"/>
+      </w:pPr>
+      <w:rPr>
+        <w:rFonts w:cs="Times New Roman"/>
+      </w:rPr>
+    </w:lvl>
+    <w:lvl w:ilvl="7" w:tplc="14125126" w:tentative="1">
+      <w:start w:val="1"/>
+      <w:numFmt w:val="decimal"/>
+      <w:lvlText w:val="%8."/>
+      <w:lvlJc w:val="left"/>
+      <w:pPr>
+        <w:tabs>
+          <w:tab w:val="num" w:pos="5760"/>
+        </w:tabs>
+        <w:ind w:left="5760" w:hanging="360"/>
+      </w:pPr>
+      <w:rPr>
+        <w:rFonts w:cs="Times New Roman"/>
+      </w:rPr>
+    </w:lvl>
+    <w:lvl w:ilvl="8" w:tplc="AD621890" w:tentative="1">
+      <w:start w:val="1"/>
+      <w:numFmt w:val="decimal"/>
+      <w:lvlText w:val="%9."/>
+      <w:lvlJc w:val="left"/>
+      <w:pPr>
+        <w:tabs>
+          <w:tab w:val="num" w:pos="6480"/>
+        </w:tabs>
+        <w:ind w:left="6480" w:hanging="360"/>
+      </w:pPr>
+      <w:rPr>
+        <w:rFonts w:cs="Times New Roman"/>
+      </w:rPr>
+    </w:lvl>
+  </w:abstractNum>
+  <w:abstractNum w:abstractNumId="6" w15:restartNumberingAfterBreak="0">
     <w:nsid w:val="4FAB1730"/>
     <w:multiLevelType w:val="hybridMultilevel"/>
     <w:tmpl w:val="D39EDC40"/>
@@ -4295,7 +6313,147 @@
       </w:rPr>
     </w:lvl>
   </w:abstractNum>
-  <w:abstractNum w:abstractNumId="5" w15:restartNumberingAfterBreak="0">
+  <w:abstractNum w:abstractNumId="7" w15:restartNumberingAfterBreak="0">
+    <w:nsid w:val="52901751"/>
+    <w:multiLevelType w:val="hybridMultilevel"/>
+    <w:tmpl w:val="D39EDC40"/>
+    <w:lvl w:ilvl="0" w:tplc="FBDA6A94">
+      <w:start w:val="1"/>
+      <w:numFmt w:val="decimal"/>
+      <w:lvlText w:val="%1."/>
+      <w:lvlJc w:val="left"/>
+      <w:pPr>
+        <w:tabs>
+          <w:tab w:val="num" w:pos="720"/>
+        </w:tabs>
+        <w:ind w:left="720" w:hanging="360"/>
+      </w:pPr>
+      <w:rPr>
+        <w:rFonts w:cs="Times New Roman"/>
+      </w:rPr>
+    </w:lvl>
+    <w:lvl w:ilvl="1" w:tplc="2BAE307C" w:tentative="1">
+      <w:start w:val="1"/>
+      <w:numFmt w:val="decimal"/>
+      <w:lvlText w:val="%2."/>
+      <w:lvlJc w:val="left"/>
+      <w:pPr>
+        <w:tabs>
+          <w:tab w:val="num" w:pos="1440"/>
+        </w:tabs>
+        <w:ind w:left="1440" w:hanging="360"/>
+      </w:pPr>
+      <w:rPr>
+        <w:rFonts w:cs="Times New Roman"/>
+      </w:rPr>
+    </w:lvl>
+    <w:lvl w:ilvl="2" w:tplc="6122BC70" w:tentative="1">
+      <w:start w:val="1"/>
+      <w:numFmt w:val="decimal"/>
+      <w:lvlText w:val="%3."/>
+      <w:lvlJc w:val="left"/>
+      <w:pPr>
+        <w:tabs>
+          <w:tab w:val="num" w:pos="2160"/>
+        </w:tabs>
+        <w:ind w:left="2160" w:hanging="360"/>
+      </w:pPr>
+      <w:rPr>
+        <w:rFonts w:cs="Times New Roman"/>
+      </w:rPr>
+    </w:lvl>
+    <w:lvl w:ilvl="3" w:tplc="BBAEA822" w:tentative="1">
+      <w:start w:val="1"/>
+      <w:numFmt w:val="decimal"/>
+      <w:lvlText w:val="%4."/>
+      <w:lvlJc w:val="left"/>
+      <w:pPr>
+        <w:tabs>
+          <w:tab w:val="num" w:pos="2880"/>
+        </w:tabs>
+        <w:ind w:left="2880" w:hanging="360"/>
+      </w:pPr>
+      <w:rPr>
+        <w:rFonts w:cs="Times New Roman"/>
+      </w:rPr>
+    </w:lvl>
+    <w:lvl w:ilvl="4" w:tplc="A07C304E" w:tentative="1">
+      <w:start w:val="1"/>
+      <w:numFmt w:val="decimal"/>
+      <w:lvlText w:val="%5."/>
+      <w:lvlJc w:val="left"/>
+      <w:pPr>
+        <w:tabs>
+          <w:tab w:val="num" w:pos="3600"/>
+        </w:tabs>
+        <w:ind w:left="3600" w:hanging="360"/>
+      </w:pPr>
+      <w:rPr>
+        <w:rFonts w:cs="Times New Roman"/>
+      </w:rPr>
+    </w:lvl>
+    <w:lvl w:ilvl="5" w:tplc="91EEBE94" w:tentative="1">
+      <w:start w:val="1"/>
+      <w:numFmt w:val="decimal"/>
+      <w:lvlText w:val="%6."/>
+      <w:lvlJc w:val="left"/>
+      <w:pPr>
+        <w:tabs>
+          <w:tab w:val="num" w:pos="4320"/>
+        </w:tabs>
+        <w:ind w:left="4320" w:hanging="360"/>
+      </w:pPr>
+      <w:rPr>
+        <w:rFonts w:cs="Times New Roman"/>
+      </w:rPr>
+    </w:lvl>
+    <w:lvl w:ilvl="6" w:tplc="BADC34BA" w:tentative="1">
+      <w:start w:val="1"/>
+      <w:numFmt w:val="decimal"/>
+      <w:lvlText w:val="%7."/>
+      <w:lvlJc w:val="left"/>
+      <w:pPr>
+        <w:tabs>
+          <w:tab w:val="num" w:pos="5040"/>
+        </w:tabs>
+        <w:ind w:left="5040" w:hanging="360"/>
+      </w:pPr>
+      <w:rPr>
+        <w:rFonts w:cs="Times New Roman"/>
+      </w:rPr>
+    </w:lvl>
+    <w:lvl w:ilvl="7" w:tplc="14125126" w:tentative="1">
+      <w:start w:val="1"/>
+      <w:numFmt w:val="decimal"/>
+      <w:lvlText w:val="%8."/>
+      <w:lvlJc w:val="left"/>
+      <w:pPr>
+        <w:tabs>
+          <w:tab w:val="num" w:pos="5760"/>
+        </w:tabs>
+        <w:ind w:left="5760" w:hanging="360"/>
+      </w:pPr>
+      <w:rPr>
+        <w:rFonts w:cs="Times New Roman"/>
+      </w:rPr>
+    </w:lvl>
+    <w:lvl w:ilvl="8" w:tplc="AD621890" w:tentative="1">
+      <w:start w:val="1"/>
+      <w:numFmt w:val="decimal"/>
+      <w:lvlText w:val="%9."/>
+      <w:lvlJc w:val="left"/>
+      <w:pPr>
+        <w:tabs>
+          <w:tab w:val="num" w:pos="6480"/>
+        </w:tabs>
+        <w:ind w:left="6480" w:hanging="360"/>
+      </w:pPr>
+      <w:rPr>
+        <w:rFonts w:cs="Times New Roman"/>
+      </w:rPr>
+    </w:lvl>
+  </w:abstractNum>
+  <w:abstractNum w:abstractNumId="8" w15:restartNumberingAfterBreak="0">
     <w:nsid w:val="5DB239D9"/>
     <w:multiLevelType w:val="hybridMultilevel"/>
     <w:tmpl w:val="D39EDC40"/>
@@ -4435,7 +6593,7 @@
       </w:rPr>
     </w:lvl>
   </w:abstractNum>
-  <w:abstractNum w:abstractNumId="6" w15:restartNumberingAfterBreak="0">
+  <w:abstractNum w:abstractNumId="9" w15:restartNumberingAfterBreak="0">
     <w:nsid w:val="61E905EF"/>
     <w:multiLevelType w:val="hybridMultilevel"/>
     <w:tmpl w:val="D39EDC40"/>
@@ -4576,25 +6734,34 @@
     </w:lvl>
   </w:abstractNum>
   <w:num w:numId="1">
-    <w:abstractNumId w:val="5"/>
+    <w:abstractNumId w:val="8"/>
   </w:num>
   <w:num w:numId="2">
-    <w:abstractNumId w:val="3"/>
+    <w:abstractNumId w:val="4"/>
   </w:num>
   <w:num w:numId="3">
-    <w:abstractNumId w:val="6"/>
+    <w:abstractNumId w:val="9"/>
   </w:num>
   <w:num w:numId="4">
-    <w:abstractNumId w:val="1"/>
+    <w:abstractNumId w:val="2"/>
   </w:num>
   <w:num w:numId="5">
-    <w:abstractNumId w:val="4"/>
+    <w:abstractNumId w:val="6"/>
   </w:num>
   <w:num w:numId="6">
     <w:abstractNumId w:val="0"/>
   </w:num>
   <w:num w:numId="7">
-    <w:abstractNumId w:val="2"/>
+    <w:abstractNumId w:val="3"/>
+  </w:num>
+  <w:num w:numId="8">
+    <w:abstractNumId w:val="1"/>
+  </w:num>
+  <w:num w:numId="9">
+    <w:abstractNumId w:val="7"/>
+  </w:num>
+  <w:num w:numId="10">
+    <w:abstractNumId w:val="5"/>
   </w:num>
 </w:numbering>
 </file>

</xml_diff>